<commit_message>
fix: missing date for milestone & formatting
</commit_message>
<xml_diff>
--- a/deliverables/G12_final_project_requirements_&_timeline_rev2.docx
+++ b/deliverables/G12_final_project_requirements_&_timeline_rev2.docx
@@ -1168,7 +1168,7 @@
                     </pic:cNvPicPr>
                   </pic:nvPicPr>
                   <pic:blipFill>
-                    <a:blip r:embed="rId6">
+                    <a:blip r:embed="rId7">
                       <a:extLst>
                         <a:ext uri="{28A0092B-C50C-407E-A947-70E740481C1C}">
                           <a14:useLocalDpi xmlns:a14="http://schemas.microsoft.com/office/drawing/2010/main" val="0"/>
@@ -1225,19 +1225,7 @@
           <w:rFonts w:ascii="Times New Roman" w:hAnsi="Times New Roman" w:cs="Times New Roman"/>
         </w:rPr>
         <w:lastRenderedPageBreak/>
-        <w:t xml:space="preserve">Activities, </w:t>
-      </w:r>
-      <w:r>
-        <w:rPr>
-          <w:rFonts w:ascii="Times New Roman" w:hAnsi="Times New Roman" w:cs="Times New Roman"/>
-        </w:rPr>
-        <w:t xml:space="preserve">Dates, </w:t>
-      </w:r>
-      <w:r>
-        <w:rPr>
-          <w:rFonts w:ascii="Times New Roman" w:hAnsi="Times New Roman" w:cs="Times New Roman"/>
-        </w:rPr>
-        <w:t>Primary &amp; Secondary Responsibilities, &amp; Dependencies</w:t>
+        <w:t>Activities, Dates, Primary &amp; Secondary Responsibilities, &amp; Dependencies</w:t>
       </w:r>
     </w:p>
     <w:tbl>
@@ -2611,21 +2599,7 @@
               <w:rPr>
                 <w:rFonts w:ascii="Times New Roman" w:hAnsi="Times New Roman" w:cs="Times New Roman"/>
               </w:rPr>
-              <w:t xml:space="preserve">Debug Phind banner-grabbing tool until it </w:t>
-            </w:r>
-            <w:proofErr w:type="spellStart"/>
-            <w:r>
-              <w:rPr>
-                <w:rFonts w:ascii="Times New Roman" w:hAnsi="Times New Roman" w:cs="Times New Roman"/>
-              </w:rPr>
-              <w:t>compiles</w:t>
-            </w:r>
-            <w:proofErr w:type="spellEnd"/>
-            <w:r>
-              <w:rPr>
-                <w:rFonts w:ascii="Times New Roman" w:hAnsi="Times New Roman" w:cs="Times New Roman"/>
-              </w:rPr>
-              <w:t xml:space="preserve"> with afl-gcc. (1</w:t>
+              <w:t>Debug Phind banner-grabbing tool until it compiles with afl-gcc. (1</w:t>
             </w:r>
             <w:r>
               <w:rPr>
@@ -2938,21 +2912,7 @@
               <w:rPr>
                 <w:rFonts w:ascii="Times New Roman" w:hAnsi="Times New Roman" w:cs="Times New Roman"/>
               </w:rPr>
-              <w:t xml:space="preserve">Debug Copilot banner-grabbing tool until it </w:t>
-            </w:r>
-            <w:proofErr w:type="spellStart"/>
-            <w:r>
-              <w:rPr>
-                <w:rFonts w:ascii="Times New Roman" w:hAnsi="Times New Roman" w:cs="Times New Roman"/>
-              </w:rPr>
-              <w:t>compiles</w:t>
-            </w:r>
-            <w:proofErr w:type="spellEnd"/>
-            <w:r>
-              <w:rPr>
-                <w:rFonts w:ascii="Times New Roman" w:hAnsi="Times New Roman" w:cs="Times New Roman"/>
-              </w:rPr>
-              <w:t xml:space="preserve"> with afl-gcc. (1</w:t>
+              <w:t>Debug Copilot banner-grabbing tool until it compiles with afl-gcc. (1</w:t>
             </w:r>
             <w:r>
               <w:rPr>
@@ -4497,21 +4457,7 @@
               <w:rPr>
                 <w:rFonts w:ascii="Times New Roman" w:hAnsi="Times New Roman" w:cs="Times New Roman"/>
               </w:rPr>
-              <w:t xml:space="preserve">Debug Copilot password brute-forcing attack tool until it </w:t>
-            </w:r>
-            <w:proofErr w:type="spellStart"/>
-            <w:r>
-              <w:rPr>
-                <w:rFonts w:ascii="Times New Roman" w:hAnsi="Times New Roman" w:cs="Times New Roman"/>
-              </w:rPr>
-              <w:t>compiles</w:t>
-            </w:r>
-            <w:proofErr w:type="spellEnd"/>
-            <w:r>
-              <w:rPr>
-                <w:rFonts w:ascii="Times New Roman" w:hAnsi="Times New Roman" w:cs="Times New Roman"/>
-              </w:rPr>
-              <w:t xml:space="preserve"> with afl-gcc. (2</w:t>
+              <w:t>Debug Copilot password brute-forcing attack tool until it compiles with afl-gcc. (2</w:t>
             </w:r>
             <w:r>
               <w:rPr>
@@ -4824,21 +4770,7 @@
               <w:rPr>
                 <w:rFonts w:ascii="Times New Roman" w:hAnsi="Times New Roman" w:cs="Times New Roman"/>
               </w:rPr>
-              <w:t xml:space="preserve">Debug Phind password brute-forcing attack tool until it </w:t>
-            </w:r>
-            <w:proofErr w:type="spellStart"/>
-            <w:r>
-              <w:rPr>
-                <w:rFonts w:ascii="Times New Roman" w:hAnsi="Times New Roman" w:cs="Times New Roman"/>
-              </w:rPr>
-              <w:t>compiles</w:t>
-            </w:r>
-            <w:proofErr w:type="spellEnd"/>
-            <w:r>
-              <w:rPr>
-                <w:rFonts w:ascii="Times New Roman" w:hAnsi="Times New Roman" w:cs="Times New Roman"/>
-              </w:rPr>
-              <w:t xml:space="preserve"> with afl-gcc. (2</w:t>
+              <w:t>Debug Phind password brute-forcing attack tool until it compiles with afl-gcc. (2</w:t>
             </w:r>
             <w:r>
               <w:rPr>
@@ -5807,16 +5739,8 @@
               <w:rPr>
                 <w:rFonts w:ascii="Times New Roman" w:hAnsi="Times New Roman" w:cs="Times New Roman"/>
               </w:rPr>
-              <w:t xml:space="preserve">set of Gen-AI attack tools using </w:t>
-            </w:r>
-            <w:proofErr w:type="spellStart"/>
-            <w:r>
-              <w:rPr>
-                <w:rFonts w:ascii="Times New Roman" w:hAnsi="Times New Roman" w:cs="Times New Roman"/>
-              </w:rPr>
-              <w:t>TestBed</w:t>
-            </w:r>
-            <w:proofErr w:type="spellEnd"/>
+              <w:t>set of Gen-AI attack tools using TestBed</w:t>
+            </w:r>
           </w:p>
         </w:tc>
         <w:tc>
@@ -6271,21 +6195,7 @@
               <w:rPr>
                 <w:rFonts w:ascii="Times New Roman" w:hAnsi="Times New Roman" w:cs="Times New Roman"/>
               </w:rPr>
-              <w:t xml:space="preserve">Debug Phind multi-threaded banner-grabbing attack tool until it </w:t>
-            </w:r>
-            <w:proofErr w:type="spellStart"/>
-            <w:r>
-              <w:rPr>
-                <w:rFonts w:ascii="Times New Roman" w:hAnsi="Times New Roman" w:cs="Times New Roman"/>
-              </w:rPr>
-              <w:t>compiles</w:t>
-            </w:r>
-            <w:proofErr w:type="spellEnd"/>
-            <w:r>
-              <w:rPr>
-                <w:rFonts w:ascii="Times New Roman" w:hAnsi="Times New Roman" w:cs="Times New Roman"/>
-              </w:rPr>
-              <w:t xml:space="preserve"> with afl-gcc. (3</w:t>
+              <w:t>Debug Phind multi-threaded banner-grabbing attack tool until it compiles with afl-gcc. (3</w:t>
             </w:r>
             <w:r>
               <w:rPr>
@@ -6598,21 +6508,7 @@
               <w:rPr>
                 <w:rFonts w:ascii="Times New Roman" w:hAnsi="Times New Roman" w:cs="Times New Roman"/>
               </w:rPr>
-              <w:t xml:space="preserve">Debug Copilot multi-threaded banner-grabbing attack tool until it </w:t>
-            </w:r>
-            <w:proofErr w:type="spellStart"/>
-            <w:r>
-              <w:rPr>
-                <w:rFonts w:ascii="Times New Roman" w:hAnsi="Times New Roman" w:cs="Times New Roman"/>
-              </w:rPr>
-              <w:t>compiles</w:t>
-            </w:r>
-            <w:proofErr w:type="spellEnd"/>
-            <w:r>
-              <w:rPr>
-                <w:rFonts w:ascii="Times New Roman" w:hAnsi="Times New Roman" w:cs="Times New Roman"/>
-              </w:rPr>
-              <w:t xml:space="preserve"> with afl-gcc. (3</w:t>
+              <w:t>Debug Copilot multi-threaded banner-grabbing attack tool until it compiles with afl-gcc. (3</w:t>
             </w:r>
             <w:r>
               <w:rPr>
@@ -11294,6 +11190,7 @@
           </w:tcPr>
           <w:p>
             <w:pPr>
+              <w:jc w:val="center"/>
               <w:cnfStyle w:val="000000100000" w:firstRow="0" w:lastRow="0" w:firstColumn="0" w:lastColumn="0" w:oddVBand="0" w:evenVBand="0" w:oddHBand="1" w:evenHBand="0" w:firstRowFirstColumn="0" w:firstRowLastColumn="0" w:lastRowFirstColumn="0" w:lastRowLastColumn="0"/>
               <w:rPr>
                 <w:rFonts w:ascii="Times New Roman" w:hAnsi="Times New Roman" w:cs="Times New Roman"/>
@@ -11344,6 +11241,7 @@
           </w:tcPr>
           <w:p>
             <w:pPr>
+              <w:jc w:val="center"/>
               <w:cnfStyle w:val="000000000000" w:firstRow="0" w:lastRow="0" w:firstColumn="0" w:lastColumn="0" w:oddVBand="0" w:evenVBand="0" w:oddHBand="0" w:evenHBand="0" w:firstRowFirstColumn="0" w:firstRowLastColumn="0" w:lastRowFirstColumn="0" w:lastRowLastColumn="0"/>
               <w:rPr>
                 <w:rFonts w:ascii="Times New Roman" w:hAnsi="Times New Roman" w:cs="Times New Roman"/>
@@ -11397,6 +11295,7 @@
           </w:tcPr>
           <w:p>
             <w:pPr>
+              <w:jc w:val="center"/>
               <w:cnfStyle w:val="000000100000" w:firstRow="0" w:lastRow="0" w:firstColumn="0" w:lastColumn="0" w:oddVBand="0" w:evenVBand="0" w:oddHBand="1" w:evenHBand="0" w:firstRowFirstColumn="0" w:firstRowLastColumn="0" w:lastRowFirstColumn="0" w:lastRowLastColumn="0"/>
               <w:rPr>
                 <w:rFonts w:ascii="Times New Roman" w:hAnsi="Times New Roman" w:cs="Times New Roman"/>
@@ -11447,6 +11346,7 @@
           </w:tcPr>
           <w:p>
             <w:pPr>
+              <w:jc w:val="center"/>
               <w:cnfStyle w:val="000000000000" w:firstRow="0" w:lastRow="0" w:firstColumn="0" w:lastColumn="0" w:oddVBand="0" w:evenVBand="0" w:oddHBand="0" w:evenHBand="0" w:firstRowFirstColumn="0" w:firstRowLastColumn="0" w:lastRowFirstColumn="0" w:lastRowLastColumn="0"/>
               <w:rPr>
                 <w:rFonts w:ascii="Times New Roman" w:hAnsi="Times New Roman" w:cs="Times New Roman"/>
@@ -11500,6 +11400,7 @@
           </w:tcPr>
           <w:p>
             <w:pPr>
+              <w:jc w:val="center"/>
               <w:cnfStyle w:val="000000100000" w:firstRow="0" w:lastRow="0" w:firstColumn="0" w:lastColumn="0" w:oddVBand="0" w:evenVBand="0" w:oddHBand="1" w:evenHBand="0" w:firstRowFirstColumn="0" w:firstRowLastColumn="0" w:lastRowFirstColumn="0" w:lastRowLastColumn="0"/>
               <w:rPr>
                 <w:rFonts w:ascii="Times New Roman" w:hAnsi="Times New Roman" w:cs="Times New Roman"/>
@@ -11558,6 +11459,7 @@
           </w:tcPr>
           <w:p>
             <w:pPr>
+              <w:jc w:val="center"/>
               <w:cnfStyle w:val="000000000000" w:firstRow="0" w:lastRow="0" w:firstColumn="0" w:lastColumn="0" w:oddVBand="0" w:evenVBand="0" w:oddHBand="0" w:evenHBand="0" w:firstRowFirstColumn="0" w:firstRowLastColumn="0" w:lastRowFirstColumn="0" w:lastRowLastColumn="0"/>
               <w:rPr>
                 <w:rFonts w:ascii="Times New Roman" w:hAnsi="Times New Roman" w:cs="Times New Roman"/>
@@ -11619,6 +11521,7 @@
           </w:tcPr>
           <w:p>
             <w:pPr>
+              <w:jc w:val="center"/>
               <w:cnfStyle w:val="000000100000" w:firstRow="0" w:lastRow="0" w:firstColumn="0" w:lastColumn="0" w:oddVBand="0" w:evenVBand="0" w:oddHBand="1" w:evenHBand="0" w:firstRowFirstColumn="0" w:firstRowLastColumn="0" w:lastRowFirstColumn="0" w:lastRowLastColumn="0"/>
               <w:rPr>
                 <w:rFonts w:ascii="Times New Roman" w:hAnsi="Times New Roman" w:cs="Times New Roman"/>
@@ -11669,6 +11572,7 @@
           </w:tcPr>
           <w:p>
             <w:pPr>
+              <w:jc w:val="center"/>
               <w:cnfStyle w:val="000000000000" w:firstRow="0" w:lastRow="0" w:firstColumn="0" w:lastColumn="0" w:oddVBand="0" w:evenVBand="0" w:oddHBand="0" w:evenHBand="0" w:firstRowFirstColumn="0" w:firstRowLastColumn="0" w:lastRowFirstColumn="0" w:lastRowLastColumn="0"/>
               <w:rPr>
                 <w:rFonts w:ascii="Times New Roman" w:hAnsi="Times New Roman" w:cs="Times New Roman"/>
@@ -11722,6 +11626,7 @@
           </w:tcPr>
           <w:p>
             <w:pPr>
+              <w:jc w:val="center"/>
               <w:cnfStyle w:val="000000100000" w:firstRow="0" w:lastRow="0" w:firstColumn="0" w:lastColumn="0" w:oddVBand="0" w:evenVBand="0" w:oddHBand="1" w:evenHBand="0" w:firstRowFirstColumn="0" w:firstRowLastColumn="0" w:lastRowFirstColumn="0" w:lastRowLastColumn="0"/>
               <w:rPr>
                 <w:rFonts w:ascii="Times New Roman" w:hAnsi="Times New Roman" w:cs="Times New Roman"/>
@@ -11780,6 +11685,7 @@
           </w:tcPr>
           <w:p>
             <w:pPr>
+              <w:jc w:val="center"/>
               <w:cnfStyle w:val="000000000000" w:firstRow="0" w:lastRow="0" w:firstColumn="0" w:lastColumn="0" w:oddVBand="0" w:evenVBand="0" w:oddHBand="0" w:evenHBand="0" w:firstRowFirstColumn="0" w:firstRowLastColumn="0" w:lastRowFirstColumn="0" w:lastRowLastColumn="0"/>
               <w:rPr>
                 <w:rFonts w:ascii="Times New Roman" w:hAnsi="Times New Roman" w:cs="Times New Roman"/>
@@ -11841,6 +11747,7 @@
           </w:tcPr>
           <w:p>
             <w:pPr>
+              <w:jc w:val="center"/>
               <w:cnfStyle w:val="000000100000" w:firstRow="0" w:lastRow="0" w:firstColumn="0" w:lastColumn="0" w:oddVBand="0" w:evenVBand="0" w:oddHBand="1" w:evenHBand="0" w:firstRowFirstColumn="0" w:firstRowLastColumn="0" w:lastRowFirstColumn="0" w:lastRowLastColumn="0"/>
               <w:rPr>
                 <w:rFonts w:ascii="Times New Roman" w:hAnsi="Times New Roman" w:cs="Times New Roman"/>
@@ -11891,6 +11798,7 @@
           </w:tcPr>
           <w:p>
             <w:pPr>
+              <w:jc w:val="center"/>
               <w:cnfStyle w:val="000000000000" w:firstRow="0" w:lastRow="0" w:firstColumn="0" w:lastColumn="0" w:oddVBand="0" w:evenVBand="0" w:oddHBand="0" w:evenHBand="0" w:firstRowFirstColumn="0" w:firstRowLastColumn="0" w:lastRowFirstColumn="0" w:lastRowLastColumn="0"/>
               <w:rPr>
                 <w:rFonts w:ascii="Times New Roman" w:hAnsi="Times New Roman" w:cs="Times New Roman"/>
@@ -11944,6 +11852,7 @@
           </w:tcPr>
           <w:p>
             <w:pPr>
+              <w:jc w:val="center"/>
               <w:cnfStyle w:val="000000100000" w:firstRow="0" w:lastRow="0" w:firstColumn="0" w:lastColumn="0" w:oddVBand="0" w:evenVBand="0" w:oddHBand="1" w:evenHBand="0" w:firstRowFirstColumn="0" w:firstRowLastColumn="0" w:lastRowFirstColumn="0" w:lastRowLastColumn="0"/>
               <w:rPr>
                 <w:rFonts w:ascii="Times New Roman" w:hAnsi="Times New Roman" w:cs="Times New Roman"/>
@@ -12002,6 +11911,7 @@
           </w:tcPr>
           <w:p>
             <w:pPr>
+              <w:jc w:val="center"/>
               <w:cnfStyle w:val="000000000000" w:firstRow="0" w:lastRow="0" w:firstColumn="0" w:lastColumn="0" w:oddVBand="0" w:evenVBand="0" w:oddHBand="0" w:evenHBand="0" w:firstRowFirstColumn="0" w:firstRowLastColumn="0" w:lastRowFirstColumn="0" w:lastRowLastColumn="0"/>
               <w:rPr>
                 <w:rFonts w:ascii="Times New Roman" w:hAnsi="Times New Roman" w:cs="Times New Roman"/>
@@ -12063,6 +11973,7 @@
           </w:tcPr>
           <w:p>
             <w:pPr>
+              <w:jc w:val="center"/>
               <w:cnfStyle w:val="000000100000" w:firstRow="0" w:lastRow="0" w:firstColumn="0" w:lastColumn="0" w:oddVBand="0" w:evenVBand="0" w:oddHBand="1" w:evenHBand="0" w:firstRowFirstColumn="0" w:firstRowLastColumn="0" w:lastRowFirstColumn="0" w:lastRowLastColumn="0"/>
               <w:rPr>
                 <w:rFonts w:ascii="Times New Roman" w:hAnsi="Times New Roman" w:cs="Times New Roman"/>
@@ -12113,6 +12024,7 @@
           </w:tcPr>
           <w:p>
             <w:pPr>
+              <w:jc w:val="center"/>
               <w:cnfStyle w:val="000000000000" w:firstRow="0" w:lastRow="0" w:firstColumn="0" w:lastColumn="0" w:oddVBand="0" w:evenVBand="0" w:oddHBand="0" w:evenHBand="0" w:firstRowFirstColumn="0" w:firstRowLastColumn="0" w:lastRowFirstColumn="0" w:lastRowLastColumn="0"/>
               <w:rPr>
                 <w:rFonts w:ascii="Times New Roman" w:hAnsi="Times New Roman" w:cs="Times New Roman"/>
@@ -12166,6 +12078,7 @@
           </w:tcPr>
           <w:p>
             <w:pPr>
+              <w:jc w:val="center"/>
               <w:cnfStyle w:val="000000100000" w:firstRow="0" w:lastRow="0" w:firstColumn="0" w:lastColumn="0" w:oddVBand="0" w:evenVBand="0" w:oddHBand="1" w:evenHBand="0" w:firstRowFirstColumn="0" w:firstRowLastColumn="0" w:lastRowFirstColumn="0" w:lastRowLastColumn="0"/>
               <w:rPr>
                 <w:rFonts w:ascii="Times New Roman" w:hAnsi="Times New Roman" w:cs="Times New Roman"/>
@@ -12216,6 +12129,7 @@
           </w:tcPr>
           <w:p>
             <w:pPr>
+              <w:jc w:val="center"/>
               <w:cnfStyle w:val="000000000000" w:firstRow="0" w:lastRow="0" w:firstColumn="0" w:lastColumn="0" w:oddVBand="0" w:evenVBand="0" w:oddHBand="0" w:evenHBand="0" w:firstRowFirstColumn="0" w:firstRowLastColumn="0" w:lastRowFirstColumn="0" w:lastRowLastColumn="0"/>
               <w:rPr>
                 <w:rFonts w:ascii="Times New Roman" w:hAnsi="Times New Roman" w:cs="Times New Roman"/>
@@ -12232,6 +12146,7 @@
             <w:r>
               <w:rPr>
                 <w:rStyle w:val="CommentReference"/>
+                <w:rFonts w:ascii="Times New Roman" w:hAnsi="Times New Roman" w:cs="Times New Roman"/>
               </w:rPr>
               <w:commentReference w:id="1"/>
             </w:r>
@@ -12287,11 +12202,18 @@
           </w:tcPr>
           <w:p>
             <w:pPr>
-              <w:cnfStyle w:val="000000100000" w:firstRow="0" w:lastRow="0" w:firstColumn="0" w:lastColumn="0" w:oddVBand="0" w:evenVBand="0" w:oddHBand="1" w:evenHBand="0" w:firstRowFirstColumn="0" w:firstRowLastColumn="0" w:lastRowFirstColumn="0" w:lastRowLastColumn="0"/>
-              <w:rPr>
-                <w:rFonts w:ascii="Times New Roman" w:hAnsi="Times New Roman" w:cs="Times New Roman"/>
-              </w:rPr>
-            </w:pPr>
+              <w:jc w:val="center"/>
+              <w:cnfStyle w:val="000000100000" w:firstRow="0" w:lastRow="0" w:firstColumn="0" w:lastColumn="0" w:oddVBand="0" w:evenVBand="0" w:oddHBand="1" w:evenHBand="0" w:firstRowFirstColumn="0" w:firstRowLastColumn="0" w:lastRowFirstColumn="0" w:lastRowLastColumn="0"/>
+              <w:rPr>
+                <w:rFonts w:ascii="Times New Roman" w:hAnsi="Times New Roman" w:cs="Times New Roman"/>
+              </w:rPr>
+            </w:pPr>
+            <w:r>
+              <w:rPr>
+                <w:rFonts w:ascii="Times New Roman" w:hAnsi="Times New Roman" w:cs="Times New Roman"/>
+              </w:rPr>
+              <w:t>3/28</w:t>
+            </w:r>
           </w:p>
         </w:tc>
       </w:tr>
@@ -12331,6 +12253,7 @@
           </w:tcPr>
           <w:p>
             <w:pPr>
+              <w:jc w:val="center"/>
               <w:cnfStyle w:val="000000000000" w:firstRow="0" w:lastRow="0" w:firstColumn="0" w:lastColumn="0" w:oddVBand="0" w:evenVBand="0" w:oddHBand="0" w:evenHBand="0" w:firstRowFirstColumn="0" w:firstRowLastColumn="0" w:lastRowFirstColumn="0" w:lastRowLastColumn="0"/>
               <w:rPr>
                 <w:rFonts w:ascii="Times New Roman" w:hAnsi="Times New Roman" w:cs="Times New Roman"/>
@@ -12384,6 +12307,7 @@
           </w:tcPr>
           <w:p>
             <w:pPr>
+              <w:jc w:val="center"/>
               <w:cnfStyle w:val="000000100000" w:firstRow="0" w:lastRow="0" w:firstColumn="0" w:lastColumn="0" w:oddVBand="0" w:evenVBand="0" w:oddHBand="1" w:evenHBand="0" w:firstRowFirstColumn="0" w:firstRowLastColumn="0" w:lastRowFirstColumn="0" w:lastRowLastColumn="0"/>
               <w:rPr>
                 <w:rFonts w:ascii="Times New Roman" w:hAnsi="Times New Roman" w:cs="Times New Roman"/>
@@ -12434,6 +12358,7 @@
           </w:tcPr>
           <w:p>
             <w:pPr>
+              <w:jc w:val="center"/>
               <w:cnfStyle w:val="000000000000" w:firstRow="0" w:lastRow="0" w:firstColumn="0" w:lastColumn="0" w:oddVBand="0" w:evenVBand="0" w:oddHBand="0" w:evenHBand="0" w:firstRowFirstColumn="0" w:firstRowLastColumn="0" w:lastRowFirstColumn="0" w:lastRowLastColumn="0"/>
               <w:rPr>
                 <w:rFonts w:ascii="Times New Roman" w:hAnsi="Times New Roman" w:cs="Times New Roman"/>
@@ -12495,6 +12420,7 @@
           </w:tcPr>
           <w:p>
             <w:pPr>
+              <w:jc w:val="center"/>
               <w:cnfStyle w:val="000000100000" w:firstRow="0" w:lastRow="0" w:firstColumn="0" w:lastColumn="0" w:oddVBand="0" w:evenVBand="0" w:oddHBand="1" w:evenHBand="0" w:firstRowFirstColumn="0" w:firstRowLastColumn="0" w:lastRowFirstColumn="0" w:lastRowLastColumn="0"/>
               <w:rPr>
                 <w:rFonts w:ascii="Times New Roman" w:hAnsi="Times New Roman" w:cs="Times New Roman"/>
@@ -12545,6 +12471,7 @@
           </w:tcPr>
           <w:p>
             <w:pPr>
+              <w:jc w:val="center"/>
               <w:cnfStyle w:val="000000000000" w:firstRow="0" w:lastRow="0" w:firstColumn="0" w:lastColumn="0" w:oddVBand="0" w:evenVBand="0" w:oddHBand="0" w:evenHBand="0" w:firstRowFirstColumn="0" w:firstRowLastColumn="0" w:lastRowFirstColumn="0" w:lastRowLastColumn="0"/>
               <w:rPr>
                 <w:rFonts w:ascii="Times New Roman" w:hAnsi="Times New Roman" w:cs="Times New Roman"/>
@@ -12598,6 +12525,7 @@
           </w:tcPr>
           <w:p>
             <w:pPr>
+              <w:jc w:val="center"/>
               <w:cnfStyle w:val="000000100000" w:firstRow="0" w:lastRow="0" w:firstColumn="0" w:lastColumn="0" w:oddVBand="0" w:evenVBand="0" w:oddHBand="1" w:evenHBand="0" w:firstRowFirstColumn="0" w:firstRowLastColumn="0" w:lastRowFirstColumn="0" w:lastRowLastColumn="0"/>
               <w:rPr>
                 <w:rFonts w:ascii="Times New Roman" w:hAnsi="Times New Roman" w:cs="Times New Roman"/>
@@ -12621,7 +12549,7 @@
       </w:pPr>
     </w:p>
     <w:sectPr>
-      <w:footerReference w:type="default" r:id="rId11"/>
+      <w:footerReference w:type="default" r:id="rId12"/>
       <w:pgSz w:w="12240" w:h="15840"/>
       <w:pgMar w:top="1440" w:right="1440" w:bottom="1440" w:left="1440" w:header="720" w:footer="720" w:gutter="0"/>
       <w:cols w:space="720"/>
@@ -14195,4 +14123,16 @@
     </a:ext>
   </a:extLst>
 </a:theme>
+</file>
+
+<file path=customXml/item1.xml><?xml version="1.0" encoding="utf-8"?>
+<b:Sources xmlns:b="http://schemas.openxmlformats.org/officeDocument/2006/bibliography" xmlns="http://schemas.openxmlformats.org/officeDocument/2006/bibliography" SelectedStyle="\APASixthEditionOfficeOnline.xsl" StyleName="APA" Version="6"/>
+</file>
+
+<file path=customXml/itemProps1.xml><?xml version="1.0" encoding="utf-8"?>
+<ds:datastoreItem xmlns:ds="http://schemas.openxmlformats.org/officeDocument/2006/customXml" ds:itemID="{1287BF36-E17F-4FD7-A0C3-B61D814A261D}">
+  <ds:schemaRefs>
+    <ds:schemaRef ds:uri="http://schemas.openxmlformats.org/officeDocument/2006/bibliography"/>
+  </ds:schemaRefs>
+</ds:datastoreItem>
 </file>
</xml_diff>

<commit_message>
fix: format & consistency in milestones section
</commit_message>
<xml_diff>
--- a/deliverables/G12_final_project_requirements_&_timeline_rev2.docx
+++ b/deliverables/G12_final_project_requirements_&_timeline_rev2.docx
@@ -1236,12 +1236,12 @@
       </w:tblPr>
       <w:tblGrid>
         <w:gridCol w:w="636"/>
-        <w:gridCol w:w="3113"/>
+        <w:gridCol w:w="3118"/>
         <w:gridCol w:w="736"/>
         <w:gridCol w:w="644"/>
         <w:gridCol w:w="1083"/>
         <w:gridCol w:w="1296"/>
-        <w:gridCol w:w="1842"/>
+        <w:gridCol w:w="1837"/>
       </w:tblGrid>
       <w:tr>
         <w:trPr>
@@ -2441,20 +2441,37 @@
               <w:rPr>
                 <w:rFonts w:ascii="Times New Roman" w:hAnsi="Times New Roman" w:cs="Times New Roman"/>
               </w:rPr>
-              <w:t>Prompt Phind model for banner-grabbing Attack Tool (1</w:t>
-            </w:r>
-            <w:r>
-              <w:rPr>
-                <w:rFonts w:ascii="Times New Roman" w:hAnsi="Times New Roman" w:cs="Times New Roman"/>
-                <w:vertAlign w:val="superscript"/>
-              </w:rPr>
-              <w:t>st</w:t>
-            </w:r>
-            <w:r>
-              <w:rPr>
-                <w:rFonts w:ascii="Times New Roman" w:hAnsi="Times New Roman" w:cs="Times New Roman"/>
-              </w:rPr>
-              <w:t>)</w:t>
+              <w:t xml:space="preserve">Prompt Phind model for banner-grabbing </w:t>
+            </w:r>
+            <w:r>
+              <w:rPr>
+                <w:rFonts w:ascii="Times New Roman" w:hAnsi="Times New Roman" w:cs="Times New Roman"/>
+              </w:rPr>
+              <w:t>a</w:t>
+            </w:r>
+            <w:r>
+              <w:rPr>
+                <w:rFonts w:ascii="Times New Roman" w:hAnsi="Times New Roman" w:cs="Times New Roman"/>
+              </w:rPr>
+              <w:t xml:space="preserve">ttack </w:t>
+            </w:r>
+            <w:r>
+              <w:rPr>
+                <w:rFonts w:ascii="Times New Roman" w:hAnsi="Times New Roman" w:cs="Times New Roman"/>
+              </w:rPr>
+              <w:t>t</w:t>
+            </w:r>
+            <w:r>
+              <w:rPr>
+                <w:rFonts w:ascii="Times New Roman" w:hAnsi="Times New Roman" w:cs="Times New Roman"/>
+              </w:rPr>
+              <w:t>ool</w:t>
+            </w:r>
+            <w:r>
+              <w:rPr>
+                <w:rFonts w:ascii="Times New Roman" w:hAnsi="Times New Roman" w:cs="Times New Roman"/>
+              </w:rPr>
+              <w:t>.</w:t>
             </w:r>
           </w:p>
         </w:tc>
@@ -2599,20 +2616,21 @@
               <w:rPr>
                 <w:rFonts w:ascii="Times New Roman" w:hAnsi="Times New Roman" w:cs="Times New Roman"/>
               </w:rPr>
-              <w:t>Debug Phind banner-grabbing tool until it compiles with afl-gcc. (1</w:t>
-            </w:r>
-            <w:r>
-              <w:rPr>
-                <w:rFonts w:ascii="Times New Roman" w:hAnsi="Times New Roman" w:cs="Times New Roman"/>
-                <w:vertAlign w:val="superscript"/>
-              </w:rPr>
-              <w:t>st</w:t>
-            </w:r>
-            <w:r>
-              <w:rPr>
-                <w:rFonts w:ascii="Times New Roman" w:hAnsi="Times New Roman" w:cs="Times New Roman"/>
-              </w:rPr>
-              <w:t>)</w:t>
+              <w:t xml:space="preserve">Debug Phind banner-grabbing tool until it </w:t>
+            </w:r>
+            <w:proofErr w:type="spellStart"/>
+            <w:r>
+              <w:rPr>
+                <w:rFonts w:ascii="Times New Roman" w:hAnsi="Times New Roman" w:cs="Times New Roman"/>
+              </w:rPr>
+              <w:t>compiles</w:t>
+            </w:r>
+            <w:proofErr w:type="spellEnd"/>
+            <w:r>
+              <w:rPr>
+                <w:rFonts w:ascii="Times New Roman" w:hAnsi="Times New Roman" w:cs="Times New Roman"/>
+              </w:rPr>
+              <w:t xml:space="preserve"> with afl-gcc.</w:t>
             </w:r>
           </w:p>
         </w:tc>
@@ -2754,20 +2772,37 @@
               <w:rPr>
                 <w:rFonts w:ascii="Times New Roman" w:hAnsi="Times New Roman" w:cs="Times New Roman"/>
               </w:rPr>
-              <w:t>Prompt Copilot  model for banner-grabbing Attack Tool (1</w:t>
-            </w:r>
-            <w:r>
-              <w:rPr>
-                <w:rFonts w:ascii="Times New Roman" w:hAnsi="Times New Roman" w:cs="Times New Roman"/>
-                <w:vertAlign w:val="superscript"/>
-              </w:rPr>
-              <w:t>st</w:t>
-            </w:r>
-            <w:r>
-              <w:rPr>
-                <w:rFonts w:ascii="Times New Roman" w:hAnsi="Times New Roman" w:cs="Times New Roman"/>
-              </w:rPr>
-              <w:t>)</w:t>
+              <w:t xml:space="preserve">Prompt Copilot  model for banner-grabbing </w:t>
+            </w:r>
+            <w:r>
+              <w:rPr>
+                <w:rFonts w:ascii="Times New Roman" w:hAnsi="Times New Roman" w:cs="Times New Roman"/>
+              </w:rPr>
+              <w:t>a</w:t>
+            </w:r>
+            <w:r>
+              <w:rPr>
+                <w:rFonts w:ascii="Times New Roman" w:hAnsi="Times New Roman" w:cs="Times New Roman"/>
+              </w:rPr>
+              <w:t xml:space="preserve">ttack </w:t>
+            </w:r>
+            <w:r>
+              <w:rPr>
+                <w:rFonts w:ascii="Times New Roman" w:hAnsi="Times New Roman" w:cs="Times New Roman"/>
+              </w:rPr>
+              <w:t>t</w:t>
+            </w:r>
+            <w:r>
+              <w:rPr>
+                <w:rFonts w:ascii="Times New Roman" w:hAnsi="Times New Roman" w:cs="Times New Roman"/>
+              </w:rPr>
+              <w:t>ool</w:t>
+            </w:r>
+            <w:r>
+              <w:rPr>
+                <w:rFonts w:ascii="Times New Roman" w:hAnsi="Times New Roman" w:cs="Times New Roman"/>
+              </w:rPr>
+              <w:t>.</w:t>
             </w:r>
           </w:p>
         </w:tc>
@@ -2912,20 +2947,21 @@
               <w:rPr>
                 <w:rFonts w:ascii="Times New Roman" w:hAnsi="Times New Roman" w:cs="Times New Roman"/>
               </w:rPr>
-              <w:t>Debug Copilot banner-grabbing tool until it compiles with afl-gcc. (1</w:t>
-            </w:r>
-            <w:r>
-              <w:rPr>
-                <w:rFonts w:ascii="Times New Roman" w:hAnsi="Times New Roman" w:cs="Times New Roman"/>
-                <w:vertAlign w:val="superscript"/>
-              </w:rPr>
-              <w:t>st</w:t>
-            </w:r>
-            <w:r>
-              <w:rPr>
-                <w:rFonts w:ascii="Times New Roman" w:hAnsi="Times New Roman" w:cs="Times New Roman"/>
-              </w:rPr>
-              <w:t>)</w:t>
+              <w:t xml:space="preserve">Debug Copilot banner-grabbing tool until it </w:t>
+            </w:r>
+            <w:proofErr w:type="spellStart"/>
+            <w:r>
+              <w:rPr>
+                <w:rFonts w:ascii="Times New Roman" w:hAnsi="Times New Roman" w:cs="Times New Roman"/>
+              </w:rPr>
+              <w:t>compiles</w:t>
+            </w:r>
+            <w:proofErr w:type="spellEnd"/>
+            <w:r>
+              <w:rPr>
+                <w:rFonts w:ascii="Times New Roman" w:hAnsi="Times New Roman" w:cs="Times New Roman"/>
+              </w:rPr>
+              <w:t xml:space="preserve"> with afl-gcc.</w:t>
             </w:r>
           </w:p>
         </w:tc>
@@ -3512,20 +3548,19 @@
               <w:rPr>
                 <w:rFonts w:ascii="Times New Roman" w:hAnsi="Times New Roman" w:cs="Times New Roman"/>
               </w:rPr>
-              <w:t>Integrate 1</w:t>
-            </w:r>
-            <w:r>
-              <w:rPr>
-                <w:rFonts w:ascii="Times New Roman" w:hAnsi="Times New Roman" w:cs="Times New Roman"/>
-                <w:vertAlign w:val="superscript"/>
-              </w:rPr>
-              <w:t>st</w:t>
-            </w:r>
-            <w:r>
-              <w:rPr>
-                <w:rFonts w:ascii="Times New Roman" w:hAnsi="Times New Roman" w:cs="Times New Roman"/>
-              </w:rPr>
-              <w:t xml:space="preserve"> Copilot &amp; Phind attack tools into fuzzing workflow script. </w:t>
+              <w:t xml:space="preserve">Integrate Copilot &amp; Phind </w:t>
+            </w:r>
+            <w:r>
+              <w:rPr>
+                <w:rFonts w:ascii="Times New Roman" w:hAnsi="Times New Roman" w:cs="Times New Roman"/>
+              </w:rPr>
+              <w:t xml:space="preserve">banner-grabbing </w:t>
+            </w:r>
+            <w:r>
+              <w:rPr>
+                <w:rFonts w:ascii="Times New Roman" w:hAnsi="Times New Roman" w:cs="Times New Roman"/>
+              </w:rPr>
+              <w:t xml:space="preserve">attack tools into fuzzing workflow script. </w:t>
             </w:r>
           </w:p>
         </w:tc>
@@ -3667,20 +3702,19 @@
               <w:rPr>
                 <w:rFonts w:ascii="Times New Roman" w:hAnsi="Times New Roman" w:cs="Times New Roman"/>
               </w:rPr>
-              <w:t>Debug AFLnet integration with 1</w:t>
-            </w:r>
-            <w:r>
-              <w:rPr>
-                <w:rFonts w:ascii="Times New Roman" w:hAnsi="Times New Roman" w:cs="Times New Roman"/>
-                <w:vertAlign w:val="superscript"/>
-              </w:rPr>
-              <w:t>st</w:t>
-            </w:r>
-            <w:r>
-              <w:rPr>
-                <w:rFonts w:ascii="Times New Roman" w:hAnsi="Times New Roman" w:cs="Times New Roman"/>
-              </w:rPr>
-              <w:t xml:space="preserve"> attack tools from both models.</w:t>
+              <w:t xml:space="preserve">Debug AFLnet integration with </w:t>
+            </w:r>
+            <w:r>
+              <w:rPr>
+                <w:rFonts w:ascii="Times New Roman" w:hAnsi="Times New Roman" w:cs="Times New Roman"/>
+              </w:rPr>
+              <w:t xml:space="preserve">banner-grabbing </w:t>
+            </w:r>
+            <w:r>
+              <w:rPr>
+                <w:rFonts w:ascii="Times New Roman" w:hAnsi="Times New Roman" w:cs="Times New Roman"/>
+              </w:rPr>
+              <w:t>attack tools from both models.</w:t>
             </w:r>
           </w:p>
         </w:tc>
@@ -3825,20 +3859,19 @@
               <w:rPr>
                 <w:rFonts w:ascii="Times New Roman" w:hAnsi="Times New Roman" w:cs="Times New Roman"/>
               </w:rPr>
-              <w:t>Begin fuzz testing on 1</w:t>
-            </w:r>
-            <w:r>
-              <w:rPr>
-                <w:rFonts w:ascii="Times New Roman" w:hAnsi="Times New Roman" w:cs="Times New Roman"/>
-                <w:vertAlign w:val="superscript"/>
-              </w:rPr>
-              <w:t>st</w:t>
-            </w:r>
-            <w:r>
-              <w:rPr>
-                <w:rFonts w:ascii="Times New Roman" w:hAnsi="Times New Roman" w:cs="Times New Roman"/>
-              </w:rPr>
-              <w:t xml:space="preserve"> Gen-AI attack tool with fuzzing workflow.</w:t>
+              <w:t xml:space="preserve">Begin fuzz testing on </w:t>
+            </w:r>
+            <w:r>
+              <w:rPr>
+                <w:rFonts w:ascii="Times New Roman" w:hAnsi="Times New Roman" w:cs="Times New Roman"/>
+              </w:rPr>
+              <w:t xml:space="preserve">banner-grabbing </w:t>
+            </w:r>
+            <w:r>
+              <w:rPr>
+                <w:rFonts w:ascii="Times New Roman" w:hAnsi="Times New Roman" w:cs="Times New Roman"/>
+              </w:rPr>
+              <w:t>Gen-AI attack tool with fuzzing workflow.</w:t>
             </w:r>
           </w:p>
         </w:tc>
@@ -3980,26 +4013,31 @@
               <w:rPr>
                 <w:rFonts w:ascii="Times New Roman" w:hAnsi="Times New Roman" w:cs="Times New Roman"/>
               </w:rPr>
-              <w:t>Perform LDRA static analysis on 1</w:t>
-            </w:r>
-            <w:r>
-              <w:rPr>
-                <w:rFonts w:ascii="Times New Roman" w:hAnsi="Times New Roman" w:cs="Times New Roman"/>
-                <w:vertAlign w:val="superscript"/>
-              </w:rPr>
-              <w:t>st</w:t>
-            </w:r>
-            <w:r>
-              <w:rPr>
-                <w:rFonts w:ascii="Times New Roman" w:hAnsi="Times New Roman" w:cs="Times New Roman"/>
-              </w:rPr>
-              <w:t xml:space="preserve"> set of Gen-AI attack tools using </w:t>
+              <w:t xml:space="preserve">Perform LDRA static analysis on </w:t>
+            </w:r>
+            <w:r>
+              <w:rPr>
+                <w:rFonts w:ascii="Times New Roman" w:hAnsi="Times New Roman" w:cs="Times New Roman"/>
+              </w:rPr>
+              <w:t xml:space="preserve">banner-grabbing </w:t>
+            </w:r>
+            <w:r>
+              <w:rPr>
+                <w:rFonts w:ascii="Times New Roman" w:hAnsi="Times New Roman" w:cs="Times New Roman"/>
+              </w:rPr>
+              <w:t xml:space="preserve">set of Gen-AI attack tools using </w:t>
             </w:r>
             <w:r>
               <w:rPr>
                 <w:rFonts w:ascii="Times New Roman" w:hAnsi="Times New Roman" w:cs="Times New Roman"/>
               </w:rPr>
               <w:t>Testbed</w:t>
+            </w:r>
+            <w:r>
+              <w:rPr>
+                <w:rFonts w:ascii="Times New Roman" w:hAnsi="Times New Roman" w:cs="Times New Roman"/>
+              </w:rPr>
+              <w:t>.</w:t>
             </w:r>
           </w:p>
         </w:tc>
@@ -4144,20 +4182,19 @@
               <w:rPr>
                 <w:rFonts w:ascii="Times New Roman" w:hAnsi="Times New Roman" w:cs="Times New Roman"/>
               </w:rPr>
-              <w:t>Perform memory leak analysis on 1</w:t>
-            </w:r>
-            <w:r>
-              <w:rPr>
-                <w:rFonts w:ascii="Times New Roman" w:hAnsi="Times New Roman" w:cs="Times New Roman"/>
-                <w:vertAlign w:val="superscript"/>
-              </w:rPr>
-              <w:t>st</w:t>
-            </w:r>
-            <w:r>
-              <w:rPr>
-                <w:rFonts w:ascii="Times New Roman" w:hAnsi="Times New Roman" w:cs="Times New Roman"/>
-              </w:rPr>
-              <w:t xml:space="preserve"> set of Gen-AI attack tools using Valgrind.</w:t>
+              <w:t xml:space="preserve">Perform memory leak analysis on </w:t>
+            </w:r>
+            <w:r>
+              <w:rPr>
+                <w:rFonts w:ascii="Times New Roman" w:hAnsi="Times New Roman" w:cs="Times New Roman"/>
+              </w:rPr>
+              <w:t xml:space="preserve">banner-grabbing </w:t>
+            </w:r>
+            <w:r>
+              <w:rPr>
+                <w:rFonts w:ascii="Times New Roman" w:hAnsi="Times New Roman" w:cs="Times New Roman"/>
+              </w:rPr>
+              <w:t>set of Gen-AI attack tools using Valgrind.</w:t>
             </w:r>
           </w:p>
         </w:tc>
@@ -4299,20 +4336,43 @@
               <w:rPr>
                 <w:rFonts w:ascii="Times New Roman" w:hAnsi="Times New Roman" w:cs="Times New Roman"/>
               </w:rPr>
-              <w:t>Prompt Copilot model for password brute-forcing  Attack Tool (2</w:t>
-            </w:r>
-            <w:r>
-              <w:rPr>
-                <w:rFonts w:ascii="Times New Roman" w:hAnsi="Times New Roman" w:cs="Times New Roman"/>
-                <w:vertAlign w:val="superscript"/>
-              </w:rPr>
-              <w:t>nd</w:t>
-            </w:r>
-            <w:r>
-              <w:rPr>
-                <w:rFonts w:ascii="Times New Roman" w:hAnsi="Times New Roman" w:cs="Times New Roman"/>
-              </w:rPr>
-              <w:t>)</w:t>
+              <w:t xml:space="preserve">Prompt Copilot model for password brute-forcing  </w:t>
+            </w:r>
+            <w:r>
+              <w:rPr>
+                <w:rFonts w:ascii="Times New Roman" w:hAnsi="Times New Roman" w:cs="Times New Roman"/>
+              </w:rPr>
+              <w:t>a</w:t>
+            </w:r>
+            <w:r>
+              <w:rPr>
+                <w:rFonts w:ascii="Times New Roman" w:hAnsi="Times New Roman" w:cs="Times New Roman"/>
+              </w:rPr>
+              <w:t xml:space="preserve">ttack </w:t>
+            </w:r>
+            <w:r>
+              <w:rPr>
+                <w:rFonts w:ascii="Times New Roman" w:hAnsi="Times New Roman" w:cs="Times New Roman"/>
+              </w:rPr>
+              <w:t>t</w:t>
+            </w:r>
+            <w:r>
+              <w:rPr>
+                <w:rFonts w:ascii="Times New Roman" w:hAnsi="Times New Roman" w:cs="Times New Roman"/>
+              </w:rPr>
+              <w:t>ool</w:t>
+            </w:r>
+            <w:r>
+              <w:rPr>
+                <w:rFonts w:ascii="Times New Roman" w:hAnsi="Times New Roman" w:cs="Times New Roman"/>
+              </w:rPr>
+              <w:t>.</w:t>
+            </w:r>
+            <w:r>
+              <w:rPr>
+                <w:rFonts w:ascii="Times New Roman" w:hAnsi="Times New Roman" w:cs="Times New Roman"/>
+              </w:rPr>
+              <w:t xml:space="preserve"> </w:t>
             </w:r>
           </w:p>
         </w:tc>
@@ -4457,20 +4517,21 @@
               <w:rPr>
                 <w:rFonts w:ascii="Times New Roman" w:hAnsi="Times New Roman" w:cs="Times New Roman"/>
               </w:rPr>
-              <w:t>Debug Copilot password brute-forcing attack tool until it compiles with afl-gcc. (2</w:t>
-            </w:r>
-            <w:r>
-              <w:rPr>
-                <w:rFonts w:ascii="Times New Roman" w:hAnsi="Times New Roman" w:cs="Times New Roman"/>
-                <w:vertAlign w:val="superscript"/>
-              </w:rPr>
-              <w:t>nd</w:t>
-            </w:r>
-            <w:r>
-              <w:rPr>
-                <w:rFonts w:ascii="Times New Roman" w:hAnsi="Times New Roman" w:cs="Times New Roman"/>
-              </w:rPr>
-              <w:t>)</w:t>
+              <w:t xml:space="preserve">Debug Copilot password brute-forcing attack tool until it </w:t>
+            </w:r>
+            <w:proofErr w:type="spellStart"/>
+            <w:r>
+              <w:rPr>
+                <w:rFonts w:ascii="Times New Roman" w:hAnsi="Times New Roman" w:cs="Times New Roman"/>
+              </w:rPr>
+              <w:t>compiles</w:t>
+            </w:r>
+            <w:proofErr w:type="spellEnd"/>
+            <w:r>
+              <w:rPr>
+                <w:rFonts w:ascii="Times New Roman" w:hAnsi="Times New Roman" w:cs="Times New Roman"/>
+              </w:rPr>
+              <w:t xml:space="preserve"> with afl-gcc.</w:t>
             </w:r>
           </w:p>
         </w:tc>
@@ -4612,20 +4673,43 @@
               <w:rPr>
                 <w:rFonts w:ascii="Times New Roman" w:hAnsi="Times New Roman" w:cs="Times New Roman"/>
               </w:rPr>
-              <w:t>Prompt Phind model for password brute-forcing  Attack Tool (2</w:t>
-            </w:r>
-            <w:r>
-              <w:rPr>
-                <w:rFonts w:ascii="Times New Roman" w:hAnsi="Times New Roman" w:cs="Times New Roman"/>
-                <w:vertAlign w:val="superscript"/>
-              </w:rPr>
-              <w:t>nd</w:t>
-            </w:r>
-            <w:r>
-              <w:rPr>
-                <w:rFonts w:ascii="Times New Roman" w:hAnsi="Times New Roman" w:cs="Times New Roman"/>
-              </w:rPr>
-              <w:t>)</w:t>
+              <w:t xml:space="preserve">Prompt Phind model for password brute-forcing  </w:t>
+            </w:r>
+            <w:r>
+              <w:rPr>
+                <w:rFonts w:ascii="Times New Roman" w:hAnsi="Times New Roman" w:cs="Times New Roman"/>
+              </w:rPr>
+              <w:t>a</w:t>
+            </w:r>
+            <w:r>
+              <w:rPr>
+                <w:rFonts w:ascii="Times New Roman" w:hAnsi="Times New Roman" w:cs="Times New Roman"/>
+              </w:rPr>
+              <w:t xml:space="preserve">ttack </w:t>
+            </w:r>
+            <w:r>
+              <w:rPr>
+                <w:rFonts w:ascii="Times New Roman" w:hAnsi="Times New Roman" w:cs="Times New Roman"/>
+              </w:rPr>
+              <w:t>t</w:t>
+            </w:r>
+            <w:r>
+              <w:rPr>
+                <w:rFonts w:ascii="Times New Roman" w:hAnsi="Times New Roman" w:cs="Times New Roman"/>
+              </w:rPr>
+              <w:t>ool</w:t>
+            </w:r>
+            <w:r>
+              <w:rPr>
+                <w:rFonts w:ascii="Times New Roman" w:hAnsi="Times New Roman" w:cs="Times New Roman"/>
+              </w:rPr>
+              <w:t>.</w:t>
+            </w:r>
+            <w:r>
+              <w:rPr>
+                <w:rFonts w:ascii="Times New Roman" w:hAnsi="Times New Roman" w:cs="Times New Roman"/>
+              </w:rPr>
+              <w:t xml:space="preserve"> </w:t>
             </w:r>
           </w:p>
         </w:tc>
@@ -4770,20 +4854,21 @@
               <w:rPr>
                 <w:rFonts w:ascii="Times New Roman" w:hAnsi="Times New Roman" w:cs="Times New Roman"/>
               </w:rPr>
-              <w:t>Debug Phind password brute-forcing attack tool until it compiles with afl-gcc. (2</w:t>
-            </w:r>
-            <w:r>
-              <w:rPr>
-                <w:rFonts w:ascii="Times New Roman" w:hAnsi="Times New Roman" w:cs="Times New Roman"/>
-                <w:vertAlign w:val="superscript"/>
-              </w:rPr>
-              <w:t>nd</w:t>
-            </w:r>
-            <w:r>
-              <w:rPr>
-                <w:rFonts w:ascii="Times New Roman" w:hAnsi="Times New Roman" w:cs="Times New Roman"/>
-              </w:rPr>
-              <w:t>)</w:t>
+              <w:t xml:space="preserve">Debug Phind password brute-forcing attack tool until it </w:t>
+            </w:r>
+            <w:proofErr w:type="spellStart"/>
+            <w:r>
+              <w:rPr>
+                <w:rFonts w:ascii="Times New Roman" w:hAnsi="Times New Roman" w:cs="Times New Roman"/>
+              </w:rPr>
+              <w:t>compiles</w:t>
+            </w:r>
+            <w:proofErr w:type="spellEnd"/>
+            <w:r>
+              <w:rPr>
+                <w:rFonts w:ascii="Times New Roman" w:hAnsi="Times New Roman" w:cs="Times New Roman"/>
+              </w:rPr>
+              <w:t xml:space="preserve"> with afl-gcc. </w:t>
             </w:r>
           </w:p>
         </w:tc>
@@ -4925,20 +5010,31 @@
               <w:rPr>
                 <w:rFonts w:ascii="Times New Roman" w:hAnsi="Times New Roman" w:cs="Times New Roman"/>
               </w:rPr>
-              <w:t>Compare code structure &amp; fuzzing results of 1</w:t>
-            </w:r>
-            <w:r>
-              <w:rPr>
-                <w:rFonts w:ascii="Times New Roman" w:hAnsi="Times New Roman" w:cs="Times New Roman"/>
-                <w:vertAlign w:val="superscript"/>
-              </w:rPr>
-              <w:t>st</w:t>
-            </w:r>
-            <w:r>
-              <w:rPr>
-                <w:rFonts w:ascii="Times New Roman" w:hAnsi="Times New Roman" w:cs="Times New Roman"/>
-              </w:rPr>
-              <w:t xml:space="preserve"> Gen-AI Attack tools.</w:t>
+              <w:t xml:space="preserve">Compare code structure &amp; fuzzing results of </w:t>
+            </w:r>
+            <w:r>
+              <w:rPr>
+                <w:rFonts w:ascii="Times New Roman" w:hAnsi="Times New Roman" w:cs="Times New Roman"/>
+              </w:rPr>
+              <w:t xml:space="preserve">banner-grabbing </w:t>
+            </w:r>
+            <w:r>
+              <w:rPr>
+                <w:rFonts w:ascii="Times New Roman" w:hAnsi="Times New Roman" w:cs="Times New Roman"/>
+              </w:rPr>
+              <w:t xml:space="preserve">Gen-AI </w:t>
+            </w:r>
+            <w:r>
+              <w:rPr>
+                <w:rFonts w:ascii="Times New Roman" w:hAnsi="Times New Roman" w:cs="Times New Roman"/>
+              </w:rPr>
+              <w:t>a</w:t>
+            </w:r>
+            <w:r>
+              <w:rPr>
+                <w:rFonts w:ascii="Times New Roman" w:hAnsi="Times New Roman" w:cs="Times New Roman"/>
+              </w:rPr>
+              <w:t>ttack tools.</w:t>
             </w:r>
           </w:p>
         </w:tc>
@@ -5225,20 +5321,19 @@
               <w:rPr>
                 <w:rFonts w:ascii="Times New Roman" w:hAnsi="Times New Roman" w:cs="Times New Roman"/>
               </w:rPr>
-              <w:t>Integrate 2</w:t>
-            </w:r>
-            <w:r>
-              <w:rPr>
-                <w:rFonts w:ascii="Times New Roman" w:hAnsi="Times New Roman" w:cs="Times New Roman"/>
-                <w:vertAlign w:val="superscript"/>
-              </w:rPr>
-              <w:t>nd</w:t>
-            </w:r>
-            <w:r>
-              <w:rPr>
-                <w:rFonts w:ascii="Times New Roman" w:hAnsi="Times New Roman" w:cs="Times New Roman"/>
-              </w:rPr>
-              <w:t xml:space="preserve"> Copilot &amp; Phind attack tools into fuzzing workflow script. </w:t>
+              <w:t xml:space="preserve">Integrate Copilot &amp; Phind </w:t>
+            </w:r>
+            <w:r>
+              <w:rPr>
+                <w:rFonts w:ascii="Times New Roman" w:hAnsi="Times New Roman" w:cs="Times New Roman"/>
+              </w:rPr>
+              <w:t xml:space="preserve">brute-force </w:t>
+            </w:r>
+            <w:r>
+              <w:rPr>
+                <w:rFonts w:ascii="Times New Roman" w:hAnsi="Times New Roman" w:cs="Times New Roman"/>
+              </w:rPr>
+              <w:t xml:space="preserve">attack tools into fuzzing workflow script. </w:t>
             </w:r>
           </w:p>
         </w:tc>
@@ -5389,20 +5484,19 @@
               <w:rPr>
                 <w:rFonts w:ascii="Times New Roman" w:hAnsi="Times New Roman" w:cs="Times New Roman"/>
               </w:rPr>
-              <w:t>Debug AFLnet integration with 2</w:t>
-            </w:r>
-            <w:r>
-              <w:rPr>
-                <w:rFonts w:ascii="Times New Roman" w:hAnsi="Times New Roman" w:cs="Times New Roman"/>
-                <w:vertAlign w:val="superscript"/>
-              </w:rPr>
-              <w:t>nd</w:t>
-            </w:r>
-            <w:r>
-              <w:rPr>
-                <w:rFonts w:ascii="Times New Roman" w:hAnsi="Times New Roman" w:cs="Times New Roman"/>
-              </w:rPr>
-              <w:t xml:space="preserve"> attack tools from both models.</w:t>
+              <w:t xml:space="preserve">Debug AFLnet integration with </w:t>
+            </w:r>
+            <w:r>
+              <w:rPr>
+                <w:rFonts w:ascii="Times New Roman" w:hAnsi="Times New Roman" w:cs="Times New Roman"/>
+              </w:rPr>
+              <w:t xml:space="preserve">brute-force </w:t>
+            </w:r>
+            <w:r>
+              <w:rPr>
+                <w:rFonts w:ascii="Times New Roman" w:hAnsi="Times New Roman" w:cs="Times New Roman"/>
+              </w:rPr>
+              <w:t>attack tools from both models.</w:t>
             </w:r>
           </w:p>
         </w:tc>
@@ -5556,20 +5650,19 @@
               <w:rPr>
                 <w:rFonts w:ascii="Times New Roman" w:hAnsi="Times New Roman" w:cs="Times New Roman"/>
               </w:rPr>
-              <w:t>Begin fuzz testing on 2</w:t>
-            </w:r>
-            <w:r>
-              <w:rPr>
-                <w:rFonts w:ascii="Times New Roman" w:hAnsi="Times New Roman" w:cs="Times New Roman"/>
-                <w:vertAlign w:val="superscript"/>
-              </w:rPr>
-              <w:t>nd</w:t>
-            </w:r>
-            <w:r>
-              <w:rPr>
-                <w:rFonts w:ascii="Times New Roman" w:hAnsi="Times New Roman" w:cs="Times New Roman"/>
-              </w:rPr>
-              <w:t xml:space="preserve">  Gen-AI attack tool with fuzzing workflow.</w:t>
+              <w:t xml:space="preserve">Begin fuzz testing on </w:t>
+            </w:r>
+            <w:r>
+              <w:rPr>
+                <w:rFonts w:ascii="Times New Roman" w:hAnsi="Times New Roman" w:cs="Times New Roman"/>
+              </w:rPr>
+              <w:t xml:space="preserve">brute-force </w:t>
+            </w:r>
+            <w:r>
+              <w:rPr>
+                <w:rFonts w:ascii="Times New Roman" w:hAnsi="Times New Roman" w:cs="Times New Roman"/>
+              </w:rPr>
+              <w:t>Gen-AI attack tool with fuzzing workflow.</w:t>
             </w:r>
           </w:p>
         </w:tc>
@@ -5726,39 +5819,72 @@
               <w:rPr>
                 <w:rFonts w:ascii="Times New Roman" w:hAnsi="Times New Roman" w:cs="Times New Roman"/>
               </w:rPr>
-              <w:t>Perform LDRA static analysis on 2</w:t>
-            </w:r>
-            <w:r>
-              <w:rPr>
-                <w:rFonts w:ascii="Times New Roman" w:hAnsi="Times New Roman" w:cs="Times New Roman"/>
-                <w:vertAlign w:val="superscript"/>
-              </w:rPr>
-              <w:t xml:space="preserve">nd </w:t>
-            </w:r>
-            <w:r>
-              <w:rPr>
-                <w:rFonts w:ascii="Times New Roman" w:hAnsi="Times New Roman" w:cs="Times New Roman"/>
-              </w:rPr>
-              <w:t>set of Gen-AI attack tools using TestBed</w:t>
-            </w:r>
-          </w:p>
-        </w:tc>
-        <w:tc>
-          <w:tcPr>
-            <w:tcW w:w="0" w:type="auto"/>
-          </w:tcPr>
-          <w:p>
-            <w:pPr>
-              <w:jc w:val="center"/>
-              <w:cnfStyle w:val="000000100000" w:firstRow="0" w:lastRow="0" w:firstColumn="0" w:lastColumn="0" w:oddVBand="0" w:evenVBand="0" w:oddHBand="1" w:evenHBand="0" w:firstRowFirstColumn="0" w:firstRowLastColumn="0" w:lastRowFirstColumn="0" w:lastRowLastColumn="0"/>
-              <w:rPr>
-                <w:rFonts w:ascii="Times New Roman" w:hAnsi="Times New Roman" w:cs="Times New Roman"/>
-              </w:rPr>
-            </w:pPr>
-            <w:r>
-              <w:rPr>
-                <w:rFonts w:ascii="Times New Roman" w:hAnsi="Times New Roman" w:cs="Times New Roman"/>
-              </w:rPr>
+              <w:t xml:space="preserve">Perform LDRA static analysis on </w:t>
+            </w:r>
+            <w:r>
+              <w:rPr>
+                <w:rFonts w:ascii="Times New Roman" w:hAnsi="Times New Roman" w:cs="Times New Roman"/>
+              </w:rPr>
+              <w:t>the set</w:t>
+            </w:r>
+            <w:r>
+              <w:rPr>
+                <w:rFonts w:ascii="Times New Roman" w:hAnsi="Times New Roman" w:cs="Times New Roman"/>
+              </w:rPr>
+              <w:t xml:space="preserve"> of Gen-AI </w:t>
+            </w:r>
+            <w:r>
+              <w:rPr>
+                <w:rFonts w:ascii="Times New Roman" w:hAnsi="Times New Roman" w:cs="Times New Roman"/>
+              </w:rPr>
+              <w:t>brute-</w:t>
+            </w:r>
+            <w:r>
+              <w:rPr>
+                <w:rFonts w:ascii="Times New Roman" w:hAnsi="Times New Roman" w:cs="Times New Roman"/>
+              </w:rPr>
+              <w:lastRenderedPageBreak/>
+              <w:t xml:space="preserve">force </w:t>
+            </w:r>
+            <w:r>
+              <w:rPr>
+                <w:rFonts w:ascii="Times New Roman" w:hAnsi="Times New Roman" w:cs="Times New Roman"/>
+              </w:rPr>
+              <w:t xml:space="preserve">attack tools using </w:t>
+            </w:r>
+            <w:proofErr w:type="spellStart"/>
+            <w:r>
+              <w:rPr>
+                <w:rFonts w:ascii="Times New Roman" w:hAnsi="Times New Roman" w:cs="Times New Roman"/>
+              </w:rPr>
+              <w:t>TestBed</w:t>
+            </w:r>
+            <w:proofErr w:type="spellEnd"/>
+            <w:r>
+              <w:rPr>
+                <w:rFonts w:ascii="Times New Roman" w:hAnsi="Times New Roman" w:cs="Times New Roman"/>
+              </w:rPr>
+              <w:t>.</w:t>
+            </w:r>
+          </w:p>
+        </w:tc>
+        <w:tc>
+          <w:tcPr>
+            <w:tcW w:w="0" w:type="auto"/>
+          </w:tcPr>
+          <w:p>
+            <w:pPr>
+              <w:jc w:val="center"/>
+              <w:cnfStyle w:val="000000100000" w:firstRow="0" w:lastRow="0" w:firstColumn="0" w:lastColumn="0" w:oddVBand="0" w:evenVBand="0" w:oddHBand="1" w:evenHBand="0" w:firstRowFirstColumn="0" w:firstRowLastColumn="0" w:lastRowFirstColumn="0" w:lastRowLastColumn="0"/>
+              <w:rPr>
+                <w:rFonts w:ascii="Times New Roman" w:hAnsi="Times New Roman" w:cs="Times New Roman"/>
+              </w:rPr>
+            </w:pPr>
+            <w:r>
+              <w:rPr>
+                <w:rFonts w:ascii="Times New Roman" w:hAnsi="Times New Roman" w:cs="Times New Roman"/>
+              </w:rPr>
+              <w:lastRenderedPageBreak/>
               <w:t>2/28</w:t>
             </w:r>
           </w:p>
@@ -5862,7 +5988,6 @@
                 <w:b w:val="0"/>
                 <w:bCs w:val="0"/>
               </w:rPr>
-              <w:lastRenderedPageBreak/>
               <w:t>10.2</w:t>
             </w:r>
           </w:p>
@@ -5882,20 +6007,31 @@
               <w:rPr>
                 <w:rFonts w:ascii="Times New Roman" w:hAnsi="Times New Roman" w:cs="Times New Roman"/>
               </w:rPr>
-              <w:t>Perform memory leak analysis on 2</w:t>
-            </w:r>
-            <w:r>
-              <w:rPr>
-                <w:rFonts w:ascii="Times New Roman" w:hAnsi="Times New Roman" w:cs="Times New Roman"/>
-                <w:vertAlign w:val="superscript"/>
-              </w:rPr>
-              <w:t>nd</w:t>
-            </w:r>
-            <w:r>
-              <w:rPr>
-                <w:rFonts w:ascii="Times New Roman" w:hAnsi="Times New Roman" w:cs="Times New Roman"/>
-              </w:rPr>
-              <w:t xml:space="preserve"> set of Gen-AI attack tools using Valgrind.</w:t>
+              <w:t xml:space="preserve">Perform memory leak analysis on </w:t>
+            </w:r>
+            <w:r>
+              <w:rPr>
+                <w:rFonts w:ascii="Times New Roman" w:hAnsi="Times New Roman" w:cs="Times New Roman"/>
+              </w:rPr>
+              <w:t xml:space="preserve">the </w:t>
+            </w:r>
+            <w:r>
+              <w:rPr>
+                <w:rFonts w:ascii="Times New Roman" w:hAnsi="Times New Roman" w:cs="Times New Roman"/>
+              </w:rPr>
+              <w:t xml:space="preserve">set of Gen-AI </w:t>
+            </w:r>
+            <w:r>
+              <w:rPr>
+                <w:rFonts w:ascii="Times New Roman" w:hAnsi="Times New Roman" w:cs="Times New Roman"/>
+              </w:rPr>
+              <w:t xml:space="preserve">brute-force </w:t>
+            </w:r>
+            <w:r>
+              <w:rPr>
+                <w:rFonts w:ascii="Times New Roman" w:hAnsi="Times New Roman" w:cs="Times New Roman"/>
+              </w:rPr>
+              <w:t>attack tools using Valgrind.</w:t>
             </w:r>
           </w:p>
         </w:tc>
@@ -6040,20 +6176,37 @@
               <w:rPr>
                 <w:rFonts w:ascii="Times New Roman" w:hAnsi="Times New Roman" w:cs="Times New Roman"/>
               </w:rPr>
-              <w:t>Prompt Phind model for multi-threaded banner-grabbing Attack Tool (3</w:t>
-            </w:r>
-            <w:r>
-              <w:rPr>
-                <w:rFonts w:ascii="Times New Roman" w:hAnsi="Times New Roman" w:cs="Times New Roman"/>
-                <w:vertAlign w:val="superscript"/>
-              </w:rPr>
-              <w:t>rd</w:t>
-            </w:r>
-            <w:r>
-              <w:rPr>
-                <w:rFonts w:ascii="Times New Roman" w:hAnsi="Times New Roman" w:cs="Times New Roman"/>
-              </w:rPr>
-              <w:t>)</w:t>
+              <w:t xml:space="preserve">Prompt Phind model for multi-threaded banner-grabbing </w:t>
+            </w:r>
+            <w:r>
+              <w:rPr>
+                <w:rFonts w:ascii="Times New Roman" w:hAnsi="Times New Roman" w:cs="Times New Roman"/>
+              </w:rPr>
+              <w:t>a</w:t>
+            </w:r>
+            <w:r>
+              <w:rPr>
+                <w:rFonts w:ascii="Times New Roman" w:hAnsi="Times New Roman" w:cs="Times New Roman"/>
+              </w:rPr>
+              <w:t xml:space="preserve">ttack </w:t>
+            </w:r>
+            <w:r>
+              <w:rPr>
+                <w:rFonts w:ascii="Times New Roman" w:hAnsi="Times New Roman" w:cs="Times New Roman"/>
+              </w:rPr>
+              <w:t>t</w:t>
+            </w:r>
+            <w:r>
+              <w:rPr>
+                <w:rFonts w:ascii="Times New Roman" w:hAnsi="Times New Roman" w:cs="Times New Roman"/>
+              </w:rPr>
+              <w:t>ool</w:t>
+            </w:r>
+            <w:r>
+              <w:rPr>
+                <w:rFonts w:ascii="Times New Roman" w:hAnsi="Times New Roman" w:cs="Times New Roman"/>
+              </w:rPr>
+              <w:t>.</w:t>
             </w:r>
           </w:p>
         </w:tc>
@@ -6195,20 +6348,21 @@
               <w:rPr>
                 <w:rFonts w:ascii="Times New Roman" w:hAnsi="Times New Roman" w:cs="Times New Roman"/>
               </w:rPr>
-              <w:t>Debug Phind multi-threaded banner-grabbing attack tool until it compiles with afl-gcc. (3</w:t>
-            </w:r>
-            <w:r>
-              <w:rPr>
-                <w:rFonts w:ascii="Times New Roman" w:hAnsi="Times New Roman" w:cs="Times New Roman"/>
-                <w:vertAlign w:val="superscript"/>
-              </w:rPr>
-              <w:t>rd</w:t>
-            </w:r>
-            <w:r>
-              <w:rPr>
-                <w:rFonts w:ascii="Times New Roman" w:hAnsi="Times New Roman" w:cs="Times New Roman"/>
-              </w:rPr>
-              <w:t>)</w:t>
+              <w:t xml:space="preserve">Debug Phind multi-threaded banner-grabbing attack tool until it </w:t>
+            </w:r>
+            <w:proofErr w:type="spellStart"/>
+            <w:r>
+              <w:rPr>
+                <w:rFonts w:ascii="Times New Roman" w:hAnsi="Times New Roman" w:cs="Times New Roman"/>
+              </w:rPr>
+              <w:t>compiles</w:t>
+            </w:r>
+            <w:proofErr w:type="spellEnd"/>
+            <w:r>
+              <w:rPr>
+                <w:rFonts w:ascii="Times New Roman" w:hAnsi="Times New Roman" w:cs="Times New Roman"/>
+              </w:rPr>
+              <w:t xml:space="preserve"> with afl-gcc.</w:t>
             </w:r>
           </w:p>
         </w:tc>
@@ -6353,20 +6507,37 @@
               <w:rPr>
                 <w:rFonts w:ascii="Times New Roman" w:hAnsi="Times New Roman" w:cs="Times New Roman"/>
               </w:rPr>
-              <w:t>Prompt Copilot model for multi-threaded banner-grabbing Attack Tool (3</w:t>
-            </w:r>
-            <w:r>
-              <w:rPr>
-                <w:rFonts w:ascii="Times New Roman" w:hAnsi="Times New Roman" w:cs="Times New Roman"/>
-                <w:vertAlign w:val="superscript"/>
-              </w:rPr>
-              <w:t>rd</w:t>
-            </w:r>
-            <w:r>
-              <w:rPr>
-                <w:rFonts w:ascii="Times New Roman" w:hAnsi="Times New Roman" w:cs="Times New Roman"/>
-              </w:rPr>
-              <w:t>)</w:t>
+              <w:t xml:space="preserve">Prompt Copilot model for multi-threaded banner-grabbing </w:t>
+            </w:r>
+            <w:r>
+              <w:rPr>
+                <w:rFonts w:ascii="Times New Roman" w:hAnsi="Times New Roman" w:cs="Times New Roman"/>
+              </w:rPr>
+              <w:t>a</w:t>
+            </w:r>
+            <w:r>
+              <w:rPr>
+                <w:rFonts w:ascii="Times New Roman" w:hAnsi="Times New Roman" w:cs="Times New Roman"/>
+              </w:rPr>
+              <w:t xml:space="preserve">ttack </w:t>
+            </w:r>
+            <w:r>
+              <w:rPr>
+                <w:rFonts w:ascii="Times New Roman" w:hAnsi="Times New Roman" w:cs="Times New Roman"/>
+              </w:rPr>
+              <w:t>t</w:t>
+            </w:r>
+            <w:r>
+              <w:rPr>
+                <w:rFonts w:ascii="Times New Roman" w:hAnsi="Times New Roman" w:cs="Times New Roman"/>
+              </w:rPr>
+              <w:t>ool</w:t>
+            </w:r>
+            <w:r>
+              <w:rPr>
+                <w:rFonts w:ascii="Times New Roman" w:hAnsi="Times New Roman" w:cs="Times New Roman"/>
+              </w:rPr>
+              <w:t>.</w:t>
             </w:r>
           </w:p>
         </w:tc>
@@ -6508,20 +6679,21 @@
               <w:rPr>
                 <w:rFonts w:ascii="Times New Roman" w:hAnsi="Times New Roman" w:cs="Times New Roman"/>
               </w:rPr>
-              <w:t>Debug Copilot multi-threaded banner-grabbing attack tool until it compiles with afl-gcc. (3</w:t>
-            </w:r>
-            <w:r>
-              <w:rPr>
-                <w:rFonts w:ascii="Times New Roman" w:hAnsi="Times New Roman" w:cs="Times New Roman"/>
-                <w:vertAlign w:val="superscript"/>
-              </w:rPr>
-              <w:t>rd</w:t>
-            </w:r>
-            <w:r>
-              <w:rPr>
-                <w:rFonts w:ascii="Times New Roman" w:hAnsi="Times New Roman" w:cs="Times New Roman"/>
-              </w:rPr>
-              <w:t>)</w:t>
+              <w:t xml:space="preserve">Debug Copilot multi-threaded banner-grabbing attack tool until it </w:t>
+            </w:r>
+            <w:proofErr w:type="spellStart"/>
+            <w:r>
+              <w:rPr>
+                <w:rFonts w:ascii="Times New Roman" w:hAnsi="Times New Roman" w:cs="Times New Roman"/>
+              </w:rPr>
+              <w:t>compiles</w:t>
+            </w:r>
+            <w:proofErr w:type="spellEnd"/>
+            <w:r>
+              <w:rPr>
+                <w:rFonts w:ascii="Times New Roman" w:hAnsi="Times New Roman" w:cs="Times New Roman"/>
+              </w:rPr>
+              <w:t xml:space="preserve"> with afl-gcc.</w:t>
             </w:r>
           </w:p>
         </w:tc>
@@ -6666,20 +6838,31 @@
               <w:rPr>
                 <w:rFonts w:ascii="Times New Roman" w:hAnsi="Times New Roman" w:cs="Times New Roman"/>
               </w:rPr>
-              <w:t>Compare code structure &amp; fuzzing results of 2</w:t>
-            </w:r>
-            <w:r>
-              <w:rPr>
-                <w:rFonts w:ascii="Times New Roman" w:hAnsi="Times New Roman" w:cs="Times New Roman"/>
-                <w:vertAlign w:val="superscript"/>
-              </w:rPr>
-              <w:t xml:space="preserve">nd </w:t>
-            </w:r>
-            <w:r>
-              <w:rPr>
-                <w:rFonts w:ascii="Times New Roman" w:hAnsi="Times New Roman" w:cs="Times New Roman"/>
-              </w:rPr>
-              <w:t>Gen-AI Attack tools.</w:t>
+              <w:t xml:space="preserve">Compare code structure &amp; fuzzing results of </w:t>
+            </w:r>
+            <w:r>
+              <w:rPr>
+                <w:rFonts w:ascii="Times New Roman" w:hAnsi="Times New Roman" w:cs="Times New Roman"/>
+              </w:rPr>
+              <w:t xml:space="preserve">the </w:t>
+            </w:r>
+            <w:r>
+              <w:rPr>
+                <w:rFonts w:ascii="Times New Roman" w:hAnsi="Times New Roman" w:cs="Times New Roman"/>
+              </w:rPr>
+              <w:t xml:space="preserve">Gen-AI </w:t>
+            </w:r>
+            <w:r>
+              <w:rPr>
+                <w:rFonts w:ascii="Times New Roman" w:hAnsi="Times New Roman" w:cs="Times New Roman"/>
+              </w:rPr>
+              <w:t>brute-force a</w:t>
+            </w:r>
+            <w:r>
+              <w:rPr>
+                <w:rFonts w:ascii="Times New Roman" w:hAnsi="Times New Roman" w:cs="Times New Roman"/>
+              </w:rPr>
+              <w:t>ttack tools.</w:t>
             </w:r>
           </w:p>
         </w:tc>
@@ -6966,20 +7149,31 @@
               <w:rPr>
                 <w:rFonts w:ascii="Times New Roman" w:hAnsi="Times New Roman" w:cs="Times New Roman"/>
               </w:rPr>
-              <w:t>Integrate 3</w:t>
-            </w:r>
-            <w:r>
-              <w:rPr>
-                <w:rFonts w:ascii="Times New Roman" w:hAnsi="Times New Roman" w:cs="Times New Roman"/>
-                <w:vertAlign w:val="superscript"/>
-              </w:rPr>
-              <w:t>rd</w:t>
-            </w:r>
-            <w:r>
-              <w:rPr>
-                <w:rFonts w:ascii="Times New Roman" w:hAnsi="Times New Roman" w:cs="Times New Roman"/>
-              </w:rPr>
-              <w:t xml:space="preserve">  Copilot &amp; Phind attack tools into fuzzing workflow script. </w:t>
+              <w:t xml:space="preserve">Integrate </w:t>
+            </w:r>
+            <w:r>
+              <w:rPr>
+                <w:rFonts w:ascii="Times New Roman" w:hAnsi="Times New Roman" w:cs="Times New Roman"/>
+              </w:rPr>
+              <w:t xml:space="preserve">the </w:t>
+            </w:r>
+            <w:r>
+              <w:rPr>
+                <w:rFonts w:ascii="Times New Roman" w:hAnsi="Times New Roman" w:cs="Times New Roman"/>
+              </w:rPr>
+              <w:t xml:space="preserve">Copilot &amp; Phind </w:t>
+            </w:r>
+            <w:r>
+              <w:rPr>
+                <w:rFonts w:ascii="Times New Roman" w:hAnsi="Times New Roman" w:cs="Times New Roman"/>
+              </w:rPr>
+              <w:t xml:space="preserve">multi-threaded banner-grabbing </w:t>
+            </w:r>
+            <w:r>
+              <w:rPr>
+                <w:rFonts w:ascii="Times New Roman" w:hAnsi="Times New Roman" w:cs="Times New Roman"/>
+              </w:rPr>
+              <w:t xml:space="preserve">attack tools into fuzzing workflow script. </w:t>
             </w:r>
           </w:p>
         </w:tc>
@@ -7121,20 +7315,19 @@
               <w:rPr>
                 <w:rFonts w:ascii="Times New Roman" w:hAnsi="Times New Roman" w:cs="Times New Roman"/>
               </w:rPr>
-              <w:t>Debug AFLnet integration with 3</w:t>
-            </w:r>
-            <w:r>
-              <w:rPr>
-                <w:rFonts w:ascii="Times New Roman" w:hAnsi="Times New Roman" w:cs="Times New Roman"/>
-                <w:vertAlign w:val="superscript"/>
-              </w:rPr>
-              <w:t>rd</w:t>
-            </w:r>
-            <w:r>
-              <w:rPr>
-                <w:rFonts w:ascii="Times New Roman" w:hAnsi="Times New Roman" w:cs="Times New Roman"/>
-              </w:rPr>
-              <w:t xml:space="preserve"> attack tools from both models.</w:t>
+              <w:t xml:space="preserve">Debug AFLnet integration with </w:t>
+            </w:r>
+            <w:r>
+              <w:rPr>
+                <w:rFonts w:ascii="Times New Roman" w:hAnsi="Times New Roman" w:cs="Times New Roman"/>
+              </w:rPr>
+              <w:t xml:space="preserve">the multi-threaded banner-grabbing </w:t>
+            </w:r>
+            <w:r>
+              <w:rPr>
+                <w:rFonts w:ascii="Times New Roman" w:hAnsi="Times New Roman" w:cs="Times New Roman"/>
+              </w:rPr>
+              <w:t>attack tools from both models.</w:t>
             </w:r>
           </w:p>
         </w:tc>
@@ -7279,20 +7472,31 @@
               <w:rPr>
                 <w:rFonts w:ascii="Times New Roman" w:hAnsi="Times New Roman" w:cs="Times New Roman"/>
               </w:rPr>
-              <w:t>Begin fuzz testing on 3</w:t>
-            </w:r>
-            <w:r>
-              <w:rPr>
-                <w:rFonts w:ascii="Times New Roman" w:hAnsi="Times New Roman" w:cs="Times New Roman"/>
-                <w:vertAlign w:val="superscript"/>
-              </w:rPr>
-              <w:t>rd</w:t>
-            </w:r>
-            <w:r>
-              <w:rPr>
-                <w:rFonts w:ascii="Times New Roman" w:hAnsi="Times New Roman" w:cs="Times New Roman"/>
-              </w:rPr>
-              <w:t xml:space="preserve"> Gen-AI attack tool with fuzzing workflow.</w:t>
+              <w:t>Begin fuzz testing on</w:t>
+            </w:r>
+            <w:r>
+              <w:rPr>
+                <w:rFonts w:ascii="Times New Roman" w:hAnsi="Times New Roman" w:cs="Times New Roman"/>
+              </w:rPr>
+              <w:t xml:space="preserve"> the </w:t>
+            </w:r>
+            <w:r>
+              <w:rPr>
+                <w:rFonts w:ascii="Times New Roman" w:hAnsi="Times New Roman" w:cs="Times New Roman"/>
+              </w:rPr>
+              <w:t xml:space="preserve">Gen-AI </w:t>
+            </w:r>
+            <w:r>
+              <w:rPr>
+                <w:rFonts w:ascii="Times New Roman" w:hAnsi="Times New Roman" w:cs="Times New Roman"/>
+              </w:rPr>
+              <w:t xml:space="preserve">multi-threaded banner-grabbing </w:t>
+            </w:r>
+            <w:r>
+              <w:rPr>
+                <w:rFonts w:ascii="Times New Roman" w:hAnsi="Times New Roman" w:cs="Times New Roman"/>
+              </w:rPr>
+              <w:t>attack tool with fuzzing workflow.</w:t>
             </w:r>
           </w:p>
         </w:tc>
@@ -7434,20 +7638,31 @@
               <w:rPr>
                 <w:rFonts w:ascii="Times New Roman" w:hAnsi="Times New Roman" w:cs="Times New Roman"/>
               </w:rPr>
-              <w:t>Perform LDRA static analysis on 3</w:t>
-            </w:r>
-            <w:r>
-              <w:rPr>
-                <w:rFonts w:ascii="Times New Roman" w:hAnsi="Times New Roman" w:cs="Times New Roman"/>
-                <w:vertAlign w:val="superscript"/>
-              </w:rPr>
-              <w:t>rd</w:t>
-            </w:r>
-            <w:r>
-              <w:rPr>
-                <w:rFonts w:ascii="Times New Roman" w:hAnsi="Times New Roman" w:cs="Times New Roman"/>
-              </w:rPr>
-              <w:t xml:space="preserve"> set of Gen-AI attack tools using </w:t>
+              <w:t xml:space="preserve">Perform LDRA static analysis on </w:t>
+            </w:r>
+            <w:r>
+              <w:rPr>
+                <w:rFonts w:ascii="Times New Roman" w:hAnsi="Times New Roman" w:cs="Times New Roman"/>
+              </w:rPr>
+              <w:t xml:space="preserve">the </w:t>
+            </w:r>
+            <w:r>
+              <w:rPr>
+                <w:rFonts w:ascii="Times New Roman" w:hAnsi="Times New Roman" w:cs="Times New Roman"/>
+              </w:rPr>
+              <w:t xml:space="preserve">set of Gen-AI </w:t>
+            </w:r>
+            <w:r>
+              <w:rPr>
+                <w:rFonts w:ascii="Times New Roman" w:hAnsi="Times New Roman" w:cs="Times New Roman"/>
+              </w:rPr>
+              <w:t xml:space="preserve">multi-threaded banner-grabbing </w:t>
+            </w:r>
+            <w:r>
+              <w:rPr>
+                <w:rFonts w:ascii="Times New Roman" w:hAnsi="Times New Roman" w:cs="Times New Roman"/>
+              </w:rPr>
+              <w:t xml:space="preserve">attack tools using </w:t>
             </w:r>
             <w:r>
               <w:rPr>
@@ -7598,20 +7813,31 @@
               <w:rPr>
                 <w:rFonts w:ascii="Times New Roman" w:hAnsi="Times New Roman" w:cs="Times New Roman"/>
               </w:rPr>
-              <w:t>Perform memory leak analysis on 3</w:t>
-            </w:r>
-            <w:r>
-              <w:rPr>
-                <w:rFonts w:ascii="Times New Roman" w:hAnsi="Times New Roman" w:cs="Times New Roman"/>
-                <w:vertAlign w:val="superscript"/>
-              </w:rPr>
-              <w:t>rd</w:t>
-            </w:r>
-            <w:r>
-              <w:rPr>
-                <w:rFonts w:ascii="Times New Roman" w:hAnsi="Times New Roman" w:cs="Times New Roman"/>
-              </w:rPr>
-              <w:t xml:space="preserve"> set of Gen-AI attack tools using Valgrind.</w:t>
+              <w:t xml:space="preserve">Perform memory leak analysis on </w:t>
+            </w:r>
+            <w:r>
+              <w:rPr>
+                <w:rFonts w:ascii="Times New Roman" w:hAnsi="Times New Roman" w:cs="Times New Roman"/>
+              </w:rPr>
+              <w:t xml:space="preserve">the </w:t>
+            </w:r>
+            <w:r>
+              <w:rPr>
+                <w:rFonts w:ascii="Times New Roman" w:hAnsi="Times New Roman" w:cs="Times New Roman"/>
+              </w:rPr>
+              <w:t xml:space="preserve">set of Gen-AI </w:t>
+            </w:r>
+            <w:r>
+              <w:rPr>
+                <w:rFonts w:ascii="Times New Roman" w:hAnsi="Times New Roman" w:cs="Times New Roman"/>
+              </w:rPr>
+              <w:t xml:space="preserve">multi-threaded banner-grabbing </w:t>
+            </w:r>
+            <w:r>
+              <w:rPr>
+                <w:rFonts w:ascii="Times New Roman" w:hAnsi="Times New Roman" w:cs="Times New Roman"/>
+              </w:rPr>
+              <w:t>attack tools using Valgrind.</w:t>
             </w:r>
           </w:p>
         </w:tc>
@@ -7753,39 +7979,52 @@
               <w:rPr>
                 <w:rFonts w:ascii="Times New Roman" w:hAnsi="Times New Roman" w:cs="Times New Roman"/>
               </w:rPr>
-              <w:t>Compare code structure &amp; fuzzing results of 3</w:t>
-            </w:r>
-            <w:r>
-              <w:rPr>
-                <w:rFonts w:ascii="Times New Roman" w:hAnsi="Times New Roman" w:cs="Times New Roman"/>
-                <w:vertAlign w:val="superscript"/>
-              </w:rPr>
-              <w:t>rd</w:t>
-            </w:r>
-            <w:r>
-              <w:rPr>
-                <w:rFonts w:ascii="Times New Roman" w:hAnsi="Times New Roman" w:cs="Times New Roman"/>
-              </w:rPr>
-              <w:t xml:space="preserve"> Gen-AI Attack tools.</w:t>
-            </w:r>
-          </w:p>
-        </w:tc>
-        <w:tc>
-          <w:tcPr>
-            <w:tcW w:w="0" w:type="auto"/>
-          </w:tcPr>
-          <w:p>
-            <w:pPr>
-              <w:jc w:val="center"/>
-              <w:cnfStyle w:val="000000000000" w:firstRow="0" w:lastRow="0" w:firstColumn="0" w:lastColumn="0" w:oddVBand="0" w:evenVBand="0" w:oddHBand="0" w:evenHBand="0" w:firstRowFirstColumn="0" w:firstRowLastColumn="0" w:lastRowFirstColumn="0" w:lastRowLastColumn="0"/>
-              <w:rPr>
-                <w:rFonts w:ascii="Times New Roman" w:hAnsi="Times New Roman" w:cs="Times New Roman"/>
-              </w:rPr>
-            </w:pPr>
-            <w:r>
-              <w:rPr>
-                <w:rFonts w:ascii="Times New Roman" w:hAnsi="Times New Roman" w:cs="Times New Roman"/>
-              </w:rPr>
+              <w:t xml:space="preserve">Compare code structure &amp; fuzzing results of </w:t>
+            </w:r>
+            <w:r>
+              <w:rPr>
+                <w:rFonts w:ascii="Times New Roman" w:hAnsi="Times New Roman" w:cs="Times New Roman"/>
+              </w:rPr>
+              <w:t xml:space="preserve">the </w:t>
+            </w:r>
+            <w:r>
+              <w:rPr>
+                <w:rFonts w:ascii="Times New Roman" w:hAnsi="Times New Roman" w:cs="Times New Roman"/>
+              </w:rPr>
+              <w:t xml:space="preserve">Gen-AI </w:t>
+            </w:r>
+            <w:r>
+              <w:rPr>
+                <w:rFonts w:ascii="Times New Roman" w:hAnsi="Times New Roman" w:cs="Times New Roman"/>
+              </w:rPr>
+              <w:lastRenderedPageBreak/>
+              <w:t>multi-threaded banner-grabbing a</w:t>
+            </w:r>
+            <w:r>
+              <w:rPr>
+                <w:rFonts w:ascii="Times New Roman" w:hAnsi="Times New Roman" w:cs="Times New Roman"/>
+              </w:rPr>
+              <w:t>ttack tools.</w:t>
+            </w:r>
+          </w:p>
+        </w:tc>
+        <w:tc>
+          <w:tcPr>
+            <w:tcW w:w="0" w:type="auto"/>
+          </w:tcPr>
+          <w:p>
+            <w:pPr>
+              <w:jc w:val="center"/>
+              <w:cnfStyle w:val="000000000000" w:firstRow="0" w:lastRow="0" w:firstColumn="0" w:lastColumn="0" w:oddVBand="0" w:evenVBand="0" w:oddHBand="0" w:evenHBand="0" w:firstRowFirstColumn="0" w:firstRowLastColumn="0" w:lastRowFirstColumn="0" w:lastRowLastColumn="0"/>
+              <w:rPr>
+                <w:rFonts w:ascii="Times New Roman" w:hAnsi="Times New Roman" w:cs="Times New Roman"/>
+              </w:rPr>
+            </w:pPr>
+            <w:r>
+              <w:rPr>
+                <w:rFonts w:ascii="Times New Roman" w:hAnsi="Times New Roman" w:cs="Times New Roman"/>
+              </w:rPr>
+              <w:lastRenderedPageBreak/>
               <w:t>3/14</w:t>
             </w:r>
           </w:p>
@@ -8179,7 +8418,6 @@
                 <w:b w:val="0"/>
                 <w:bCs w:val="0"/>
               </w:rPr>
-              <w:lastRenderedPageBreak/>
               <w:t>16.2</w:t>
             </w:r>
           </w:p>
@@ -8341,7 +8579,19 @@
               <w:rPr>
                 <w:rFonts w:ascii="Times New Roman" w:hAnsi="Times New Roman" w:cs="Times New Roman"/>
               </w:rPr>
-              <w:t xml:space="preserve">Compile and analyze all LDRA &amp; Valgrind results. </w:t>
+              <w:t xml:space="preserve">Compile </w:t>
+            </w:r>
+            <w:r>
+              <w:rPr>
+                <w:rFonts w:ascii="Times New Roman" w:hAnsi="Times New Roman" w:cs="Times New Roman"/>
+              </w:rPr>
+              <w:t xml:space="preserve">&amp; </w:t>
+            </w:r>
+            <w:r>
+              <w:rPr>
+                <w:rFonts w:ascii="Times New Roman" w:hAnsi="Times New Roman" w:cs="Times New Roman"/>
+              </w:rPr>
+              <w:t xml:space="preserve">analyze all LDRA &amp; Valgrind results. </w:t>
             </w:r>
           </w:p>
         </w:tc>
@@ -8486,7 +8736,19 @@
               <w:rPr>
                 <w:rFonts w:ascii="Times New Roman" w:hAnsi="Times New Roman" w:cs="Times New Roman"/>
               </w:rPr>
-              <w:t>Document results and add into comparison report.</w:t>
+              <w:t xml:space="preserve">Document results </w:t>
+            </w:r>
+            <w:r>
+              <w:rPr>
+                <w:rFonts w:ascii="Times New Roman" w:hAnsi="Times New Roman" w:cs="Times New Roman"/>
+              </w:rPr>
+              <w:t xml:space="preserve">&amp; </w:t>
+            </w:r>
+            <w:r>
+              <w:rPr>
+                <w:rFonts w:ascii="Times New Roman" w:hAnsi="Times New Roman" w:cs="Times New Roman"/>
+              </w:rPr>
+              <w:t>add into comparison report.</w:t>
             </w:r>
           </w:p>
         </w:tc>
@@ -9513,7 +9775,19 @@
               <w:rPr>
                 <w:rFonts w:ascii="Times New Roman" w:hAnsi="Times New Roman" w:cs="Times New Roman"/>
               </w:rPr>
-              <w:t xml:space="preserve">Compile and analyze Masscan Tsan fuzzing results </w:t>
+              <w:t xml:space="preserve">Compile </w:t>
+            </w:r>
+            <w:r>
+              <w:rPr>
+                <w:rFonts w:ascii="Times New Roman" w:hAnsi="Times New Roman" w:cs="Times New Roman"/>
+              </w:rPr>
+              <w:t xml:space="preserve">&amp; </w:t>
+            </w:r>
+            <w:r>
+              <w:rPr>
+                <w:rFonts w:ascii="Times New Roman" w:hAnsi="Times New Roman" w:cs="Times New Roman"/>
+              </w:rPr>
+              <w:t xml:space="preserve">analyze Masscan Tsan fuzzing results </w:t>
             </w:r>
           </w:p>
         </w:tc>
@@ -9658,7 +9932,19 @@
               <w:rPr>
                 <w:rFonts w:ascii="Times New Roman" w:hAnsi="Times New Roman" w:cs="Times New Roman"/>
               </w:rPr>
-              <w:t xml:space="preserve">Write results report and add to existing Gen-AI comparison report. </w:t>
+              <w:t xml:space="preserve">Write results report </w:t>
+            </w:r>
+            <w:r>
+              <w:rPr>
+                <w:rFonts w:ascii="Times New Roman" w:hAnsi="Times New Roman" w:cs="Times New Roman"/>
+              </w:rPr>
+              <w:t xml:space="preserve">&amp; </w:t>
+            </w:r>
+            <w:r>
+              <w:rPr>
+                <w:rFonts w:ascii="Times New Roman" w:hAnsi="Times New Roman" w:cs="Times New Roman"/>
+              </w:rPr>
+              <w:t xml:space="preserve">add to existing Gen-AI comparison report. </w:t>
             </w:r>
           </w:p>
         </w:tc>
@@ -9945,7 +10231,33 @@
               <w:rPr>
                 <w:rFonts w:ascii="Times New Roman" w:hAnsi="Times New Roman" w:cs="Times New Roman"/>
               </w:rPr>
-              <w:t xml:space="preserve">Integration tests for Python service retrieving, handling, and formatting responses from fuzz testing. </w:t>
+              <w:t xml:space="preserve">Integration tests for Python service </w:t>
+            </w:r>
+            <w:proofErr w:type="gramStart"/>
+            <w:r>
+              <w:rPr>
+                <w:rFonts w:ascii="Times New Roman" w:hAnsi="Times New Roman" w:cs="Times New Roman"/>
+              </w:rPr>
+              <w:t>retrieving,</w:t>
+            </w:r>
+            <w:proofErr w:type="gramEnd"/>
+            <w:r>
+              <w:rPr>
+                <w:rFonts w:ascii="Times New Roman" w:hAnsi="Times New Roman" w:cs="Times New Roman"/>
+              </w:rPr>
+              <w:t xml:space="preserve"> handling, </w:t>
+            </w:r>
+            <w:r>
+              <w:rPr>
+                <w:rFonts w:ascii="Times New Roman" w:hAnsi="Times New Roman" w:cs="Times New Roman"/>
+              </w:rPr>
+              <w:t xml:space="preserve">&amp; </w:t>
+            </w:r>
+            <w:r>
+              <w:rPr>
+                <w:rFonts w:ascii="Times New Roman" w:hAnsi="Times New Roman" w:cs="Times New Roman"/>
+              </w:rPr>
+              <w:t xml:space="preserve">formatting responses from fuzz testing. </w:t>
             </w:r>
           </w:p>
         </w:tc>
@@ -10087,7 +10399,31 @@
               <w:rPr>
                 <w:rFonts w:ascii="Times New Roman" w:hAnsi="Times New Roman" w:cs="Times New Roman"/>
               </w:rPr>
-              <w:t xml:space="preserve">Integration tests on Python service network send and receive functionality to and from the attacking machine. </w:t>
+              <w:t>Integration tests on Python service network send</w:t>
+            </w:r>
+            <w:r>
+              <w:rPr>
+                <w:rFonts w:ascii="Times New Roman" w:hAnsi="Times New Roman" w:cs="Times New Roman"/>
+              </w:rPr>
+              <w:t xml:space="preserve"> &amp; </w:t>
+            </w:r>
+            <w:r>
+              <w:rPr>
+                <w:rFonts w:ascii="Times New Roman" w:hAnsi="Times New Roman" w:cs="Times New Roman"/>
+              </w:rPr>
+              <w:t xml:space="preserve"> receive functionality to</w:t>
+            </w:r>
+            <w:r>
+              <w:rPr>
+                <w:rFonts w:ascii="Times New Roman" w:hAnsi="Times New Roman" w:cs="Times New Roman"/>
+              </w:rPr>
+              <w:t xml:space="preserve"> &amp; </w:t>
+            </w:r>
+            <w:r>
+              <w:rPr>
+                <w:rFonts w:ascii="Times New Roman" w:hAnsi="Times New Roman" w:cs="Times New Roman"/>
+              </w:rPr>
+              <w:t xml:space="preserve"> from the attacking machine. </w:t>
             </w:r>
           </w:p>
         </w:tc>
@@ -10213,6 +10549,7 @@
                 <w:b w:val="0"/>
                 <w:bCs w:val="0"/>
               </w:rPr>
+              <w:lastRenderedPageBreak/>
               <w:t>20.4</w:t>
             </w:r>
           </w:p>
@@ -10512,7 +10849,6 @@
                 <w:b w:val="0"/>
                 <w:bCs w:val="0"/>
               </w:rPr>
-              <w:lastRenderedPageBreak/>
               <w:t>21.2</w:t>
             </w:r>
           </w:p>
@@ -11076,9 +11412,11 @@
     </w:p>
     <w:p>
       <w:pPr>
-        <w:pStyle w:val="Heading3"/>
         <w:rPr>
-          <w:rFonts w:ascii="Times New Roman" w:hAnsi="Times New Roman" w:cs="Times New Roman"/>
+          <w:rFonts w:ascii="Times New Roman" w:eastAsiaTheme="majorEastAsia" w:hAnsi="Times New Roman" w:cs="Times New Roman"/>
+          <w:color w:val="0F4761" w:themeColor="accent1" w:themeShade="BF"/>
+          <w:sz w:val="28"/>
+          <w:szCs w:val="28"/>
         </w:rPr>
       </w:pPr>
       <w:bookmarkStart w:id="0" w:name="_Hlk190861972"/>
@@ -11086,6 +11424,21 @@
         <w:rPr>
           <w:rFonts w:ascii="Times New Roman" w:hAnsi="Times New Roman" w:cs="Times New Roman"/>
         </w:rPr>
+        <w:br w:type="page"/>
+      </w:r>
+    </w:p>
+    <w:p>
+      <w:pPr>
+        <w:pStyle w:val="Heading3"/>
+        <w:rPr>
+          <w:rFonts w:ascii="Times New Roman" w:hAnsi="Times New Roman" w:cs="Times New Roman"/>
+        </w:rPr>
+      </w:pPr>
+      <w:r>
+        <w:rPr>
+          <w:rFonts w:ascii="Times New Roman" w:hAnsi="Times New Roman" w:cs="Times New Roman"/>
+        </w:rPr>
+        <w:lastRenderedPageBreak/>
         <w:t>Milestones</w:t>
       </w:r>
       <w:bookmarkEnd w:id="0"/>
@@ -11097,8 +11450,8 @@
         <w:tblLook w:val="04A0" w:firstRow="1" w:lastRow="0" w:firstColumn="1" w:lastColumn="0" w:noHBand="0" w:noVBand="1"/>
       </w:tblPr>
       <w:tblGrid>
-        <w:gridCol w:w="6875"/>
-        <w:gridCol w:w="1183"/>
+        <w:gridCol w:w="8173"/>
+        <w:gridCol w:w="1177"/>
       </w:tblGrid>
       <w:tr>
         <w:trPr>
@@ -11328,15 +11681,23 @@
                 <w:b w:val="0"/>
                 <w:bCs w:val="0"/>
               </w:rPr>
-              <w:t>Gen-AI Attack Tools #1</w:t>
-            </w:r>
-            <w:r>
-              <w:rPr>
-                <w:rFonts w:ascii="Times New Roman" w:hAnsi="Times New Roman" w:cs="Times New Roman"/>
-                <w:b w:val="0"/>
-                <w:bCs w:val="0"/>
-              </w:rPr>
-              <w:t xml:space="preserve"> Developed</w:t>
+              <w:t xml:space="preserve">Gen-AI Attack Tools </w:t>
+            </w:r>
+            <w:r>
+              <w:rPr>
+                <w:rFonts w:ascii="Times New Roman" w:hAnsi="Times New Roman" w:cs="Times New Roman"/>
+                <w:b w:val="0"/>
+                <w:bCs w:val="0"/>
+              </w:rPr>
+              <w:t xml:space="preserve">Banner-Grabber </w:t>
+            </w:r>
+            <w:r>
+              <w:rPr>
+                <w:rFonts w:ascii="Times New Roman" w:hAnsi="Times New Roman" w:cs="Times New Roman"/>
+                <w:b w:val="0"/>
+                <w:bCs w:val="0"/>
+              </w:rPr>
+              <w:t>Developed</w:t>
             </w:r>
           </w:p>
         </w:tc>
@@ -11449,7 +11810,23 @@
                 <w:b w:val="0"/>
                 <w:bCs w:val="0"/>
               </w:rPr>
-              <w:t>to Gen-AI Attack Tools #1</w:t>
+              <w:t xml:space="preserve">to Gen-AI </w:t>
+            </w:r>
+            <w:r>
+              <w:rPr>
+                <w:rFonts w:ascii="Times New Roman" w:hAnsi="Times New Roman" w:cs="Times New Roman"/>
+                <w:b w:val="0"/>
+                <w:bCs w:val="0"/>
+              </w:rPr>
+              <w:t>Banner-Grabber</w:t>
+            </w:r>
+            <w:r>
+              <w:rPr>
+                <w:rFonts w:ascii="Times New Roman" w:hAnsi="Times New Roman" w:cs="Times New Roman"/>
+                <w:b w:val="0"/>
+                <w:bCs w:val="0"/>
+              </w:rPr>
+              <w:t xml:space="preserve"> Attack Tools</w:t>
             </w:r>
           </w:p>
         </w:tc>
@@ -11511,7 +11888,15 @@
                 <w:b w:val="0"/>
                 <w:bCs w:val="0"/>
               </w:rPr>
-              <w:t>on Gen-AI Attack Tools #1</w:t>
+              <w:t xml:space="preserve">on Gen-AI </w:t>
+            </w:r>
+            <w:r>
+              <w:rPr>
+                <w:rFonts w:ascii="Times New Roman" w:hAnsi="Times New Roman" w:cs="Times New Roman"/>
+                <w:b w:val="0"/>
+                <w:bCs w:val="0"/>
+              </w:rPr>
+              <w:t>Banner-Grabber Attack Tools</w:t>
             </w:r>
           </w:p>
         </w:tc>
@@ -11554,15 +11939,39 @@
                 <w:b w:val="0"/>
                 <w:bCs w:val="0"/>
               </w:rPr>
-              <w:t>Gen-AI Attack Tools #2</w:t>
-            </w:r>
-            <w:r>
-              <w:rPr>
-                <w:rFonts w:ascii="Times New Roman" w:hAnsi="Times New Roman" w:cs="Times New Roman"/>
-                <w:b w:val="0"/>
-                <w:bCs w:val="0"/>
-              </w:rPr>
-              <w:t xml:space="preserve"> Developed</w:t>
+              <w:t xml:space="preserve">Gen-AI </w:t>
+            </w:r>
+            <w:r>
+              <w:rPr>
+                <w:rFonts w:ascii="Times New Roman" w:hAnsi="Times New Roman" w:cs="Times New Roman"/>
+                <w:b w:val="0"/>
+                <w:bCs w:val="0"/>
+              </w:rPr>
+              <w:t xml:space="preserve">Brute-Force </w:t>
+            </w:r>
+            <w:r>
+              <w:rPr>
+                <w:rFonts w:ascii="Times New Roman" w:hAnsi="Times New Roman" w:cs="Times New Roman"/>
+                <w:b w:val="0"/>
+                <w:bCs w:val="0"/>
+              </w:rPr>
+              <w:t>Attack Tools</w:t>
+            </w:r>
+            <w:r>
+              <w:rPr>
+                <w:rFonts w:ascii="Times New Roman" w:hAnsi="Times New Roman" w:cs="Times New Roman"/>
+                <w:b w:val="0"/>
+                <w:bCs w:val="0"/>
+              </w:rPr>
+              <w:t xml:space="preserve"> </w:t>
+            </w:r>
+            <w:r>
+              <w:rPr>
+                <w:rFonts w:ascii="Times New Roman" w:hAnsi="Times New Roman" w:cs="Times New Roman"/>
+                <w:b w:val="0"/>
+                <w:bCs w:val="0"/>
+              </w:rPr>
+              <w:t>Developed</w:t>
             </w:r>
           </w:p>
         </w:tc>
@@ -11608,15 +12017,31 @@
                 <w:b w:val="0"/>
                 <w:bCs w:val="0"/>
               </w:rPr>
-              <w:t>Results of Analysis &amp; Fuzzing on Gen-AI Attack Tools #1</w:t>
-            </w:r>
-            <w:r>
-              <w:rPr>
-                <w:rFonts w:ascii="Times New Roman" w:hAnsi="Times New Roman" w:cs="Times New Roman"/>
-                <w:b w:val="0"/>
-                <w:bCs w:val="0"/>
-              </w:rPr>
-              <w:t xml:space="preserve"> Compared</w:t>
+              <w:t xml:space="preserve">Results of Analysis &amp; Fuzzing on Gen-AI </w:t>
+            </w:r>
+            <w:r>
+              <w:rPr>
+                <w:rFonts w:ascii="Times New Roman" w:hAnsi="Times New Roman" w:cs="Times New Roman"/>
+                <w:b w:val="0"/>
+                <w:bCs w:val="0"/>
+              </w:rPr>
+              <w:t xml:space="preserve">Banner-Grabber </w:t>
+            </w:r>
+            <w:r>
+              <w:rPr>
+                <w:rFonts w:ascii="Times New Roman" w:hAnsi="Times New Roman" w:cs="Times New Roman"/>
+                <w:b w:val="0"/>
+                <w:bCs w:val="0"/>
+              </w:rPr>
+              <w:t xml:space="preserve">Attack Tools </w:t>
+            </w:r>
+            <w:r>
+              <w:rPr>
+                <w:rFonts w:ascii="Times New Roman" w:hAnsi="Times New Roman" w:cs="Times New Roman"/>
+                <w:b w:val="0"/>
+                <w:bCs w:val="0"/>
+              </w:rPr>
+              <w:t>Compared</w:t>
             </w:r>
           </w:p>
         </w:tc>
@@ -11675,7 +12100,23 @@
                 <w:b w:val="0"/>
                 <w:bCs w:val="0"/>
               </w:rPr>
-              <w:t>to Gen-AI Attack Tools #2</w:t>
+              <w:t xml:space="preserve">to Gen-AI </w:t>
+            </w:r>
+            <w:r>
+              <w:rPr>
+                <w:rFonts w:ascii="Times New Roman" w:hAnsi="Times New Roman" w:cs="Times New Roman"/>
+                <w:b w:val="0"/>
+                <w:bCs w:val="0"/>
+              </w:rPr>
+              <w:t xml:space="preserve">Brute-Force </w:t>
+            </w:r>
+            <w:r>
+              <w:rPr>
+                <w:rFonts w:ascii="Times New Roman" w:hAnsi="Times New Roman" w:cs="Times New Roman"/>
+                <w:b w:val="0"/>
+                <w:bCs w:val="0"/>
+              </w:rPr>
+              <w:t xml:space="preserve">Attack Tools </w:t>
             </w:r>
           </w:p>
         </w:tc>
@@ -11737,7 +12178,23 @@
                 <w:b w:val="0"/>
                 <w:bCs w:val="0"/>
               </w:rPr>
-              <w:t>on Gen-AI Attack Tools #2</w:t>
+              <w:t xml:space="preserve">on Gen-AI </w:t>
+            </w:r>
+            <w:r>
+              <w:rPr>
+                <w:rFonts w:ascii="Times New Roman" w:hAnsi="Times New Roman" w:cs="Times New Roman"/>
+                <w:b w:val="0"/>
+                <w:bCs w:val="0"/>
+              </w:rPr>
+              <w:t xml:space="preserve">Brute-Force </w:t>
+            </w:r>
+            <w:r>
+              <w:rPr>
+                <w:rFonts w:ascii="Times New Roman" w:hAnsi="Times New Roman" w:cs="Times New Roman"/>
+                <w:b w:val="0"/>
+                <w:bCs w:val="0"/>
+              </w:rPr>
+              <w:t xml:space="preserve">Attack Tools </w:t>
             </w:r>
           </w:p>
         </w:tc>
@@ -11780,15 +12237,39 @@
                 <w:b w:val="0"/>
                 <w:bCs w:val="0"/>
               </w:rPr>
-              <w:t>Gen-AI Attack Tools #3</w:t>
-            </w:r>
-            <w:r>
-              <w:rPr>
-                <w:rFonts w:ascii="Times New Roman" w:hAnsi="Times New Roman" w:cs="Times New Roman"/>
-                <w:b w:val="0"/>
-                <w:bCs w:val="0"/>
-              </w:rPr>
-              <w:t xml:space="preserve"> Developed</w:t>
+              <w:t xml:space="preserve">Gen-AI </w:t>
+            </w:r>
+            <w:r>
+              <w:rPr>
+                <w:rFonts w:ascii="Times New Roman" w:hAnsi="Times New Roman" w:cs="Times New Roman"/>
+                <w:b w:val="0"/>
+                <w:bCs w:val="0"/>
+              </w:rPr>
+              <w:t xml:space="preserve">Multi-threaded Banner-Grabber </w:t>
+            </w:r>
+            <w:r>
+              <w:rPr>
+                <w:rFonts w:ascii="Times New Roman" w:hAnsi="Times New Roman" w:cs="Times New Roman"/>
+                <w:b w:val="0"/>
+                <w:bCs w:val="0"/>
+              </w:rPr>
+              <w:t>Attack Tools</w:t>
+            </w:r>
+            <w:r>
+              <w:rPr>
+                <w:rFonts w:ascii="Times New Roman" w:hAnsi="Times New Roman" w:cs="Times New Roman"/>
+                <w:b w:val="0"/>
+                <w:bCs w:val="0"/>
+              </w:rPr>
+              <w:t xml:space="preserve"> </w:t>
+            </w:r>
+            <w:r>
+              <w:rPr>
+                <w:rFonts w:ascii="Times New Roman" w:hAnsi="Times New Roman" w:cs="Times New Roman"/>
+                <w:b w:val="0"/>
+                <w:bCs w:val="0"/>
+              </w:rPr>
+              <w:t>Developed</w:t>
             </w:r>
           </w:p>
         </w:tc>
@@ -11834,15 +12315,31 @@
                 <w:b w:val="0"/>
                 <w:bCs w:val="0"/>
               </w:rPr>
-              <w:t>Results of Analysis &amp; Fuzzing on Gen-AI Attack Tools #2</w:t>
-            </w:r>
-            <w:r>
-              <w:rPr>
-                <w:rFonts w:ascii="Times New Roman" w:hAnsi="Times New Roman" w:cs="Times New Roman"/>
-                <w:b w:val="0"/>
-                <w:bCs w:val="0"/>
-              </w:rPr>
-              <w:t xml:space="preserve"> Compared</w:t>
+              <w:t xml:space="preserve">Results of Analysis &amp; Fuzzing on Gen-AI </w:t>
+            </w:r>
+            <w:r>
+              <w:rPr>
+                <w:rFonts w:ascii="Times New Roman" w:hAnsi="Times New Roman" w:cs="Times New Roman"/>
+                <w:b w:val="0"/>
+                <w:bCs w:val="0"/>
+              </w:rPr>
+              <w:t xml:space="preserve">Brute-Force </w:t>
+            </w:r>
+            <w:r>
+              <w:rPr>
+                <w:rFonts w:ascii="Times New Roman" w:hAnsi="Times New Roman" w:cs="Times New Roman"/>
+                <w:b w:val="0"/>
+                <w:bCs w:val="0"/>
+              </w:rPr>
+              <w:t xml:space="preserve">Attack Tools </w:t>
+            </w:r>
+            <w:r>
+              <w:rPr>
+                <w:rFonts w:ascii="Times New Roman" w:hAnsi="Times New Roman" w:cs="Times New Roman"/>
+                <w:b w:val="0"/>
+                <w:bCs w:val="0"/>
+              </w:rPr>
+              <w:t>Compared</w:t>
             </w:r>
           </w:p>
         </w:tc>
@@ -11901,7 +12398,23 @@
                 <w:b w:val="0"/>
                 <w:bCs w:val="0"/>
               </w:rPr>
-              <w:t>to Gen-AI Attack Tools #3</w:t>
+              <w:t xml:space="preserve">to Gen-AI </w:t>
+            </w:r>
+            <w:r>
+              <w:rPr>
+                <w:rFonts w:ascii="Times New Roman" w:hAnsi="Times New Roman" w:cs="Times New Roman"/>
+                <w:b w:val="0"/>
+                <w:bCs w:val="0"/>
+              </w:rPr>
+              <w:t xml:space="preserve">Multi-threaded Banner-Grabber </w:t>
+            </w:r>
+            <w:r>
+              <w:rPr>
+                <w:rFonts w:ascii="Times New Roman" w:hAnsi="Times New Roman" w:cs="Times New Roman"/>
+                <w:b w:val="0"/>
+                <w:bCs w:val="0"/>
+              </w:rPr>
+              <w:t xml:space="preserve">Attack Tools </w:t>
             </w:r>
           </w:p>
         </w:tc>
@@ -11963,7 +12476,23 @@
                 <w:b w:val="0"/>
                 <w:bCs w:val="0"/>
               </w:rPr>
-              <w:t>on Gen-AI Attack Tools #3</w:t>
+              <w:t xml:space="preserve">on Gen-AI </w:t>
+            </w:r>
+            <w:r>
+              <w:rPr>
+                <w:rFonts w:ascii="Times New Roman" w:hAnsi="Times New Roman" w:cs="Times New Roman"/>
+                <w:b w:val="0"/>
+                <w:bCs w:val="0"/>
+              </w:rPr>
+              <w:t xml:space="preserve">Multi-threaded Banner-Grabber </w:t>
+            </w:r>
+            <w:r>
+              <w:rPr>
+                <w:rFonts w:ascii="Times New Roman" w:hAnsi="Times New Roman" w:cs="Times New Roman"/>
+                <w:b w:val="0"/>
+                <w:bCs w:val="0"/>
+              </w:rPr>
+              <w:t>Attack Tools</w:t>
             </w:r>
           </w:p>
         </w:tc>
@@ -12006,15 +12535,31 @@
                 <w:b w:val="0"/>
                 <w:bCs w:val="0"/>
               </w:rPr>
-              <w:t>Results of Analysis &amp; Fuzzing on Gen-AI Attack Tools #2</w:t>
-            </w:r>
-            <w:r>
-              <w:rPr>
-                <w:rFonts w:ascii="Times New Roman" w:hAnsi="Times New Roman" w:cs="Times New Roman"/>
-                <w:b w:val="0"/>
-                <w:bCs w:val="0"/>
-              </w:rPr>
-              <w:t xml:space="preserve"> Compared</w:t>
+              <w:t xml:space="preserve">Results of Analysis &amp; Fuzzing on Gen-AI </w:t>
+            </w:r>
+            <w:r>
+              <w:rPr>
+                <w:rFonts w:ascii="Times New Roman" w:hAnsi="Times New Roman" w:cs="Times New Roman"/>
+                <w:b w:val="0"/>
+                <w:bCs w:val="0"/>
+              </w:rPr>
+              <w:t xml:space="preserve">Brute-Force  </w:t>
+            </w:r>
+            <w:r>
+              <w:rPr>
+                <w:rFonts w:ascii="Times New Roman" w:hAnsi="Times New Roman" w:cs="Times New Roman"/>
+                <w:b w:val="0"/>
+                <w:bCs w:val="0"/>
+              </w:rPr>
+              <w:t xml:space="preserve">Attack Tools </w:t>
+            </w:r>
+            <w:r>
+              <w:rPr>
+                <w:rFonts w:ascii="Times New Roman" w:hAnsi="Times New Roman" w:cs="Times New Roman"/>
+                <w:b w:val="0"/>
+                <w:bCs w:val="0"/>
+              </w:rPr>
+              <w:t>Compared</w:t>
             </w:r>
           </w:p>
         </w:tc>
@@ -12140,15 +12685,6 @@
                 <w:rFonts w:ascii="Times New Roman" w:hAnsi="Times New Roman" w:cs="Times New Roman"/>
               </w:rPr>
               <w:t>3/28</w:t>
-            </w:r>
-            <w:commentRangeStart w:id="1"/>
-            <w:commentRangeEnd w:id="1"/>
-            <w:r>
-              <w:rPr>
-                <w:rStyle w:val="CommentReference"/>
-                <w:rFonts w:ascii="Times New Roman" w:hAnsi="Times New Roman" w:cs="Times New Roman"/>
-              </w:rPr>
-              <w:commentReference w:id="1"/>
             </w:r>
           </w:p>
         </w:tc>
@@ -12549,7 +13085,7 @@
       </w:pPr>
     </w:p>
     <w:sectPr>
-      <w:footerReference w:type="default" r:id="rId12"/>
+      <w:footerReference w:type="default" r:id="rId8"/>
       <w:pgSz w:w="12240" w:h="15840"/>
       <w:pgMar w:top="1440" w:right="1440" w:bottom="1440" w:left="1440" w:header="720" w:footer="720" w:gutter="0"/>
       <w:cols w:space="720"/>
@@ -12557,45 +13093,6 @@
     </w:sectPr>
   </w:body>
 </w:document>
-</file>
-
-<file path=word/comments.xml><?xml version="1.0" encoding="utf-8"?>
-<w:comments xmlns:wpc="http://schemas.microsoft.com/office/word/2010/wordprocessingCanvas" xmlns:cx="http://schemas.microsoft.com/office/drawing/2014/chartex" xmlns:cx1="http://schemas.microsoft.com/office/drawing/2015/9/8/chartex" xmlns:cx2="http://schemas.microsoft.com/office/drawing/2015/10/21/chartex" xmlns:cx3="http://schemas.microsoft.com/office/drawing/2016/5/9/chartex" xmlns:cx4="http://schemas.microsoft.com/office/drawing/2016/5/10/chartex" xmlns:cx5="http://schemas.microsoft.com/office/drawing/2016/5/11/chartex" xmlns:cx6="http://schemas.microsoft.com/office/drawing/2016/5/12/chartex" xmlns:cx7="http://schemas.microsoft.com/office/drawing/2016/5/13/chartex" xmlns:cx8="http://schemas.microsoft.com/office/drawing/2016/5/14/chartex" xmlns:mc="http://schemas.openxmlformats.org/markup-compatibility/2006" xmlns:aink="http://schemas.microsoft.com/office/drawing/2016/ink" xmlns:am3d="http://schemas.microsoft.com/office/drawing/2017/model3d" xmlns:o="urn:schemas-microsoft-com:office:office" xmlns:oel="http://schemas.microsoft.com/office/2019/extlst" xmlns:r="http://schemas.openxmlformats.org/officeDocument/2006/relationships" xmlns:m="http://schemas.openxmlformats.org/officeDocument/2006/math" xmlns:v="urn:schemas-microsoft-com:vml" xmlns:wp14="http://schemas.microsoft.com/office/word/2010/wordprocessingDrawing" xmlns:wp="http://schemas.openxmlformats.org/drawingml/2006/wordprocessingDrawing" xmlns:w10="urn:schemas-microsoft-com:office:word" xmlns:w="http://schemas.openxmlformats.org/wordprocessingml/2006/main" xmlns:w14="http://schemas.microsoft.com/office/word/2010/wordml" xmlns:w15="http://schemas.microsoft.com/office/word/2012/wordml" xmlns:w16cex="http://schemas.microsoft.com/office/word/2018/wordml/cex" xmlns:w16cid="http://schemas.microsoft.com/office/word/2016/wordml/cid" xmlns:w16="http://schemas.microsoft.com/office/word/2018/wordml" xmlns:w16du="http://schemas.microsoft.com/office/word/2023/wordml/word16du" xmlns:w16sdtdh="http://schemas.microsoft.com/office/word/2020/wordml/sdtdatahash" xmlns:w16sdtfl="http://schemas.microsoft.com/office/word/2024/wordml/sdtformatlock" xmlns:w16se="http://schemas.microsoft.com/office/word/2015/wordml/symex" xmlns:wpg="http://schemas.microsoft.com/office/word/2010/wordprocessingGroup" xmlns:wpi="http://schemas.microsoft.com/office/word/2010/wordprocessingInk" xmlns:wne="http://schemas.microsoft.com/office/word/2006/wordml" xmlns:wps="http://schemas.microsoft.com/office/word/2010/wordprocessingShape" mc:Ignorable="w14 w15 w16se w16cid w16 w16cex w16sdtdh w16sdtfl w16du wp14">
-  <w:comment w:id="1" w:author="Noah Sickels" w:date="2025-02-19T12:43:00Z" w:initials="NS">
-    <w:p>
-      <w:pPr>
-        <w:pStyle w:val="CommentText"/>
-      </w:pPr>
-      <w:r>
-        <w:rPr>
-          <w:rStyle w:val="CommentReference"/>
-        </w:rPr>
-        <w:annotationRef/>
-      </w:r>
-      <w:r>
-        <w:t>Put additional milestone here for finalizing the comparison report</w:t>
-      </w:r>
-    </w:p>
-  </w:comment>
-</w:comments>
-</file>
-
-<file path=word/commentsExtended.xml><?xml version="1.0" encoding="utf-8"?>
-<w15:commentsEx xmlns:wpc="http://schemas.microsoft.com/office/word/2010/wordprocessingCanvas" xmlns:cx="http://schemas.microsoft.com/office/drawing/2014/chartex" xmlns:cx1="http://schemas.microsoft.com/office/drawing/2015/9/8/chartex" xmlns:cx2="http://schemas.microsoft.com/office/drawing/2015/10/21/chartex" xmlns:cx3="http://schemas.microsoft.com/office/drawing/2016/5/9/chartex" xmlns:cx4="http://schemas.microsoft.com/office/drawing/2016/5/10/chartex" xmlns:cx5="http://schemas.microsoft.com/office/drawing/2016/5/11/chartex" xmlns:cx6="http://schemas.microsoft.com/office/drawing/2016/5/12/chartex" xmlns:cx7="http://schemas.microsoft.com/office/drawing/2016/5/13/chartex" xmlns:cx8="http://schemas.microsoft.com/office/drawing/2016/5/14/chartex" xmlns:mc="http://schemas.openxmlformats.org/markup-compatibility/2006" xmlns:aink="http://schemas.microsoft.com/office/drawing/2016/ink" xmlns:am3d="http://schemas.microsoft.com/office/drawing/2017/model3d" xmlns:o="urn:schemas-microsoft-com:office:office" xmlns:oel="http://schemas.microsoft.com/office/2019/extlst" xmlns:r="http://schemas.openxmlformats.org/officeDocument/2006/relationships" xmlns:m="http://schemas.openxmlformats.org/officeDocument/2006/math" xmlns:v="urn:schemas-microsoft-com:vml" xmlns:wp14="http://schemas.microsoft.com/office/word/2010/wordprocessingDrawing" xmlns:wp="http://schemas.openxmlformats.org/drawingml/2006/wordprocessingDrawing" xmlns:w10="urn:schemas-microsoft-com:office:word" xmlns:w="http://schemas.openxmlformats.org/wordprocessingml/2006/main" xmlns:w14="http://schemas.microsoft.com/office/word/2010/wordml" xmlns:w15="http://schemas.microsoft.com/office/word/2012/wordml" xmlns:w16cex="http://schemas.microsoft.com/office/word/2018/wordml/cex" xmlns:w16cid="http://schemas.microsoft.com/office/word/2016/wordml/cid" xmlns:w16="http://schemas.microsoft.com/office/word/2018/wordml" xmlns:w16du="http://schemas.microsoft.com/office/word/2023/wordml/word16du" xmlns:w16sdtdh="http://schemas.microsoft.com/office/word/2020/wordml/sdtdatahash" xmlns:w16sdtfl="http://schemas.microsoft.com/office/word/2024/wordml/sdtformatlock" xmlns:w16se="http://schemas.microsoft.com/office/word/2015/wordml/symex" xmlns:wpg="http://schemas.microsoft.com/office/word/2010/wordprocessingGroup" xmlns:wpi="http://schemas.microsoft.com/office/word/2010/wordprocessingInk" xmlns:wne="http://schemas.microsoft.com/office/word/2006/wordml" xmlns:wps="http://schemas.microsoft.com/office/word/2010/wordprocessingShape" mc:Ignorable="w14 w15 w16se w16cid w16 w16cex w16sdtdh w16sdtfl w16du wp14">
-  <w15:commentEx w15:paraId="1E97FE89" w15:done="1"/>
-</w15:commentsEx>
-</file>
-
-<file path=word/commentsExtensible.xml><?xml version="1.0" encoding="utf-8"?>
-<w16cex:commentsExtensible xmlns:wpc="http://schemas.microsoft.com/office/word/2010/wordprocessingCanvas" xmlns:cx="http://schemas.microsoft.com/office/drawing/2014/chartex" xmlns:cx1="http://schemas.microsoft.com/office/drawing/2015/9/8/chartex" xmlns:cx2="http://schemas.microsoft.com/office/drawing/2015/10/21/chartex" xmlns:cx3="http://schemas.microsoft.com/office/drawing/2016/5/9/chartex" xmlns:cx4="http://schemas.microsoft.com/office/drawing/2016/5/10/chartex" xmlns:cx5="http://schemas.microsoft.com/office/drawing/2016/5/11/chartex" xmlns:cx6="http://schemas.microsoft.com/office/drawing/2016/5/12/chartex" xmlns:cx7="http://schemas.microsoft.com/office/drawing/2016/5/13/chartex" xmlns:cx8="http://schemas.microsoft.com/office/drawing/2016/5/14/chartex" xmlns:cr="http://schemas.microsoft.com/office/comments/2020/reactions" xmlns:mc="http://schemas.openxmlformats.org/markup-compatibility/2006" xmlns:aink="http://schemas.microsoft.com/office/drawing/2016/ink" xmlns:am3d="http://schemas.microsoft.com/office/drawing/2017/model3d" xmlns:o="urn:schemas-microsoft-com:office:office" xmlns:oel="http://schemas.microsoft.com/office/2019/extlst" xmlns:r="http://schemas.openxmlformats.org/officeDocument/2006/relationships" xmlns:m="http://schemas.openxmlformats.org/officeDocument/2006/math" xmlns:v="urn:schemas-microsoft-com:vml" xmlns:wp14="http://schemas.microsoft.com/office/word/2010/wordprocessingDrawing" xmlns:wp="http://schemas.openxmlformats.org/drawingml/2006/wordprocessingDrawing" xmlns:w10="urn:schemas-microsoft-com:office:word" xmlns:w="http://schemas.openxmlformats.org/wordprocessingml/2006/main" xmlns:w14="http://schemas.microsoft.com/office/word/2010/wordml" xmlns:w15="http://schemas.microsoft.com/office/word/2012/wordml" xmlns:w16cex="http://schemas.microsoft.com/office/word/2018/wordml/cex" xmlns:w16cid="http://schemas.microsoft.com/office/word/2016/wordml/cid" xmlns:w16="http://schemas.microsoft.com/office/word/2018/wordml" xmlns:w16du="http://schemas.microsoft.com/office/word/2023/wordml/word16du" xmlns:w16sdtdh="http://schemas.microsoft.com/office/word/2020/wordml/sdtdatahash" xmlns:w16sdtfl="http://schemas.microsoft.com/office/word/2024/wordml/sdtformatlock" xmlns:w16se="http://schemas.microsoft.com/office/word/2015/wordml/symex" xmlns:wpg="http://schemas.microsoft.com/office/word/2010/wordprocessingGroup" xmlns:wpi="http://schemas.microsoft.com/office/word/2010/wordprocessingInk" xmlns:wne="http://schemas.microsoft.com/office/word/2006/wordml" xmlns:wps="http://schemas.microsoft.com/office/word/2010/wordprocessingShape" mc:Ignorable="w14 w15 w16se w16cid w16 w16cex w16sdtdh w16sdtfl cr w16du wp14">
-  <w16cex:commentExtensible w16cex:durableId="588FCCCE" w16cex:dateUtc="2025-02-19T18:43:00Z"/>
-</w16cex:commentsExtensible>
-</file>
-
-<file path=word/commentsIds.xml><?xml version="1.0" encoding="utf-8"?>
-<w16cid:commentsIds xmlns:wpc="http://schemas.microsoft.com/office/word/2010/wordprocessingCanvas" xmlns:cx="http://schemas.microsoft.com/office/drawing/2014/chartex" xmlns:cx1="http://schemas.microsoft.com/office/drawing/2015/9/8/chartex" xmlns:cx2="http://schemas.microsoft.com/office/drawing/2015/10/21/chartex" xmlns:cx3="http://schemas.microsoft.com/office/drawing/2016/5/9/chartex" xmlns:cx4="http://schemas.microsoft.com/office/drawing/2016/5/10/chartex" xmlns:cx5="http://schemas.microsoft.com/office/drawing/2016/5/11/chartex" xmlns:cx6="http://schemas.microsoft.com/office/drawing/2016/5/12/chartex" xmlns:cx7="http://schemas.microsoft.com/office/drawing/2016/5/13/chartex" xmlns:cx8="http://schemas.microsoft.com/office/drawing/2016/5/14/chartex" xmlns:mc="http://schemas.openxmlformats.org/markup-compatibility/2006" xmlns:aink="http://schemas.microsoft.com/office/drawing/2016/ink" xmlns:am3d="http://schemas.microsoft.com/office/drawing/2017/model3d" xmlns:o="urn:schemas-microsoft-com:office:office" xmlns:oel="http://schemas.microsoft.com/office/2019/extlst" xmlns:r="http://schemas.openxmlformats.org/officeDocument/2006/relationships" xmlns:m="http://schemas.openxmlformats.org/officeDocument/2006/math" xmlns:v="urn:schemas-microsoft-com:vml" xmlns:wp14="http://schemas.microsoft.com/office/word/2010/wordprocessingDrawing" xmlns:wp="http://schemas.openxmlformats.org/drawingml/2006/wordprocessingDrawing" xmlns:w10="urn:schemas-microsoft-com:office:word" xmlns:w="http://schemas.openxmlformats.org/wordprocessingml/2006/main" xmlns:w14="http://schemas.microsoft.com/office/word/2010/wordml" xmlns:w15="http://schemas.microsoft.com/office/word/2012/wordml" xmlns:w16cex="http://schemas.microsoft.com/office/word/2018/wordml/cex" xmlns:w16cid="http://schemas.microsoft.com/office/word/2016/wordml/cid" xmlns:w16="http://schemas.microsoft.com/office/word/2018/wordml" xmlns:w16du="http://schemas.microsoft.com/office/word/2023/wordml/word16du" xmlns:w16sdtdh="http://schemas.microsoft.com/office/word/2020/wordml/sdtdatahash" xmlns:w16sdtfl="http://schemas.microsoft.com/office/word/2024/wordml/sdtformatlock" xmlns:w16se="http://schemas.microsoft.com/office/word/2015/wordml/symex" xmlns:wpg="http://schemas.microsoft.com/office/word/2010/wordprocessingGroup" xmlns:wpi="http://schemas.microsoft.com/office/word/2010/wordprocessingInk" xmlns:wne="http://schemas.microsoft.com/office/word/2006/wordml" xmlns:wps="http://schemas.microsoft.com/office/word/2010/wordprocessingShape" mc:Ignorable="w14 w15 w16se w16cid w16 w16cex w16sdtdh w16sdtfl w16du wp14">
-  <w16cid:commentId w16cid:paraId="1E97FE89" w16cid:durableId="588FCCCE"/>
-</w16cid:commentsIds>
 </file>
 
 <file path=word/endnotes.xml><?xml version="1.0" encoding="utf-8"?>
@@ -12699,14 +13196,6 @@
     </w:p>
   </w:footnote>
 </w:footnotes>
-</file>
-
-<file path=word/people.xml><?xml version="1.0" encoding="utf-8"?>
-<w15:people xmlns:wpc="http://schemas.microsoft.com/office/word/2010/wordprocessingCanvas" xmlns:cx="http://schemas.microsoft.com/office/drawing/2014/chartex" xmlns:cx1="http://schemas.microsoft.com/office/drawing/2015/9/8/chartex" xmlns:cx2="http://schemas.microsoft.com/office/drawing/2015/10/21/chartex" xmlns:cx3="http://schemas.microsoft.com/office/drawing/2016/5/9/chartex" xmlns:cx4="http://schemas.microsoft.com/office/drawing/2016/5/10/chartex" xmlns:cx5="http://schemas.microsoft.com/office/drawing/2016/5/11/chartex" xmlns:cx6="http://schemas.microsoft.com/office/drawing/2016/5/12/chartex" xmlns:cx7="http://schemas.microsoft.com/office/drawing/2016/5/13/chartex" xmlns:cx8="http://schemas.microsoft.com/office/drawing/2016/5/14/chartex" xmlns:mc="http://schemas.openxmlformats.org/markup-compatibility/2006" xmlns:aink="http://schemas.microsoft.com/office/drawing/2016/ink" xmlns:am3d="http://schemas.microsoft.com/office/drawing/2017/model3d" xmlns:o="urn:schemas-microsoft-com:office:office" xmlns:oel="http://schemas.microsoft.com/office/2019/extlst" xmlns:r="http://schemas.openxmlformats.org/officeDocument/2006/relationships" xmlns:m="http://schemas.openxmlformats.org/officeDocument/2006/math" xmlns:v="urn:schemas-microsoft-com:vml" xmlns:wp14="http://schemas.microsoft.com/office/word/2010/wordprocessingDrawing" xmlns:wp="http://schemas.openxmlformats.org/drawingml/2006/wordprocessingDrawing" xmlns:w10="urn:schemas-microsoft-com:office:word" xmlns:w="http://schemas.openxmlformats.org/wordprocessingml/2006/main" xmlns:w14="http://schemas.microsoft.com/office/word/2010/wordml" xmlns:w15="http://schemas.microsoft.com/office/word/2012/wordml" xmlns:w16cex="http://schemas.microsoft.com/office/word/2018/wordml/cex" xmlns:w16cid="http://schemas.microsoft.com/office/word/2016/wordml/cid" xmlns:w16="http://schemas.microsoft.com/office/word/2018/wordml" xmlns:w16du="http://schemas.microsoft.com/office/word/2023/wordml/word16du" xmlns:w16sdtdh="http://schemas.microsoft.com/office/word/2020/wordml/sdtdatahash" xmlns:w16sdtfl="http://schemas.microsoft.com/office/word/2024/wordml/sdtformatlock" xmlns:w16se="http://schemas.microsoft.com/office/word/2015/wordml/symex" xmlns:wpg="http://schemas.microsoft.com/office/word/2010/wordprocessingGroup" xmlns:wpi="http://schemas.microsoft.com/office/word/2010/wordprocessingInk" xmlns:wne="http://schemas.microsoft.com/office/word/2006/wordml" xmlns:wps="http://schemas.microsoft.com/office/word/2010/wordprocessingShape" mc:Ignorable="w14 w15 w16se w16cid w16 w16cex w16sdtdh w16sdtfl w16du wp14">
-  <w15:person w15:author="Noah Sickels">
-    <w15:presenceInfo w15:providerId="Windows Live" w15:userId="d17c4dbc45e2b86a"/>
-  </w15:person>
-</w15:people>
 </file>
 
 <file path=word/styles.xml><?xml version="1.0" encoding="utf-8"?>

</xml_diff>

<commit_message>
feat: added final design review deliverables
</commit_message>
<xml_diff>
--- a/deliverables/G12_final_project_requirements_&_timeline_rev2.docx
+++ b/deliverables/G12_final_project_requirements_&_timeline_rev2.docx
@@ -206,6 +206,12 @@
                 <w:rFonts w:ascii="Times New Roman" w:eastAsia="Times New Roman" w:hAnsi="Times New Roman" w:cs="Times New Roman"/>
               </w:rPr>
               <w:t>The existing vulnerabilities of six well-known attack tools must be documented</w:t>
+            </w:r>
+            <w:r>
+              <w:rPr>
+                <w:rFonts w:ascii="Times New Roman" w:eastAsia="Times New Roman" w:hAnsi="Times New Roman" w:cs="Times New Roman"/>
+              </w:rPr>
+              <w:t>.</w:t>
             </w:r>
           </w:p>
         </w:tc>
@@ -2616,21 +2622,7 @@
               <w:rPr>
                 <w:rFonts w:ascii="Times New Roman" w:hAnsi="Times New Roman" w:cs="Times New Roman"/>
               </w:rPr>
-              <w:t xml:space="preserve">Debug Phind banner-grabbing tool until it </w:t>
-            </w:r>
-            <w:proofErr w:type="spellStart"/>
-            <w:r>
-              <w:rPr>
-                <w:rFonts w:ascii="Times New Roman" w:hAnsi="Times New Roman" w:cs="Times New Roman"/>
-              </w:rPr>
-              <w:t>compiles</w:t>
-            </w:r>
-            <w:proofErr w:type="spellEnd"/>
-            <w:r>
-              <w:rPr>
-                <w:rFonts w:ascii="Times New Roman" w:hAnsi="Times New Roman" w:cs="Times New Roman"/>
-              </w:rPr>
-              <w:t xml:space="preserve"> with afl-gcc.</w:t>
+              <w:t>Debug Phind banner-grabbing tool until it compiles with afl-gcc.</w:t>
             </w:r>
           </w:p>
         </w:tc>
@@ -2947,21 +2939,7 @@
               <w:rPr>
                 <w:rFonts w:ascii="Times New Roman" w:hAnsi="Times New Roman" w:cs="Times New Roman"/>
               </w:rPr>
-              <w:t xml:space="preserve">Debug Copilot banner-grabbing tool until it </w:t>
-            </w:r>
-            <w:proofErr w:type="spellStart"/>
-            <w:r>
-              <w:rPr>
-                <w:rFonts w:ascii="Times New Roman" w:hAnsi="Times New Roman" w:cs="Times New Roman"/>
-              </w:rPr>
-              <w:t>compiles</w:t>
-            </w:r>
-            <w:proofErr w:type="spellEnd"/>
-            <w:r>
-              <w:rPr>
-                <w:rFonts w:ascii="Times New Roman" w:hAnsi="Times New Roman" w:cs="Times New Roman"/>
-              </w:rPr>
-              <w:t xml:space="preserve"> with afl-gcc.</w:t>
+              <w:t>Debug Copilot banner-grabbing tool until it compiles with afl-gcc.</w:t>
             </w:r>
           </w:p>
         </w:tc>
@@ -4517,21 +4495,7 @@
               <w:rPr>
                 <w:rFonts w:ascii="Times New Roman" w:hAnsi="Times New Roman" w:cs="Times New Roman"/>
               </w:rPr>
-              <w:t xml:space="preserve">Debug Copilot password brute-forcing attack tool until it </w:t>
-            </w:r>
-            <w:proofErr w:type="spellStart"/>
-            <w:r>
-              <w:rPr>
-                <w:rFonts w:ascii="Times New Roman" w:hAnsi="Times New Roman" w:cs="Times New Roman"/>
-              </w:rPr>
-              <w:t>compiles</w:t>
-            </w:r>
-            <w:proofErr w:type="spellEnd"/>
-            <w:r>
-              <w:rPr>
-                <w:rFonts w:ascii="Times New Roman" w:hAnsi="Times New Roman" w:cs="Times New Roman"/>
-              </w:rPr>
-              <w:t xml:space="preserve"> with afl-gcc.</w:t>
+              <w:t>Debug Copilot password brute-forcing attack tool until it compiles with afl-gcc.</w:t>
             </w:r>
           </w:p>
         </w:tc>
@@ -4854,21 +4818,7 @@
               <w:rPr>
                 <w:rFonts w:ascii="Times New Roman" w:hAnsi="Times New Roman" w:cs="Times New Roman"/>
               </w:rPr>
-              <w:t xml:space="preserve">Debug Phind password brute-forcing attack tool until it </w:t>
-            </w:r>
-            <w:proofErr w:type="spellStart"/>
-            <w:r>
-              <w:rPr>
-                <w:rFonts w:ascii="Times New Roman" w:hAnsi="Times New Roman" w:cs="Times New Roman"/>
-              </w:rPr>
-              <w:t>compiles</w:t>
-            </w:r>
-            <w:proofErr w:type="spellEnd"/>
-            <w:r>
-              <w:rPr>
-                <w:rFonts w:ascii="Times New Roman" w:hAnsi="Times New Roman" w:cs="Times New Roman"/>
-              </w:rPr>
-              <w:t xml:space="preserve"> with afl-gcc. </w:t>
+              <w:t xml:space="preserve">Debug Phind password brute-forcing attack tool until it compiles with afl-gcc. </w:t>
             </w:r>
           </w:p>
         </w:tc>
@@ -5850,16 +5800,8 @@
               <w:rPr>
                 <w:rFonts w:ascii="Times New Roman" w:hAnsi="Times New Roman" w:cs="Times New Roman"/>
               </w:rPr>
-              <w:t xml:space="preserve">attack tools using </w:t>
-            </w:r>
-            <w:proofErr w:type="spellStart"/>
-            <w:r>
-              <w:rPr>
-                <w:rFonts w:ascii="Times New Roman" w:hAnsi="Times New Roman" w:cs="Times New Roman"/>
-              </w:rPr>
-              <w:t>TestBed</w:t>
-            </w:r>
-            <w:proofErr w:type="spellEnd"/>
+              <w:t>attack tools using TestBed</w:t>
+            </w:r>
             <w:r>
               <w:rPr>
                 <w:rFonts w:ascii="Times New Roman" w:hAnsi="Times New Roman" w:cs="Times New Roman"/>
@@ -6348,21 +6290,7 @@
               <w:rPr>
                 <w:rFonts w:ascii="Times New Roman" w:hAnsi="Times New Roman" w:cs="Times New Roman"/>
               </w:rPr>
-              <w:t xml:space="preserve">Debug Phind multi-threaded banner-grabbing attack tool until it </w:t>
-            </w:r>
-            <w:proofErr w:type="spellStart"/>
-            <w:r>
-              <w:rPr>
-                <w:rFonts w:ascii="Times New Roman" w:hAnsi="Times New Roman" w:cs="Times New Roman"/>
-              </w:rPr>
-              <w:t>compiles</w:t>
-            </w:r>
-            <w:proofErr w:type="spellEnd"/>
-            <w:r>
-              <w:rPr>
-                <w:rFonts w:ascii="Times New Roman" w:hAnsi="Times New Roman" w:cs="Times New Roman"/>
-              </w:rPr>
-              <w:t xml:space="preserve"> with afl-gcc.</w:t>
+              <w:t>Debug Phind multi-threaded banner-grabbing attack tool until it compiles with afl-gcc.</w:t>
             </w:r>
           </w:p>
         </w:tc>
@@ -6679,21 +6607,7 @@
               <w:rPr>
                 <w:rFonts w:ascii="Times New Roman" w:hAnsi="Times New Roman" w:cs="Times New Roman"/>
               </w:rPr>
-              <w:t xml:space="preserve">Debug Copilot multi-threaded banner-grabbing attack tool until it </w:t>
-            </w:r>
-            <w:proofErr w:type="spellStart"/>
-            <w:r>
-              <w:rPr>
-                <w:rFonts w:ascii="Times New Roman" w:hAnsi="Times New Roman" w:cs="Times New Roman"/>
-              </w:rPr>
-              <w:t>compiles</w:t>
-            </w:r>
-            <w:proofErr w:type="spellEnd"/>
-            <w:r>
-              <w:rPr>
-                <w:rFonts w:ascii="Times New Roman" w:hAnsi="Times New Roman" w:cs="Times New Roman"/>
-              </w:rPr>
-              <w:t xml:space="preserve"> with afl-gcc.</w:t>
+              <w:t>Debug Copilot multi-threaded banner-grabbing attack tool until it compiles with afl-gcc.</w:t>
             </w:r>
           </w:p>
         </w:tc>
@@ -8611,27 +8525,39 @@
               <w:rPr>
                 <w:rFonts w:ascii="Times New Roman" w:hAnsi="Times New Roman" w:cs="Times New Roman"/>
               </w:rPr>
-              <w:t>3/21</w:t>
-            </w:r>
-          </w:p>
-        </w:tc>
-        <w:tc>
-          <w:tcPr>
-            <w:tcW w:w="0" w:type="auto"/>
-          </w:tcPr>
-          <w:p>
-            <w:pPr>
-              <w:jc w:val="center"/>
-              <w:cnfStyle w:val="000000000000" w:firstRow="0" w:lastRow="0" w:firstColumn="0" w:lastColumn="0" w:oddVBand="0" w:evenVBand="0" w:oddHBand="0" w:evenHBand="0" w:firstRowFirstColumn="0" w:firstRowLastColumn="0" w:lastRowFirstColumn="0" w:lastRowLastColumn="0"/>
-              <w:rPr>
-                <w:rFonts w:ascii="Times New Roman" w:hAnsi="Times New Roman" w:cs="Times New Roman"/>
-              </w:rPr>
-            </w:pPr>
-            <w:r>
-              <w:rPr>
-                <w:rFonts w:ascii="Times New Roman" w:hAnsi="Times New Roman" w:cs="Times New Roman"/>
-              </w:rPr>
-              <w:t>3/22</w:t>
+              <w:t>3/2</w:t>
+            </w:r>
+            <w:r>
+              <w:rPr>
+                <w:rFonts w:ascii="Times New Roman" w:hAnsi="Times New Roman" w:cs="Times New Roman"/>
+              </w:rPr>
+              <w:t>9</w:t>
+            </w:r>
+          </w:p>
+        </w:tc>
+        <w:tc>
+          <w:tcPr>
+            <w:tcW w:w="0" w:type="auto"/>
+          </w:tcPr>
+          <w:p>
+            <w:pPr>
+              <w:jc w:val="center"/>
+              <w:cnfStyle w:val="000000000000" w:firstRow="0" w:lastRow="0" w:firstColumn="0" w:lastColumn="0" w:oddVBand="0" w:evenVBand="0" w:oddHBand="0" w:evenHBand="0" w:firstRowFirstColumn="0" w:firstRowLastColumn="0" w:lastRowFirstColumn="0" w:lastRowLastColumn="0"/>
+              <w:rPr>
+                <w:rFonts w:ascii="Times New Roman" w:hAnsi="Times New Roman" w:cs="Times New Roman"/>
+              </w:rPr>
+            </w:pPr>
+            <w:r>
+              <w:rPr>
+                <w:rFonts w:ascii="Times New Roman" w:hAnsi="Times New Roman" w:cs="Times New Roman"/>
+              </w:rPr>
+              <w:t>3/</w:t>
+            </w:r>
+            <w:r>
+              <w:rPr>
+                <w:rFonts w:ascii="Times New Roman" w:hAnsi="Times New Roman" w:cs="Times New Roman"/>
+              </w:rPr>
+              <w:t>30</w:t>
             </w:r>
           </w:p>
         </w:tc>
@@ -8768,27 +8694,33 @@
               <w:rPr>
                 <w:rFonts w:ascii="Times New Roman" w:hAnsi="Times New Roman" w:cs="Times New Roman"/>
               </w:rPr>
-              <w:t>3/22</w:t>
-            </w:r>
-          </w:p>
-        </w:tc>
-        <w:tc>
-          <w:tcPr>
-            <w:tcW w:w="0" w:type="auto"/>
-          </w:tcPr>
-          <w:p>
-            <w:pPr>
-              <w:jc w:val="center"/>
-              <w:cnfStyle w:val="000000100000" w:firstRow="0" w:lastRow="0" w:firstColumn="0" w:lastColumn="0" w:oddVBand="0" w:evenVBand="0" w:oddHBand="1" w:evenHBand="0" w:firstRowFirstColumn="0" w:firstRowLastColumn="0" w:lastRowFirstColumn="0" w:lastRowLastColumn="0"/>
-              <w:rPr>
-                <w:rFonts w:ascii="Times New Roman" w:hAnsi="Times New Roman" w:cs="Times New Roman"/>
-              </w:rPr>
-            </w:pPr>
-            <w:r>
-              <w:rPr>
-                <w:rFonts w:ascii="Times New Roman" w:hAnsi="Times New Roman" w:cs="Times New Roman"/>
-              </w:rPr>
-              <w:t>3/27</w:t>
+              <w:t>3/</w:t>
+            </w:r>
+            <w:r>
+              <w:rPr>
+                <w:rFonts w:ascii="Times New Roman" w:hAnsi="Times New Roman" w:cs="Times New Roman"/>
+              </w:rPr>
+              <w:t>30</w:t>
+            </w:r>
+          </w:p>
+        </w:tc>
+        <w:tc>
+          <w:tcPr>
+            <w:tcW w:w="0" w:type="auto"/>
+          </w:tcPr>
+          <w:p>
+            <w:pPr>
+              <w:jc w:val="center"/>
+              <w:cnfStyle w:val="000000100000" w:firstRow="0" w:lastRow="0" w:firstColumn="0" w:lastColumn="0" w:oddVBand="0" w:evenVBand="0" w:oddHBand="1" w:evenHBand="0" w:firstRowFirstColumn="0" w:firstRowLastColumn="0" w:lastRowFirstColumn="0" w:lastRowLastColumn="0"/>
+              <w:rPr>
+                <w:rFonts w:ascii="Times New Roman" w:hAnsi="Times New Roman" w:cs="Times New Roman"/>
+              </w:rPr>
+            </w:pPr>
+            <w:r>
+              <w:rPr>
+                <w:rFonts w:ascii="Times New Roman" w:hAnsi="Times New Roman" w:cs="Times New Roman"/>
+              </w:rPr>
+              <w:t>4/3</w:t>
             </w:r>
           </w:p>
         </w:tc>
@@ -8910,27 +8842,27 @@
               <w:rPr>
                 <w:rFonts w:ascii="Times New Roman" w:hAnsi="Times New Roman" w:cs="Times New Roman"/>
               </w:rPr>
-              <w:t>3/27</w:t>
-            </w:r>
-          </w:p>
-        </w:tc>
-        <w:tc>
-          <w:tcPr>
-            <w:tcW w:w="0" w:type="auto"/>
-          </w:tcPr>
-          <w:p>
-            <w:pPr>
-              <w:jc w:val="center"/>
-              <w:cnfStyle w:val="000000000000" w:firstRow="0" w:lastRow="0" w:firstColumn="0" w:lastColumn="0" w:oddVBand="0" w:evenVBand="0" w:oddHBand="0" w:evenHBand="0" w:firstRowFirstColumn="0" w:firstRowLastColumn="0" w:lastRowFirstColumn="0" w:lastRowLastColumn="0"/>
-              <w:rPr>
-                <w:rFonts w:ascii="Times New Roman" w:hAnsi="Times New Roman" w:cs="Times New Roman"/>
-              </w:rPr>
-            </w:pPr>
-            <w:r>
-              <w:rPr>
-                <w:rFonts w:ascii="Times New Roman" w:hAnsi="Times New Roman" w:cs="Times New Roman"/>
-              </w:rPr>
-              <w:t>3/28</w:t>
+              <w:t>4/3</w:t>
+            </w:r>
+          </w:p>
+        </w:tc>
+        <w:tc>
+          <w:tcPr>
+            <w:tcW w:w="0" w:type="auto"/>
+          </w:tcPr>
+          <w:p>
+            <w:pPr>
+              <w:jc w:val="center"/>
+              <w:cnfStyle w:val="000000000000" w:firstRow="0" w:lastRow="0" w:firstColumn="0" w:lastColumn="0" w:oddVBand="0" w:evenVBand="0" w:oddHBand="0" w:evenHBand="0" w:firstRowFirstColumn="0" w:firstRowLastColumn="0" w:lastRowFirstColumn="0" w:lastRowLastColumn="0"/>
+              <w:rPr>
+                <w:rFonts w:ascii="Times New Roman" w:hAnsi="Times New Roman" w:cs="Times New Roman"/>
+              </w:rPr>
+            </w:pPr>
+            <w:r>
+              <w:rPr>
+                <w:rFonts w:ascii="Times New Roman" w:hAnsi="Times New Roman" w:cs="Times New Roman"/>
+              </w:rPr>
+              <w:t>4/4</w:t>
             </w:r>
           </w:p>
         </w:tc>
@@ -10231,21 +10163,7 @@
               <w:rPr>
                 <w:rFonts w:ascii="Times New Roman" w:hAnsi="Times New Roman" w:cs="Times New Roman"/>
               </w:rPr>
-              <w:t xml:space="preserve">Integration tests for Python service </w:t>
-            </w:r>
-            <w:proofErr w:type="gramStart"/>
-            <w:r>
-              <w:rPr>
-                <w:rFonts w:ascii="Times New Roman" w:hAnsi="Times New Roman" w:cs="Times New Roman"/>
-              </w:rPr>
-              <w:t>retrieving,</w:t>
-            </w:r>
-            <w:proofErr w:type="gramEnd"/>
-            <w:r>
-              <w:rPr>
-                <w:rFonts w:ascii="Times New Roman" w:hAnsi="Times New Roman" w:cs="Times New Roman"/>
-              </w:rPr>
-              <w:t xml:space="preserve"> handling, </w:t>
+              <w:t xml:space="preserve">Integration tests for Python service retrieving, handling, </w:t>
             </w:r>
             <w:r>
               <w:rPr>
@@ -11450,8 +11368,9 @@
         <w:tblLook w:val="04A0" w:firstRow="1" w:lastRow="0" w:firstColumn="1" w:lastColumn="0" w:noHBand="0" w:noVBand="1"/>
       </w:tblPr>
       <w:tblGrid>
-        <w:gridCol w:w="8173"/>
-        <w:gridCol w:w="1177"/>
+        <w:gridCol w:w="456"/>
+        <w:gridCol w:w="7749"/>
+        <w:gridCol w:w="1145"/>
       </w:tblGrid>
       <w:tr>
         <w:trPr>
@@ -11464,6 +11383,26 @@
           </w:tcPr>
           <w:p>
             <w:pPr>
+              <w:jc w:val="center"/>
+              <w:rPr>
+                <w:rFonts w:ascii="Times New Roman" w:hAnsi="Times New Roman" w:cs="Times New Roman"/>
+              </w:rPr>
+            </w:pPr>
+            <w:r>
+              <w:rPr>
+                <w:rFonts w:ascii="Times New Roman" w:hAnsi="Times New Roman" w:cs="Times New Roman"/>
+              </w:rPr>
+              <w:t>#</w:t>
+            </w:r>
+          </w:p>
+        </w:tc>
+        <w:tc>
+          <w:tcPr>
+            <w:tcW w:w="0" w:type="auto"/>
+          </w:tcPr>
+          <w:p>
+            <w:pPr>
+              <w:cnfStyle w:val="100000000000" w:firstRow="1" w:lastRow="0" w:firstColumn="0" w:lastColumn="0" w:oddVBand="0" w:evenVBand="0" w:oddHBand="0" w:evenHBand="0" w:firstRowFirstColumn="0" w:firstRowLastColumn="0" w:lastRowFirstColumn="0" w:lastRowLastColumn="0"/>
               <w:rPr>
                 <w:rFonts w:ascii="Times New Roman" w:hAnsi="Times New Roman" w:cs="Times New Roman"/>
               </w:rPr>
@@ -11482,6 +11421,7 @@
           </w:tcPr>
           <w:p>
             <w:pPr>
+              <w:jc w:val="center"/>
               <w:cnfStyle w:val="100000000000" w:firstRow="1" w:lastRow="0" w:firstColumn="0" w:lastColumn="0" w:oddVBand="0" w:evenVBand="0" w:oddHBand="0" w:evenHBand="0" w:firstRowFirstColumn="0" w:firstRowLastColumn="0" w:lastRowFirstColumn="0" w:lastRowLastColumn="0"/>
               <w:rPr>
                 <w:rFonts w:ascii="Times New Roman" w:hAnsi="Times New Roman" w:cs="Times New Roman"/>
@@ -11507,31 +11447,45 @@
           </w:tcPr>
           <w:p>
             <w:pPr>
-              <w:rPr>
-                <w:rFonts w:ascii="Times New Roman" w:hAnsi="Times New Roman" w:cs="Times New Roman"/>
-              </w:rPr>
-            </w:pPr>
-            <w:r>
-              <w:rPr>
-                <w:rFonts w:ascii="Times New Roman" w:hAnsi="Times New Roman" w:cs="Times New Roman"/>
-                <w:b w:val="0"/>
-                <w:bCs w:val="0"/>
+              <w:jc w:val="center"/>
+              <w:rPr>
+                <w:rFonts w:ascii="Times New Roman" w:hAnsi="Times New Roman" w:cs="Times New Roman"/>
+              </w:rPr>
+            </w:pPr>
+            <w:r>
+              <w:rPr>
+                <w:rFonts w:ascii="Times New Roman" w:hAnsi="Times New Roman" w:cs="Times New Roman"/>
+              </w:rPr>
+              <w:t>1</w:t>
+            </w:r>
+          </w:p>
+        </w:tc>
+        <w:tc>
+          <w:tcPr>
+            <w:tcW w:w="0" w:type="auto"/>
+          </w:tcPr>
+          <w:p>
+            <w:pPr>
+              <w:cnfStyle w:val="000000100000" w:firstRow="0" w:lastRow="0" w:firstColumn="0" w:lastColumn="0" w:oddVBand="0" w:evenVBand="0" w:oddHBand="1" w:evenHBand="0" w:firstRowFirstColumn="0" w:firstRowLastColumn="0" w:lastRowFirstColumn="0" w:lastRowLastColumn="0"/>
+              <w:rPr>
+                <w:rFonts w:ascii="Times New Roman" w:hAnsi="Times New Roman" w:cs="Times New Roman"/>
+              </w:rPr>
+            </w:pPr>
+            <w:r>
+              <w:rPr>
+                <w:rFonts w:ascii="Times New Roman" w:hAnsi="Times New Roman" w:cs="Times New Roman"/>
               </w:rPr>
               <w:t xml:space="preserve">Masscan with ThreadSanitizer </w:t>
             </w:r>
             <w:r>
               <w:rPr>
                 <w:rFonts w:ascii="Times New Roman" w:hAnsi="Times New Roman" w:cs="Times New Roman"/>
-                <w:b w:val="0"/>
-                <w:bCs w:val="0"/>
               </w:rPr>
               <w:t xml:space="preserve">Integrated </w:t>
             </w:r>
             <w:r>
               <w:rPr>
                 <w:rFonts w:ascii="Times New Roman" w:hAnsi="Times New Roman" w:cs="Times New Roman"/>
-                <w:b w:val="0"/>
-                <w:bCs w:val="0"/>
               </w:rPr>
               <w:t>Into Fuzzing Workflow</w:t>
             </w:r>
@@ -11566,23 +11520,39 @@
           </w:tcPr>
           <w:p>
             <w:pPr>
-              <w:rPr>
-                <w:rFonts w:ascii="Times New Roman" w:hAnsi="Times New Roman" w:cs="Times New Roman"/>
-              </w:rPr>
-            </w:pPr>
-            <w:r>
-              <w:rPr>
-                <w:rFonts w:ascii="Times New Roman" w:hAnsi="Times New Roman" w:cs="Times New Roman"/>
-                <w:b w:val="0"/>
-                <w:bCs w:val="0"/>
+              <w:jc w:val="center"/>
+              <w:rPr>
+                <w:rFonts w:ascii="Times New Roman" w:hAnsi="Times New Roman" w:cs="Times New Roman"/>
+              </w:rPr>
+            </w:pPr>
+            <w:r>
+              <w:rPr>
+                <w:rFonts w:ascii="Times New Roman" w:hAnsi="Times New Roman" w:cs="Times New Roman"/>
+              </w:rPr>
+              <w:t>2</w:t>
+            </w:r>
+          </w:p>
+        </w:tc>
+        <w:tc>
+          <w:tcPr>
+            <w:tcW w:w="0" w:type="auto"/>
+          </w:tcPr>
+          <w:p>
+            <w:pPr>
+              <w:cnfStyle w:val="000000000000" w:firstRow="0" w:lastRow="0" w:firstColumn="0" w:lastColumn="0" w:oddVBand="0" w:evenVBand="0" w:oddHBand="0" w:evenHBand="0" w:firstRowFirstColumn="0" w:firstRowLastColumn="0" w:lastRowFirstColumn="0" w:lastRowLastColumn="0"/>
+              <w:rPr>
+                <w:rFonts w:ascii="Times New Roman" w:hAnsi="Times New Roman" w:cs="Times New Roman"/>
+              </w:rPr>
+            </w:pPr>
+            <w:r>
+              <w:rPr>
+                <w:rFonts w:ascii="Times New Roman" w:hAnsi="Times New Roman" w:cs="Times New Roman"/>
               </w:rPr>
               <w:t>Python Service User Interface</w:t>
             </w:r>
             <w:r>
               <w:rPr>
                 <w:rFonts w:ascii="Times New Roman" w:hAnsi="Times New Roman" w:cs="Times New Roman"/>
-                <w:b w:val="0"/>
-                <w:bCs w:val="0"/>
               </w:rPr>
               <w:t xml:space="preserve"> Developed</w:t>
             </w:r>
@@ -11620,23 +11590,39 @@
           </w:tcPr>
           <w:p>
             <w:pPr>
-              <w:rPr>
-                <w:rFonts w:ascii="Times New Roman" w:hAnsi="Times New Roman" w:cs="Times New Roman"/>
-              </w:rPr>
-            </w:pPr>
-            <w:r>
-              <w:rPr>
-                <w:rFonts w:ascii="Times New Roman" w:hAnsi="Times New Roman" w:cs="Times New Roman"/>
-                <w:b w:val="0"/>
-                <w:bCs w:val="0"/>
+              <w:jc w:val="center"/>
+              <w:rPr>
+                <w:rFonts w:ascii="Times New Roman" w:hAnsi="Times New Roman" w:cs="Times New Roman"/>
+              </w:rPr>
+            </w:pPr>
+            <w:r>
+              <w:rPr>
+                <w:rFonts w:ascii="Times New Roman" w:hAnsi="Times New Roman" w:cs="Times New Roman"/>
+              </w:rPr>
+              <w:t>3</w:t>
+            </w:r>
+          </w:p>
+        </w:tc>
+        <w:tc>
+          <w:tcPr>
+            <w:tcW w:w="0" w:type="auto"/>
+          </w:tcPr>
+          <w:p>
+            <w:pPr>
+              <w:cnfStyle w:val="000000100000" w:firstRow="0" w:lastRow="0" w:firstColumn="0" w:lastColumn="0" w:oddVBand="0" w:evenVBand="0" w:oddHBand="1" w:evenHBand="0" w:firstRowFirstColumn="0" w:firstRowLastColumn="0" w:lastRowFirstColumn="0" w:lastRowLastColumn="0"/>
+              <w:rPr>
+                <w:rFonts w:ascii="Times New Roman" w:hAnsi="Times New Roman" w:cs="Times New Roman"/>
+              </w:rPr>
+            </w:pPr>
+            <w:r>
+              <w:rPr>
+                <w:rFonts w:ascii="Times New Roman" w:hAnsi="Times New Roman" w:cs="Times New Roman"/>
               </w:rPr>
               <w:t xml:space="preserve">Python Service Logger Module </w:t>
             </w:r>
             <w:r>
               <w:rPr>
                 <w:rFonts w:ascii="Times New Roman" w:hAnsi="Times New Roman" w:cs="Times New Roman"/>
-                <w:b w:val="0"/>
-                <w:bCs w:val="0"/>
               </w:rPr>
               <w:t>Developed</w:t>
             </w:r>
@@ -11671,33 +11657,41 @@
           </w:tcPr>
           <w:p>
             <w:pPr>
-              <w:rPr>
-                <w:rFonts w:ascii="Times New Roman" w:hAnsi="Times New Roman" w:cs="Times New Roman"/>
-              </w:rPr>
-            </w:pPr>
-            <w:r>
-              <w:rPr>
-                <w:rFonts w:ascii="Times New Roman" w:hAnsi="Times New Roman" w:cs="Times New Roman"/>
-                <w:b w:val="0"/>
-                <w:bCs w:val="0"/>
+              <w:jc w:val="center"/>
+              <w:rPr>
+                <w:rFonts w:ascii="Times New Roman" w:hAnsi="Times New Roman" w:cs="Times New Roman"/>
+              </w:rPr>
+            </w:pPr>
+            <w:r>
+              <w:rPr>
+                <w:rFonts w:ascii="Times New Roman" w:hAnsi="Times New Roman" w:cs="Times New Roman"/>
+              </w:rPr>
+              <w:t>4</w:t>
+            </w:r>
+          </w:p>
+        </w:tc>
+        <w:tc>
+          <w:tcPr>
+            <w:tcW w:w="0" w:type="auto"/>
+          </w:tcPr>
+          <w:p>
+            <w:pPr>
+              <w:cnfStyle w:val="000000000000" w:firstRow="0" w:lastRow="0" w:firstColumn="0" w:lastColumn="0" w:oddVBand="0" w:evenVBand="0" w:oddHBand="0" w:evenHBand="0" w:firstRowFirstColumn="0" w:firstRowLastColumn="0" w:lastRowFirstColumn="0" w:lastRowLastColumn="0"/>
+              <w:rPr>
+                <w:rFonts w:ascii="Times New Roman" w:hAnsi="Times New Roman" w:cs="Times New Roman"/>
+              </w:rPr>
+            </w:pPr>
+            <w:r>
+              <w:rPr>
+                <w:rFonts w:ascii="Times New Roman" w:hAnsi="Times New Roman" w:cs="Times New Roman"/>
               </w:rPr>
               <w:t xml:space="preserve">Gen-AI Attack Tools </w:t>
             </w:r>
             <w:r>
               <w:rPr>
                 <w:rFonts w:ascii="Times New Roman" w:hAnsi="Times New Roman" w:cs="Times New Roman"/>
-                <w:b w:val="0"/>
-                <w:bCs w:val="0"/>
-              </w:rPr>
-              <w:t xml:space="preserve">Banner-Grabber </w:t>
-            </w:r>
-            <w:r>
-              <w:rPr>
-                <w:rFonts w:ascii="Times New Roman" w:hAnsi="Times New Roman" w:cs="Times New Roman"/>
-                <w:b w:val="0"/>
-                <w:bCs w:val="0"/>
-              </w:rPr>
-              <w:t>Developed</w:t>
+              </w:rPr>
+              <w:t>Banner-Grabber Developed</w:t>
             </w:r>
           </w:p>
         </w:tc>
@@ -11733,23 +11727,39 @@
           </w:tcPr>
           <w:p>
             <w:pPr>
-              <w:rPr>
-                <w:rFonts w:ascii="Times New Roman" w:hAnsi="Times New Roman" w:cs="Times New Roman"/>
-              </w:rPr>
-            </w:pPr>
-            <w:r>
-              <w:rPr>
-                <w:rFonts w:ascii="Times New Roman" w:hAnsi="Times New Roman" w:cs="Times New Roman"/>
-                <w:b w:val="0"/>
-                <w:bCs w:val="0"/>
+              <w:jc w:val="center"/>
+              <w:rPr>
+                <w:rFonts w:ascii="Times New Roman" w:hAnsi="Times New Roman" w:cs="Times New Roman"/>
+              </w:rPr>
+            </w:pPr>
+            <w:r>
+              <w:rPr>
+                <w:rFonts w:ascii="Times New Roman" w:hAnsi="Times New Roman" w:cs="Times New Roman"/>
+              </w:rPr>
+              <w:t>5</w:t>
+            </w:r>
+          </w:p>
+        </w:tc>
+        <w:tc>
+          <w:tcPr>
+            <w:tcW w:w="0" w:type="auto"/>
+          </w:tcPr>
+          <w:p>
+            <w:pPr>
+              <w:cnfStyle w:val="000000100000" w:firstRow="0" w:lastRow="0" w:firstColumn="0" w:lastColumn="0" w:oddVBand="0" w:evenVBand="0" w:oddHBand="1" w:evenHBand="0" w:firstRowFirstColumn="0" w:firstRowLastColumn="0" w:lastRowFirstColumn="0" w:lastRowLastColumn="0"/>
+              <w:rPr>
+                <w:rFonts w:ascii="Times New Roman" w:hAnsi="Times New Roman" w:cs="Times New Roman"/>
+              </w:rPr>
+            </w:pPr>
+            <w:r>
+              <w:rPr>
+                <w:rFonts w:ascii="Times New Roman" w:hAnsi="Times New Roman" w:cs="Times New Roman"/>
               </w:rPr>
               <w:t>Python Service Response Handling Module</w:t>
             </w:r>
             <w:r>
               <w:rPr>
                 <w:rFonts w:ascii="Times New Roman" w:hAnsi="Times New Roman" w:cs="Times New Roman"/>
-                <w:b w:val="0"/>
-                <w:bCs w:val="0"/>
               </w:rPr>
               <w:t xml:space="preserve"> Developed</w:t>
             </w:r>
@@ -11784,47 +11794,57 @@
           </w:tcPr>
           <w:p>
             <w:pPr>
-              <w:rPr>
-                <w:rFonts w:ascii="Times New Roman" w:hAnsi="Times New Roman" w:cs="Times New Roman"/>
-              </w:rPr>
-            </w:pPr>
-            <w:r>
-              <w:rPr>
-                <w:rFonts w:ascii="Times New Roman" w:hAnsi="Times New Roman" w:cs="Times New Roman"/>
-                <w:b w:val="0"/>
-                <w:bCs w:val="0"/>
+              <w:jc w:val="center"/>
+              <w:rPr>
+                <w:rFonts w:ascii="Times New Roman" w:hAnsi="Times New Roman" w:cs="Times New Roman"/>
+              </w:rPr>
+            </w:pPr>
+            <w:r>
+              <w:rPr>
+                <w:rFonts w:ascii="Times New Roman" w:hAnsi="Times New Roman" w:cs="Times New Roman"/>
+              </w:rPr>
+              <w:t>6</w:t>
+            </w:r>
+          </w:p>
+        </w:tc>
+        <w:tc>
+          <w:tcPr>
+            <w:tcW w:w="0" w:type="auto"/>
+          </w:tcPr>
+          <w:p>
+            <w:pPr>
+              <w:cnfStyle w:val="000000000000" w:firstRow="0" w:lastRow="0" w:firstColumn="0" w:lastColumn="0" w:oddVBand="0" w:evenVBand="0" w:oddHBand="0" w:evenHBand="0" w:firstRowFirstColumn="0" w:firstRowLastColumn="0" w:lastRowFirstColumn="0" w:lastRowLastColumn="0"/>
+              <w:rPr>
+                <w:rFonts w:ascii="Times New Roman" w:hAnsi="Times New Roman" w:cs="Times New Roman"/>
+              </w:rPr>
+            </w:pPr>
+            <w:r>
+              <w:rPr>
+                <w:rFonts w:ascii="Times New Roman" w:hAnsi="Times New Roman" w:cs="Times New Roman"/>
               </w:rPr>
               <w:t xml:space="preserve">Fuzzing Workflow </w:t>
             </w:r>
             <w:r>
               <w:rPr>
                 <w:rFonts w:ascii="Times New Roman" w:hAnsi="Times New Roman" w:cs="Times New Roman"/>
-                <w:b w:val="0"/>
-                <w:bCs w:val="0"/>
               </w:rPr>
               <w:t xml:space="preserve">Applied </w:t>
             </w:r>
             <w:r>
               <w:rPr>
                 <w:rFonts w:ascii="Times New Roman" w:hAnsi="Times New Roman" w:cs="Times New Roman"/>
-                <w:b w:val="0"/>
-                <w:bCs w:val="0"/>
               </w:rPr>
               <w:t xml:space="preserve">to Gen-AI </w:t>
             </w:r>
             <w:r>
               <w:rPr>
                 <w:rFonts w:ascii="Times New Roman" w:hAnsi="Times New Roman" w:cs="Times New Roman"/>
-                <w:b w:val="0"/>
-                <w:bCs w:val="0"/>
               </w:rPr>
               <w:t>Banner-Grabber</w:t>
             </w:r>
             <w:r>
               <w:rPr>
                 <w:rFonts w:ascii="Times New Roman" w:hAnsi="Times New Roman" w:cs="Times New Roman"/>
-                <w:b w:val="0"/>
-                <w:bCs w:val="0"/>
               </w:rPr>
               <w:t xml:space="preserve"> Attack Tools</w:t>
             </w:r>
@@ -11862,39 +11882,51 @@
           </w:tcPr>
           <w:p>
             <w:pPr>
-              <w:rPr>
-                <w:rFonts w:ascii="Times New Roman" w:hAnsi="Times New Roman" w:cs="Times New Roman"/>
-              </w:rPr>
-            </w:pPr>
-            <w:r>
-              <w:rPr>
-                <w:rFonts w:ascii="Times New Roman" w:hAnsi="Times New Roman" w:cs="Times New Roman"/>
-                <w:b w:val="0"/>
-                <w:bCs w:val="0"/>
+              <w:jc w:val="center"/>
+              <w:rPr>
+                <w:rFonts w:ascii="Times New Roman" w:hAnsi="Times New Roman" w:cs="Times New Roman"/>
+              </w:rPr>
+            </w:pPr>
+            <w:r>
+              <w:rPr>
+                <w:rFonts w:ascii="Times New Roman" w:hAnsi="Times New Roman" w:cs="Times New Roman"/>
+              </w:rPr>
+              <w:t>7</w:t>
+            </w:r>
+          </w:p>
+        </w:tc>
+        <w:tc>
+          <w:tcPr>
+            <w:tcW w:w="0" w:type="auto"/>
+          </w:tcPr>
+          <w:p>
+            <w:pPr>
+              <w:cnfStyle w:val="000000100000" w:firstRow="0" w:lastRow="0" w:firstColumn="0" w:lastColumn="0" w:oddVBand="0" w:evenVBand="0" w:oddHBand="1" w:evenHBand="0" w:firstRowFirstColumn="0" w:firstRowLastColumn="0" w:lastRowFirstColumn="0" w:lastRowLastColumn="0"/>
+              <w:rPr>
+                <w:rFonts w:ascii="Times New Roman" w:hAnsi="Times New Roman" w:cs="Times New Roman"/>
+              </w:rPr>
+            </w:pPr>
+            <w:r>
+              <w:rPr>
+                <w:rFonts w:ascii="Times New Roman" w:hAnsi="Times New Roman" w:cs="Times New Roman"/>
               </w:rPr>
               <w:t xml:space="preserve">Static Analysis </w:t>
             </w:r>
             <w:r>
               <w:rPr>
                 <w:rFonts w:ascii="Times New Roman" w:hAnsi="Times New Roman" w:cs="Times New Roman"/>
-                <w:b w:val="0"/>
-                <w:bCs w:val="0"/>
               </w:rPr>
               <w:t xml:space="preserve">Performed </w:t>
             </w:r>
             <w:r>
               <w:rPr>
                 <w:rFonts w:ascii="Times New Roman" w:hAnsi="Times New Roman" w:cs="Times New Roman"/>
-                <w:b w:val="0"/>
-                <w:bCs w:val="0"/>
               </w:rPr>
               <w:t xml:space="preserve">on Gen-AI </w:t>
             </w:r>
             <w:r>
               <w:rPr>
                 <w:rFonts w:ascii="Times New Roman" w:hAnsi="Times New Roman" w:cs="Times New Roman"/>
-                <w:b w:val="0"/>
-                <w:bCs w:val="0"/>
               </w:rPr>
               <w:t>Banner-Grabber Attack Tools</w:t>
             </w:r>
@@ -11929,49 +11961,53 @@
           </w:tcPr>
           <w:p>
             <w:pPr>
-              <w:rPr>
-                <w:rFonts w:ascii="Times New Roman" w:hAnsi="Times New Roman" w:cs="Times New Roman"/>
-              </w:rPr>
-            </w:pPr>
-            <w:r>
-              <w:rPr>
-                <w:rFonts w:ascii="Times New Roman" w:hAnsi="Times New Roman" w:cs="Times New Roman"/>
-                <w:b w:val="0"/>
-                <w:bCs w:val="0"/>
+              <w:jc w:val="center"/>
+              <w:rPr>
+                <w:rFonts w:ascii="Times New Roman" w:hAnsi="Times New Roman" w:cs="Times New Roman"/>
+              </w:rPr>
+            </w:pPr>
+            <w:r>
+              <w:rPr>
+                <w:rFonts w:ascii="Times New Roman" w:hAnsi="Times New Roman" w:cs="Times New Roman"/>
+              </w:rPr>
+              <w:t>8</w:t>
+            </w:r>
+          </w:p>
+        </w:tc>
+        <w:tc>
+          <w:tcPr>
+            <w:tcW w:w="0" w:type="auto"/>
+          </w:tcPr>
+          <w:p>
+            <w:pPr>
+              <w:cnfStyle w:val="000000000000" w:firstRow="0" w:lastRow="0" w:firstColumn="0" w:lastColumn="0" w:oddVBand="0" w:evenVBand="0" w:oddHBand="0" w:evenHBand="0" w:firstRowFirstColumn="0" w:firstRowLastColumn="0" w:lastRowFirstColumn="0" w:lastRowLastColumn="0"/>
+              <w:rPr>
+                <w:rFonts w:ascii="Times New Roman" w:hAnsi="Times New Roman" w:cs="Times New Roman"/>
+              </w:rPr>
+            </w:pPr>
+            <w:r>
+              <w:rPr>
+                <w:rFonts w:ascii="Times New Roman" w:hAnsi="Times New Roman" w:cs="Times New Roman"/>
               </w:rPr>
               <w:t xml:space="preserve">Gen-AI </w:t>
             </w:r>
             <w:r>
               <w:rPr>
                 <w:rFonts w:ascii="Times New Roman" w:hAnsi="Times New Roman" w:cs="Times New Roman"/>
-                <w:b w:val="0"/>
-                <w:bCs w:val="0"/>
               </w:rPr>
               <w:t xml:space="preserve">Brute-Force </w:t>
             </w:r>
             <w:r>
               <w:rPr>
                 <w:rFonts w:ascii="Times New Roman" w:hAnsi="Times New Roman" w:cs="Times New Roman"/>
-                <w:b w:val="0"/>
-                <w:bCs w:val="0"/>
               </w:rPr>
               <w:t>Attack Tools</w:t>
             </w:r>
             <w:r>
               <w:rPr>
                 <w:rFonts w:ascii="Times New Roman" w:hAnsi="Times New Roman" w:cs="Times New Roman"/>
-                <w:b w:val="0"/>
-                <w:bCs w:val="0"/>
-              </w:rPr>
-              <w:t xml:space="preserve"> </w:t>
-            </w:r>
-            <w:r>
-              <w:rPr>
-                <w:rFonts w:ascii="Times New Roman" w:hAnsi="Times New Roman" w:cs="Times New Roman"/>
-                <w:b w:val="0"/>
-                <w:bCs w:val="0"/>
-              </w:rPr>
-              <w:t>Developed</w:t>
+              </w:rPr>
+              <w:t xml:space="preserve"> Developed</w:t>
             </w:r>
           </w:p>
         </w:tc>
@@ -12007,39 +12043,51 @@
           </w:tcPr>
           <w:p>
             <w:pPr>
-              <w:rPr>
-                <w:rFonts w:ascii="Times New Roman" w:hAnsi="Times New Roman" w:cs="Times New Roman"/>
-              </w:rPr>
-            </w:pPr>
-            <w:r>
-              <w:rPr>
-                <w:rFonts w:ascii="Times New Roman" w:hAnsi="Times New Roman" w:cs="Times New Roman"/>
-                <w:b w:val="0"/>
-                <w:bCs w:val="0"/>
+              <w:jc w:val="center"/>
+              <w:rPr>
+                <w:rFonts w:ascii="Times New Roman" w:hAnsi="Times New Roman" w:cs="Times New Roman"/>
+              </w:rPr>
+            </w:pPr>
+            <w:r>
+              <w:rPr>
+                <w:rFonts w:ascii="Times New Roman" w:hAnsi="Times New Roman" w:cs="Times New Roman"/>
+              </w:rPr>
+              <w:t>9</w:t>
+            </w:r>
+          </w:p>
+        </w:tc>
+        <w:tc>
+          <w:tcPr>
+            <w:tcW w:w="0" w:type="auto"/>
+          </w:tcPr>
+          <w:p>
+            <w:pPr>
+              <w:cnfStyle w:val="000000100000" w:firstRow="0" w:lastRow="0" w:firstColumn="0" w:lastColumn="0" w:oddVBand="0" w:evenVBand="0" w:oddHBand="1" w:evenHBand="0" w:firstRowFirstColumn="0" w:firstRowLastColumn="0" w:lastRowFirstColumn="0" w:lastRowLastColumn="0"/>
+              <w:rPr>
+                <w:rFonts w:ascii="Times New Roman" w:hAnsi="Times New Roman" w:cs="Times New Roman"/>
+              </w:rPr>
+            </w:pPr>
+            <w:r>
+              <w:rPr>
+                <w:rFonts w:ascii="Times New Roman" w:hAnsi="Times New Roman" w:cs="Times New Roman"/>
               </w:rPr>
               <w:t xml:space="preserve">Results of Analysis &amp; Fuzzing on Gen-AI </w:t>
             </w:r>
             <w:r>
               <w:rPr>
                 <w:rFonts w:ascii="Times New Roman" w:hAnsi="Times New Roman" w:cs="Times New Roman"/>
-                <w:b w:val="0"/>
-                <w:bCs w:val="0"/>
               </w:rPr>
               <w:t xml:space="preserve">Banner-Grabber </w:t>
             </w:r>
             <w:r>
               <w:rPr>
                 <w:rFonts w:ascii="Times New Roman" w:hAnsi="Times New Roman" w:cs="Times New Roman"/>
-                <w:b w:val="0"/>
-                <w:bCs w:val="0"/>
               </w:rPr>
               <w:t xml:space="preserve">Attack Tools </w:t>
             </w:r>
             <w:r>
               <w:rPr>
                 <w:rFonts w:ascii="Times New Roman" w:hAnsi="Times New Roman" w:cs="Times New Roman"/>
-                <w:b w:val="0"/>
-                <w:bCs w:val="0"/>
               </w:rPr>
               <w:t>Compared</w:t>
             </w:r>
@@ -12074,47 +12122,57 @@
           </w:tcPr>
           <w:p>
             <w:pPr>
-              <w:rPr>
-                <w:rFonts w:ascii="Times New Roman" w:hAnsi="Times New Roman" w:cs="Times New Roman"/>
-              </w:rPr>
-            </w:pPr>
-            <w:r>
-              <w:rPr>
-                <w:rFonts w:ascii="Times New Roman" w:hAnsi="Times New Roman" w:cs="Times New Roman"/>
-                <w:b w:val="0"/>
-                <w:bCs w:val="0"/>
+              <w:jc w:val="center"/>
+              <w:rPr>
+                <w:rFonts w:ascii="Times New Roman" w:hAnsi="Times New Roman" w:cs="Times New Roman"/>
+              </w:rPr>
+            </w:pPr>
+            <w:r>
+              <w:rPr>
+                <w:rFonts w:ascii="Times New Roman" w:hAnsi="Times New Roman" w:cs="Times New Roman"/>
+              </w:rPr>
+              <w:t>10</w:t>
+            </w:r>
+          </w:p>
+        </w:tc>
+        <w:tc>
+          <w:tcPr>
+            <w:tcW w:w="0" w:type="auto"/>
+          </w:tcPr>
+          <w:p>
+            <w:pPr>
+              <w:cnfStyle w:val="000000000000" w:firstRow="0" w:lastRow="0" w:firstColumn="0" w:lastColumn="0" w:oddVBand="0" w:evenVBand="0" w:oddHBand="0" w:evenHBand="0" w:firstRowFirstColumn="0" w:firstRowLastColumn="0" w:lastRowFirstColumn="0" w:lastRowLastColumn="0"/>
+              <w:rPr>
+                <w:rFonts w:ascii="Times New Roman" w:hAnsi="Times New Roman" w:cs="Times New Roman"/>
+              </w:rPr>
+            </w:pPr>
+            <w:r>
+              <w:rPr>
+                <w:rFonts w:ascii="Times New Roman" w:hAnsi="Times New Roman" w:cs="Times New Roman"/>
               </w:rPr>
               <w:t xml:space="preserve">Fuzzing Workflow </w:t>
             </w:r>
             <w:r>
               <w:rPr>
                 <w:rFonts w:ascii="Times New Roman" w:hAnsi="Times New Roman" w:cs="Times New Roman"/>
-                <w:b w:val="0"/>
-                <w:bCs w:val="0"/>
               </w:rPr>
               <w:t xml:space="preserve">Applied </w:t>
             </w:r>
             <w:r>
               <w:rPr>
                 <w:rFonts w:ascii="Times New Roman" w:hAnsi="Times New Roman" w:cs="Times New Roman"/>
-                <w:b w:val="0"/>
-                <w:bCs w:val="0"/>
               </w:rPr>
               <w:t xml:space="preserve">to Gen-AI </w:t>
             </w:r>
             <w:r>
               <w:rPr>
                 <w:rFonts w:ascii="Times New Roman" w:hAnsi="Times New Roman" w:cs="Times New Roman"/>
-                <w:b w:val="0"/>
-                <w:bCs w:val="0"/>
               </w:rPr>
               <w:t xml:space="preserve">Brute-Force </w:t>
             </w:r>
             <w:r>
               <w:rPr>
                 <w:rFonts w:ascii="Times New Roman" w:hAnsi="Times New Roman" w:cs="Times New Roman"/>
-                <w:b w:val="0"/>
-                <w:bCs w:val="0"/>
               </w:rPr>
               <w:t xml:space="preserve">Attack Tools </w:t>
             </w:r>
@@ -12152,47 +12210,57 @@
           </w:tcPr>
           <w:p>
             <w:pPr>
-              <w:rPr>
-                <w:rFonts w:ascii="Times New Roman" w:hAnsi="Times New Roman" w:cs="Times New Roman"/>
-              </w:rPr>
-            </w:pPr>
-            <w:r>
-              <w:rPr>
-                <w:rFonts w:ascii="Times New Roman" w:hAnsi="Times New Roman" w:cs="Times New Roman"/>
-                <w:b w:val="0"/>
-                <w:bCs w:val="0"/>
+              <w:jc w:val="center"/>
+              <w:rPr>
+                <w:rFonts w:ascii="Times New Roman" w:hAnsi="Times New Roman" w:cs="Times New Roman"/>
+              </w:rPr>
+            </w:pPr>
+            <w:r>
+              <w:rPr>
+                <w:rFonts w:ascii="Times New Roman" w:hAnsi="Times New Roman" w:cs="Times New Roman"/>
+              </w:rPr>
+              <w:t>11</w:t>
+            </w:r>
+          </w:p>
+        </w:tc>
+        <w:tc>
+          <w:tcPr>
+            <w:tcW w:w="0" w:type="auto"/>
+          </w:tcPr>
+          <w:p>
+            <w:pPr>
+              <w:cnfStyle w:val="000000100000" w:firstRow="0" w:lastRow="0" w:firstColumn="0" w:lastColumn="0" w:oddVBand="0" w:evenVBand="0" w:oddHBand="1" w:evenHBand="0" w:firstRowFirstColumn="0" w:firstRowLastColumn="0" w:lastRowFirstColumn="0" w:lastRowLastColumn="0"/>
+              <w:rPr>
+                <w:rFonts w:ascii="Times New Roman" w:hAnsi="Times New Roman" w:cs="Times New Roman"/>
+              </w:rPr>
+            </w:pPr>
+            <w:r>
+              <w:rPr>
+                <w:rFonts w:ascii="Times New Roman" w:hAnsi="Times New Roman" w:cs="Times New Roman"/>
               </w:rPr>
               <w:t xml:space="preserve">Static Analysis </w:t>
             </w:r>
             <w:r>
               <w:rPr>
                 <w:rFonts w:ascii="Times New Roman" w:hAnsi="Times New Roman" w:cs="Times New Roman"/>
-                <w:b w:val="0"/>
-                <w:bCs w:val="0"/>
               </w:rPr>
               <w:t xml:space="preserve">Performed </w:t>
             </w:r>
             <w:r>
               <w:rPr>
                 <w:rFonts w:ascii="Times New Roman" w:hAnsi="Times New Roman" w:cs="Times New Roman"/>
-                <w:b w:val="0"/>
-                <w:bCs w:val="0"/>
               </w:rPr>
               <w:t xml:space="preserve">on Gen-AI </w:t>
             </w:r>
             <w:r>
               <w:rPr>
                 <w:rFonts w:ascii="Times New Roman" w:hAnsi="Times New Roman" w:cs="Times New Roman"/>
-                <w:b w:val="0"/>
-                <w:bCs w:val="0"/>
               </w:rPr>
               <w:t xml:space="preserve">Brute-Force </w:t>
             </w:r>
             <w:r>
               <w:rPr>
                 <w:rFonts w:ascii="Times New Roman" w:hAnsi="Times New Roman" w:cs="Times New Roman"/>
-                <w:b w:val="0"/>
-                <w:bCs w:val="0"/>
               </w:rPr>
               <w:t xml:space="preserve">Attack Tools </w:t>
             </w:r>
@@ -12227,49 +12295,53 @@
           </w:tcPr>
           <w:p>
             <w:pPr>
-              <w:rPr>
-                <w:rFonts w:ascii="Times New Roman" w:hAnsi="Times New Roman" w:cs="Times New Roman"/>
-              </w:rPr>
-            </w:pPr>
-            <w:r>
-              <w:rPr>
-                <w:rFonts w:ascii="Times New Roman" w:hAnsi="Times New Roman" w:cs="Times New Roman"/>
-                <w:b w:val="0"/>
-                <w:bCs w:val="0"/>
+              <w:jc w:val="center"/>
+              <w:rPr>
+                <w:rFonts w:ascii="Times New Roman" w:hAnsi="Times New Roman" w:cs="Times New Roman"/>
+              </w:rPr>
+            </w:pPr>
+            <w:r>
+              <w:rPr>
+                <w:rFonts w:ascii="Times New Roman" w:hAnsi="Times New Roman" w:cs="Times New Roman"/>
+              </w:rPr>
+              <w:t>12</w:t>
+            </w:r>
+          </w:p>
+        </w:tc>
+        <w:tc>
+          <w:tcPr>
+            <w:tcW w:w="0" w:type="auto"/>
+          </w:tcPr>
+          <w:p>
+            <w:pPr>
+              <w:cnfStyle w:val="000000000000" w:firstRow="0" w:lastRow="0" w:firstColumn="0" w:lastColumn="0" w:oddVBand="0" w:evenVBand="0" w:oddHBand="0" w:evenHBand="0" w:firstRowFirstColumn="0" w:firstRowLastColumn="0" w:lastRowFirstColumn="0" w:lastRowLastColumn="0"/>
+              <w:rPr>
+                <w:rFonts w:ascii="Times New Roman" w:hAnsi="Times New Roman" w:cs="Times New Roman"/>
+              </w:rPr>
+            </w:pPr>
+            <w:r>
+              <w:rPr>
+                <w:rFonts w:ascii="Times New Roman" w:hAnsi="Times New Roman" w:cs="Times New Roman"/>
               </w:rPr>
               <w:t xml:space="preserve">Gen-AI </w:t>
             </w:r>
             <w:r>
               <w:rPr>
                 <w:rFonts w:ascii="Times New Roman" w:hAnsi="Times New Roman" w:cs="Times New Roman"/>
-                <w:b w:val="0"/>
-                <w:bCs w:val="0"/>
               </w:rPr>
               <w:t xml:space="preserve">Multi-threaded Banner-Grabber </w:t>
             </w:r>
             <w:r>
               <w:rPr>
                 <w:rFonts w:ascii="Times New Roman" w:hAnsi="Times New Roman" w:cs="Times New Roman"/>
-                <w:b w:val="0"/>
-                <w:bCs w:val="0"/>
               </w:rPr>
               <w:t>Attack Tools</w:t>
             </w:r>
             <w:r>
               <w:rPr>
                 <w:rFonts w:ascii="Times New Roman" w:hAnsi="Times New Roman" w:cs="Times New Roman"/>
-                <w:b w:val="0"/>
-                <w:bCs w:val="0"/>
-              </w:rPr>
-              <w:t xml:space="preserve"> </w:t>
-            </w:r>
-            <w:r>
-              <w:rPr>
-                <w:rFonts w:ascii="Times New Roman" w:hAnsi="Times New Roman" w:cs="Times New Roman"/>
-                <w:b w:val="0"/>
-                <w:bCs w:val="0"/>
-              </w:rPr>
-              <w:t>Developed</w:t>
+              </w:rPr>
+              <w:t xml:space="preserve"> Developed</w:t>
             </w:r>
           </w:p>
         </w:tc>
@@ -12305,39 +12377,51 @@
           </w:tcPr>
           <w:p>
             <w:pPr>
-              <w:rPr>
-                <w:rFonts w:ascii="Times New Roman" w:hAnsi="Times New Roman" w:cs="Times New Roman"/>
-              </w:rPr>
-            </w:pPr>
-            <w:r>
-              <w:rPr>
-                <w:rFonts w:ascii="Times New Roman" w:hAnsi="Times New Roman" w:cs="Times New Roman"/>
-                <w:b w:val="0"/>
-                <w:bCs w:val="0"/>
+              <w:jc w:val="center"/>
+              <w:rPr>
+                <w:rFonts w:ascii="Times New Roman" w:hAnsi="Times New Roman" w:cs="Times New Roman"/>
+              </w:rPr>
+            </w:pPr>
+            <w:r>
+              <w:rPr>
+                <w:rFonts w:ascii="Times New Roman" w:hAnsi="Times New Roman" w:cs="Times New Roman"/>
+              </w:rPr>
+              <w:t>13</w:t>
+            </w:r>
+          </w:p>
+        </w:tc>
+        <w:tc>
+          <w:tcPr>
+            <w:tcW w:w="0" w:type="auto"/>
+          </w:tcPr>
+          <w:p>
+            <w:pPr>
+              <w:cnfStyle w:val="000000100000" w:firstRow="0" w:lastRow="0" w:firstColumn="0" w:lastColumn="0" w:oddVBand="0" w:evenVBand="0" w:oddHBand="1" w:evenHBand="0" w:firstRowFirstColumn="0" w:firstRowLastColumn="0" w:lastRowFirstColumn="0" w:lastRowLastColumn="0"/>
+              <w:rPr>
+                <w:rFonts w:ascii="Times New Roman" w:hAnsi="Times New Roman" w:cs="Times New Roman"/>
+              </w:rPr>
+            </w:pPr>
+            <w:r>
+              <w:rPr>
+                <w:rFonts w:ascii="Times New Roman" w:hAnsi="Times New Roman" w:cs="Times New Roman"/>
               </w:rPr>
               <w:t xml:space="preserve">Results of Analysis &amp; Fuzzing on Gen-AI </w:t>
             </w:r>
             <w:r>
               <w:rPr>
                 <w:rFonts w:ascii="Times New Roman" w:hAnsi="Times New Roman" w:cs="Times New Roman"/>
-                <w:b w:val="0"/>
-                <w:bCs w:val="0"/>
               </w:rPr>
               <w:t xml:space="preserve">Brute-Force </w:t>
             </w:r>
             <w:r>
               <w:rPr>
                 <w:rFonts w:ascii="Times New Roman" w:hAnsi="Times New Roman" w:cs="Times New Roman"/>
-                <w:b w:val="0"/>
-                <w:bCs w:val="0"/>
               </w:rPr>
               <w:t xml:space="preserve">Attack Tools </w:t>
             </w:r>
             <w:r>
               <w:rPr>
                 <w:rFonts w:ascii="Times New Roman" w:hAnsi="Times New Roman" w:cs="Times New Roman"/>
-                <w:b w:val="0"/>
-                <w:bCs w:val="0"/>
               </w:rPr>
               <w:t>Compared</w:t>
             </w:r>
@@ -12372,47 +12456,57 @@
           </w:tcPr>
           <w:p>
             <w:pPr>
-              <w:rPr>
-                <w:rFonts w:ascii="Times New Roman" w:hAnsi="Times New Roman" w:cs="Times New Roman"/>
-              </w:rPr>
-            </w:pPr>
-            <w:r>
-              <w:rPr>
-                <w:rFonts w:ascii="Times New Roman" w:hAnsi="Times New Roman" w:cs="Times New Roman"/>
-                <w:b w:val="0"/>
-                <w:bCs w:val="0"/>
+              <w:jc w:val="center"/>
+              <w:rPr>
+                <w:rFonts w:ascii="Times New Roman" w:hAnsi="Times New Roman" w:cs="Times New Roman"/>
+              </w:rPr>
+            </w:pPr>
+            <w:r>
+              <w:rPr>
+                <w:rFonts w:ascii="Times New Roman" w:hAnsi="Times New Roman" w:cs="Times New Roman"/>
+              </w:rPr>
+              <w:t>14</w:t>
+            </w:r>
+          </w:p>
+        </w:tc>
+        <w:tc>
+          <w:tcPr>
+            <w:tcW w:w="0" w:type="auto"/>
+          </w:tcPr>
+          <w:p>
+            <w:pPr>
+              <w:cnfStyle w:val="000000000000" w:firstRow="0" w:lastRow="0" w:firstColumn="0" w:lastColumn="0" w:oddVBand="0" w:evenVBand="0" w:oddHBand="0" w:evenHBand="0" w:firstRowFirstColumn="0" w:firstRowLastColumn="0" w:lastRowFirstColumn="0" w:lastRowLastColumn="0"/>
+              <w:rPr>
+                <w:rFonts w:ascii="Times New Roman" w:hAnsi="Times New Roman" w:cs="Times New Roman"/>
+              </w:rPr>
+            </w:pPr>
+            <w:r>
+              <w:rPr>
+                <w:rFonts w:ascii="Times New Roman" w:hAnsi="Times New Roman" w:cs="Times New Roman"/>
               </w:rPr>
               <w:t xml:space="preserve">Fuzzing Workflow </w:t>
             </w:r>
             <w:r>
               <w:rPr>
                 <w:rFonts w:ascii="Times New Roman" w:hAnsi="Times New Roman" w:cs="Times New Roman"/>
-                <w:b w:val="0"/>
-                <w:bCs w:val="0"/>
               </w:rPr>
               <w:t xml:space="preserve">Applied </w:t>
             </w:r>
             <w:r>
               <w:rPr>
                 <w:rFonts w:ascii="Times New Roman" w:hAnsi="Times New Roman" w:cs="Times New Roman"/>
-                <w:b w:val="0"/>
-                <w:bCs w:val="0"/>
               </w:rPr>
               <w:t xml:space="preserve">to Gen-AI </w:t>
             </w:r>
             <w:r>
               <w:rPr>
                 <w:rFonts w:ascii="Times New Roman" w:hAnsi="Times New Roman" w:cs="Times New Roman"/>
-                <w:b w:val="0"/>
-                <w:bCs w:val="0"/>
               </w:rPr>
               <w:t xml:space="preserve">Multi-threaded Banner-Grabber </w:t>
             </w:r>
             <w:r>
               <w:rPr>
                 <w:rFonts w:ascii="Times New Roman" w:hAnsi="Times New Roman" w:cs="Times New Roman"/>
-                <w:b w:val="0"/>
-                <w:bCs w:val="0"/>
               </w:rPr>
               <w:t xml:space="preserve">Attack Tools </w:t>
             </w:r>
@@ -12450,47 +12544,57 @@
           </w:tcPr>
           <w:p>
             <w:pPr>
-              <w:rPr>
-                <w:rFonts w:ascii="Times New Roman" w:hAnsi="Times New Roman" w:cs="Times New Roman"/>
-              </w:rPr>
-            </w:pPr>
-            <w:r>
-              <w:rPr>
-                <w:rFonts w:ascii="Times New Roman" w:hAnsi="Times New Roman" w:cs="Times New Roman"/>
-                <w:b w:val="0"/>
-                <w:bCs w:val="0"/>
+              <w:jc w:val="center"/>
+              <w:rPr>
+                <w:rFonts w:ascii="Times New Roman" w:hAnsi="Times New Roman" w:cs="Times New Roman"/>
+              </w:rPr>
+            </w:pPr>
+            <w:r>
+              <w:rPr>
+                <w:rFonts w:ascii="Times New Roman" w:hAnsi="Times New Roman" w:cs="Times New Roman"/>
+              </w:rPr>
+              <w:t>15</w:t>
+            </w:r>
+          </w:p>
+        </w:tc>
+        <w:tc>
+          <w:tcPr>
+            <w:tcW w:w="0" w:type="auto"/>
+          </w:tcPr>
+          <w:p>
+            <w:pPr>
+              <w:cnfStyle w:val="000000100000" w:firstRow="0" w:lastRow="0" w:firstColumn="0" w:lastColumn="0" w:oddVBand="0" w:evenVBand="0" w:oddHBand="1" w:evenHBand="0" w:firstRowFirstColumn="0" w:firstRowLastColumn="0" w:lastRowFirstColumn="0" w:lastRowLastColumn="0"/>
+              <w:rPr>
+                <w:rFonts w:ascii="Times New Roman" w:hAnsi="Times New Roman" w:cs="Times New Roman"/>
+              </w:rPr>
+            </w:pPr>
+            <w:r>
+              <w:rPr>
+                <w:rFonts w:ascii="Times New Roman" w:hAnsi="Times New Roman" w:cs="Times New Roman"/>
               </w:rPr>
               <w:t xml:space="preserve">Static Analysis </w:t>
             </w:r>
             <w:r>
               <w:rPr>
                 <w:rFonts w:ascii="Times New Roman" w:hAnsi="Times New Roman" w:cs="Times New Roman"/>
-                <w:b w:val="0"/>
-                <w:bCs w:val="0"/>
               </w:rPr>
               <w:t xml:space="preserve">Performed </w:t>
             </w:r>
             <w:r>
               <w:rPr>
                 <w:rFonts w:ascii="Times New Roman" w:hAnsi="Times New Roman" w:cs="Times New Roman"/>
-                <w:b w:val="0"/>
-                <w:bCs w:val="0"/>
               </w:rPr>
               <w:t xml:space="preserve">on Gen-AI </w:t>
             </w:r>
             <w:r>
               <w:rPr>
                 <w:rFonts w:ascii="Times New Roman" w:hAnsi="Times New Roman" w:cs="Times New Roman"/>
-                <w:b w:val="0"/>
-                <w:bCs w:val="0"/>
               </w:rPr>
               <w:t xml:space="preserve">Multi-threaded Banner-Grabber </w:t>
             </w:r>
             <w:r>
               <w:rPr>
                 <w:rFonts w:ascii="Times New Roman" w:hAnsi="Times New Roman" w:cs="Times New Roman"/>
-                <w:b w:val="0"/>
-                <w:bCs w:val="0"/>
               </w:rPr>
               <w:t>Attack Tools</w:t>
             </w:r>
@@ -12525,39 +12629,51 @@
           </w:tcPr>
           <w:p>
             <w:pPr>
-              <w:rPr>
-                <w:rFonts w:ascii="Times New Roman" w:hAnsi="Times New Roman" w:cs="Times New Roman"/>
-              </w:rPr>
-            </w:pPr>
-            <w:r>
-              <w:rPr>
-                <w:rFonts w:ascii="Times New Roman" w:hAnsi="Times New Roman" w:cs="Times New Roman"/>
-                <w:b w:val="0"/>
-                <w:bCs w:val="0"/>
+              <w:jc w:val="center"/>
+              <w:rPr>
+                <w:rFonts w:ascii="Times New Roman" w:hAnsi="Times New Roman" w:cs="Times New Roman"/>
+              </w:rPr>
+            </w:pPr>
+            <w:r>
+              <w:rPr>
+                <w:rFonts w:ascii="Times New Roman" w:hAnsi="Times New Roman" w:cs="Times New Roman"/>
+              </w:rPr>
+              <w:t>16</w:t>
+            </w:r>
+          </w:p>
+        </w:tc>
+        <w:tc>
+          <w:tcPr>
+            <w:tcW w:w="0" w:type="auto"/>
+          </w:tcPr>
+          <w:p>
+            <w:pPr>
+              <w:cnfStyle w:val="000000000000" w:firstRow="0" w:lastRow="0" w:firstColumn="0" w:lastColumn="0" w:oddVBand="0" w:evenVBand="0" w:oddHBand="0" w:evenHBand="0" w:firstRowFirstColumn="0" w:firstRowLastColumn="0" w:lastRowFirstColumn="0" w:lastRowLastColumn="0"/>
+              <w:rPr>
+                <w:rFonts w:ascii="Times New Roman" w:hAnsi="Times New Roman" w:cs="Times New Roman"/>
+              </w:rPr>
+            </w:pPr>
+            <w:r>
+              <w:rPr>
+                <w:rFonts w:ascii="Times New Roman" w:hAnsi="Times New Roman" w:cs="Times New Roman"/>
               </w:rPr>
               <w:t xml:space="preserve">Results of Analysis &amp; Fuzzing on Gen-AI </w:t>
             </w:r>
             <w:r>
               <w:rPr>
                 <w:rFonts w:ascii="Times New Roman" w:hAnsi="Times New Roman" w:cs="Times New Roman"/>
-                <w:b w:val="0"/>
-                <w:bCs w:val="0"/>
               </w:rPr>
               <w:t xml:space="preserve">Brute-Force  </w:t>
             </w:r>
             <w:r>
               <w:rPr>
                 <w:rFonts w:ascii="Times New Roman" w:hAnsi="Times New Roman" w:cs="Times New Roman"/>
-                <w:b w:val="0"/>
-                <w:bCs w:val="0"/>
               </w:rPr>
               <w:t xml:space="preserve">Attack Tools </w:t>
             </w:r>
             <w:r>
               <w:rPr>
                 <w:rFonts w:ascii="Times New Roman" w:hAnsi="Times New Roman" w:cs="Times New Roman"/>
-                <w:b w:val="0"/>
-                <w:bCs w:val="0"/>
               </w:rPr>
               <w:t>Compared</w:t>
             </w:r>
@@ -12595,23 +12711,39 @@
           </w:tcPr>
           <w:p>
             <w:pPr>
-              <w:rPr>
-                <w:rFonts w:ascii="Times New Roman" w:hAnsi="Times New Roman" w:cs="Times New Roman"/>
-              </w:rPr>
-            </w:pPr>
-            <w:r>
-              <w:rPr>
-                <w:rFonts w:ascii="Times New Roman" w:hAnsi="Times New Roman" w:cs="Times New Roman"/>
-                <w:b w:val="0"/>
-                <w:bCs w:val="0"/>
+              <w:jc w:val="center"/>
+              <w:rPr>
+                <w:rFonts w:ascii="Times New Roman" w:hAnsi="Times New Roman" w:cs="Times New Roman"/>
+              </w:rPr>
+            </w:pPr>
+            <w:r>
+              <w:rPr>
+                <w:rFonts w:ascii="Times New Roman" w:hAnsi="Times New Roman" w:cs="Times New Roman"/>
+              </w:rPr>
+              <w:t>17</w:t>
+            </w:r>
+          </w:p>
+        </w:tc>
+        <w:tc>
+          <w:tcPr>
+            <w:tcW w:w="0" w:type="auto"/>
+          </w:tcPr>
+          <w:p>
+            <w:pPr>
+              <w:cnfStyle w:val="000000100000" w:firstRow="0" w:lastRow="0" w:firstColumn="0" w:lastColumn="0" w:oddVBand="0" w:evenVBand="0" w:oddHBand="1" w:evenHBand="0" w:firstRowFirstColumn="0" w:firstRowLastColumn="0" w:lastRowFirstColumn="0" w:lastRowLastColumn="0"/>
+              <w:rPr>
+                <w:rFonts w:ascii="Times New Roman" w:hAnsi="Times New Roman" w:cs="Times New Roman"/>
+              </w:rPr>
+            </w:pPr>
+            <w:r>
+              <w:rPr>
+                <w:rFonts w:ascii="Times New Roman" w:hAnsi="Times New Roman" w:cs="Times New Roman"/>
               </w:rPr>
               <w:t>Python Service Network Receiver Module</w:t>
             </w:r>
             <w:r>
               <w:rPr>
                 <w:rFonts w:ascii="Times New Roman" w:hAnsi="Times New Roman" w:cs="Times New Roman"/>
-                <w:b w:val="0"/>
-                <w:bCs w:val="0"/>
               </w:rPr>
               <w:t xml:space="preserve"> Developed</w:t>
             </w:r>
@@ -12646,23 +12778,39 @@
           </w:tcPr>
           <w:p>
             <w:pPr>
-              <w:rPr>
-                <w:rFonts w:ascii="Times New Roman" w:hAnsi="Times New Roman" w:cs="Times New Roman"/>
-              </w:rPr>
-            </w:pPr>
-            <w:r>
-              <w:rPr>
-                <w:rFonts w:ascii="Times New Roman" w:hAnsi="Times New Roman" w:cs="Times New Roman"/>
-                <w:b w:val="0"/>
-                <w:bCs w:val="0"/>
+              <w:jc w:val="center"/>
+              <w:rPr>
+                <w:rFonts w:ascii="Times New Roman" w:hAnsi="Times New Roman" w:cs="Times New Roman"/>
+              </w:rPr>
+            </w:pPr>
+            <w:r>
+              <w:rPr>
+                <w:rFonts w:ascii="Times New Roman" w:hAnsi="Times New Roman" w:cs="Times New Roman"/>
+              </w:rPr>
+              <w:t>18</w:t>
+            </w:r>
+          </w:p>
+        </w:tc>
+        <w:tc>
+          <w:tcPr>
+            <w:tcW w:w="0" w:type="auto"/>
+          </w:tcPr>
+          <w:p>
+            <w:pPr>
+              <w:cnfStyle w:val="000000000000" w:firstRow="0" w:lastRow="0" w:firstColumn="0" w:lastColumn="0" w:oddVBand="0" w:evenVBand="0" w:oddHBand="0" w:evenHBand="0" w:firstRowFirstColumn="0" w:firstRowLastColumn="0" w:lastRowFirstColumn="0" w:lastRowLastColumn="0"/>
+              <w:rPr>
+                <w:rFonts w:ascii="Times New Roman" w:hAnsi="Times New Roman" w:cs="Times New Roman"/>
+              </w:rPr>
+            </w:pPr>
+            <w:r>
+              <w:rPr>
+                <w:rFonts w:ascii="Times New Roman" w:hAnsi="Times New Roman" w:cs="Times New Roman"/>
               </w:rPr>
               <w:t>Python Service Network Sender Module</w:t>
             </w:r>
             <w:r>
               <w:rPr>
                 <w:rFonts w:ascii="Times New Roman" w:hAnsi="Times New Roman" w:cs="Times New Roman"/>
-                <w:b w:val="0"/>
-                <w:bCs w:val="0"/>
               </w:rPr>
               <w:t xml:space="preserve"> Developed</w:t>
             </w:r>
@@ -12700,55 +12848,63 @@
           </w:tcPr>
           <w:p>
             <w:pPr>
-              <w:rPr>
-                <w:rFonts w:ascii="Times New Roman" w:hAnsi="Times New Roman" w:cs="Times New Roman"/>
-                <w:b w:val="0"/>
-                <w:bCs w:val="0"/>
-              </w:rPr>
-            </w:pPr>
-            <w:r>
-              <w:rPr>
-                <w:rFonts w:ascii="Times New Roman" w:hAnsi="Times New Roman" w:cs="Times New Roman"/>
-                <w:b w:val="0"/>
-                <w:bCs w:val="0"/>
+              <w:jc w:val="center"/>
+              <w:rPr>
+                <w:rFonts w:ascii="Times New Roman" w:hAnsi="Times New Roman" w:cs="Times New Roman"/>
+              </w:rPr>
+            </w:pPr>
+            <w:r>
+              <w:rPr>
+                <w:rFonts w:ascii="Times New Roman" w:hAnsi="Times New Roman" w:cs="Times New Roman"/>
+              </w:rPr>
+              <w:t>19</w:t>
+            </w:r>
+          </w:p>
+        </w:tc>
+        <w:tc>
+          <w:tcPr>
+            <w:tcW w:w="0" w:type="auto"/>
+          </w:tcPr>
+          <w:p>
+            <w:pPr>
+              <w:cnfStyle w:val="000000100000" w:firstRow="0" w:lastRow="0" w:firstColumn="0" w:lastColumn="0" w:oddVBand="0" w:evenVBand="0" w:oddHBand="1" w:evenHBand="0" w:firstRowFirstColumn="0" w:firstRowLastColumn="0" w:lastRowFirstColumn="0" w:lastRowLastColumn="0"/>
+              <w:rPr>
+                <w:rFonts w:ascii="Times New Roman" w:hAnsi="Times New Roman" w:cs="Times New Roman"/>
+                <w:b/>
+                <w:bCs/>
+              </w:rPr>
+            </w:pPr>
+            <w:r>
+              <w:rPr>
+                <w:rFonts w:ascii="Times New Roman" w:hAnsi="Times New Roman" w:cs="Times New Roman"/>
               </w:rPr>
               <w:t xml:space="preserve">Gen-AI </w:t>
             </w:r>
             <w:r>
               <w:rPr>
                 <w:rFonts w:ascii="Times New Roman" w:hAnsi="Times New Roman" w:cs="Times New Roman"/>
-                <w:b w:val="0"/>
-                <w:bCs w:val="0"/>
-              </w:rPr>
-              <w:t xml:space="preserve">Comparison Report </w:t>
-            </w:r>
-            <w:r>
-              <w:rPr>
-                <w:rFonts w:ascii="Times New Roman" w:hAnsi="Times New Roman" w:cs="Times New Roman"/>
-                <w:b w:val="0"/>
-                <w:bCs w:val="0"/>
-              </w:rPr>
-              <w:t>Complete</w:t>
-            </w:r>
-          </w:p>
-        </w:tc>
-        <w:tc>
-          <w:tcPr>
-            <w:tcW w:w="0" w:type="auto"/>
-          </w:tcPr>
-          <w:p>
-            <w:pPr>
-              <w:jc w:val="center"/>
-              <w:cnfStyle w:val="000000100000" w:firstRow="0" w:lastRow="0" w:firstColumn="0" w:lastColumn="0" w:oddVBand="0" w:evenVBand="0" w:oddHBand="1" w:evenHBand="0" w:firstRowFirstColumn="0" w:firstRowLastColumn="0" w:lastRowFirstColumn="0" w:lastRowLastColumn="0"/>
-              <w:rPr>
-                <w:rFonts w:ascii="Times New Roman" w:hAnsi="Times New Roman" w:cs="Times New Roman"/>
-              </w:rPr>
-            </w:pPr>
-            <w:r>
-              <w:rPr>
-                <w:rFonts w:ascii="Times New Roman" w:hAnsi="Times New Roman" w:cs="Times New Roman"/>
-              </w:rPr>
-              <w:t>3/28</w:t>
+              </w:rPr>
+              <w:t>Comparison Report Complete</w:t>
+            </w:r>
+          </w:p>
+        </w:tc>
+        <w:tc>
+          <w:tcPr>
+            <w:tcW w:w="0" w:type="auto"/>
+          </w:tcPr>
+          <w:p>
+            <w:pPr>
+              <w:jc w:val="center"/>
+              <w:cnfStyle w:val="000000100000" w:firstRow="0" w:lastRow="0" w:firstColumn="0" w:lastColumn="0" w:oddVBand="0" w:evenVBand="0" w:oddHBand="1" w:evenHBand="0" w:firstRowFirstColumn="0" w:firstRowLastColumn="0" w:lastRowFirstColumn="0" w:lastRowLastColumn="0"/>
+              <w:rPr>
+                <w:rFonts w:ascii="Times New Roman" w:hAnsi="Times New Roman" w:cs="Times New Roman"/>
+              </w:rPr>
+            </w:pPr>
+            <w:r>
+              <w:rPr>
+                <w:rFonts w:ascii="Times New Roman" w:hAnsi="Times New Roman" w:cs="Times New Roman"/>
+              </w:rPr>
+              <w:t>4/4</w:t>
             </w:r>
           </w:p>
         </w:tc>
@@ -12761,23 +12917,39 @@
           </w:tcPr>
           <w:p>
             <w:pPr>
-              <w:rPr>
-                <w:rFonts w:ascii="Times New Roman" w:hAnsi="Times New Roman" w:cs="Times New Roman"/>
-              </w:rPr>
-            </w:pPr>
-            <w:r>
-              <w:rPr>
-                <w:rFonts w:ascii="Times New Roman" w:hAnsi="Times New Roman" w:cs="Times New Roman"/>
-                <w:b w:val="0"/>
-                <w:bCs w:val="0"/>
+              <w:jc w:val="center"/>
+              <w:rPr>
+                <w:rFonts w:ascii="Times New Roman" w:hAnsi="Times New Roman" w:cs="Times New Roman"/>
+              </w:rPr>
+            </w:pPr>
+            <w:r>
+              <w:rPr>
+                <w:rFonts w:ascii="Times New Roman" w:hAnsi="Times New Roman" w:cs="Times New Roman"/>
+              </w:rPr>
+              <w:t>20</w:t>
+            </w:r>
+          </w:p>
+        </w:tc>
+        <w:tc>
+          <w:tcPr>
+            <w:tcW w:w="0" w:type="auto"/>
+          </w:tcPr>
+          <w:p>
+            <w:pPr>
+              <w:cnfStyle w:val="000000000000" w:firstRow="0" w:lastRow="0" w:firstColumn="0" w:lastColumn="0" w:oddVBand="0" w:evenVBand="0" w:oddHBand="0" w:evenHBand="0" w:firstRowFirstColumn="0" w:firstRowLastColumn="0" w:lastRowFirstColumn="0" w:lastRowLastColumn="0"/>
+              <w:rPr>
+                <w:rFonts w:ascii="Times New Roman" w:hAnsi="Times New Roman" w:cs="Times New Roman"/>
+              </w:rPr>
+            </w:pPr>
+            <w:r>
+              <w:rPr>
+                <w:rFonts w:ascii="Times New Roman" w:hAnsi="Times New Roman" w:cs="Times New Roman"/>
               </w:rPr>
               <w:t>Unit Testing</w:t>
             </w:r>
             <w:r>
               <w:rPr>
                 <w:rFonts w:ascii="Times New Roman" w:hAnsi="Times New Roman" w:cs="Times New Roman"/>
-                <w:b w:val="0"/>
-                <w:bCs w:val="0"/>
               </w:rPr>
               <w:t xml:space="preserve"> Complete</w:t>
             </w:r>
@@ -12815,23 +12987,39 @@
           </w:tcPr>
           <w:p>
             <w:pPr>
-              <w:rPr>
-                <w:rFonts w:ascii="Times New Roman" w:hAnsi="Times New Roman" w:cs="Times New Roman"/>
-              </w:rPr>
-            </w:pPr>
-            <w:r>
-              <w:rPr>
-                <w:rFonts w:ascii="Times New Roman" w:hAnsi="Times New Roman" w:cs="Times New Roman"/>
-                <w:b w:val="0"/>
-                <w:bCs w:val="0"/>
+              <w:jc w:val="center"/>
+              <w:rPr>
+                <w:rFonts w:ascii="Times New Roman" w:hAnsi="Times New Roman" w:cs="Times New Roman"/>
+              </w:rPr>
+            </w:pPr>
+            <w:r>
+              <w:rPr>
+                <w:rFonts w:ascii="Times New Roman" w:hAnsi="Times New Roman" w:cs="Times New Roman"/>
+              </w:rPr>
+              <w:t>21</w:t>
+            </w:r>
+          </w:p>
+        </w:tc>
+        <w:tc>
+          <w:tcPr>
+            <w:tcW w:w="0" w:type="auto"/>
+          </w:tcPr>
+          <w:p>
+            <w:pPr>
+              <w:cnfStyle w:val="000000100000" w:firstRow="0" w:lastRow="0" w:firstColumn="0" w:lastColumn="0" w:oddVBand="0" w:evenVBand="0" w:oddHBand="1" w:evenHBand="0" w:firstRowFirstColumn="0" w:firstRowLastColumn="0" w:lastRowFirstColumn="0" w:lastRowLastColumn="0"/>
+              <w:rPr>
+                <w:rFonts w:ascii="Times New Roman" w:hAnsi="Times New Roman" w:cs="Times New Roman"/>
+              </w:rPr>
+            </w:pPr>
+            <w:r>
+              <w:rPr>
+                <w:rFonts w:ascii="Times New Roman" w:hAnsi="Times New Roman" w:cs="Times New Roman"/>
               </w:rPr>
               <w:t>Masscan ThreadSanitizer Fuzz Results</w:t>
             </w:r>
             <w:r>
               <w:rPr>
                 <w:rFonts w:ascii="Times New Roman" w:hAnsi="Times New Roman" w:cs="Times New Roman"/>
-                <w:b w:val="0"/>
-                <w:bCs w:val="0"/>
               </w:rPr>
               <w:t xml:space="preserve"> Analyzed</w:t>
             </w:r>
@@ -12866,23 +13054,39 @@
           </w:tcPr>
           <w:p>
             <w:pPr>
-              <w:rPr>
-                <w:rFonts w:ascii="Times New Roman" w:hAnsi="Times New Roman" w:cs="Times New Roman"/>
-              </w:rPr>
-            </w:pPr>
-            <w:r>
-              <w:rPr>
-                <w:rFonts w:ascii="Times New Roman" w:hAnsi="Times New Roman" w:cs="Times New Roman"/>
-                <w:b w:val="0"/>
-                <w:bCs w:val="0"/>
+              <w:jc w:val="center"/>
+              <w:rPr>
+                <w:rFonts w:ascii="Times New Roman" w:hAnsi="Times New Roman" w:cs="Times New Roman"/>
+              </w:rPr>
+            </w:pPr>
+            <w:r>
+              <w:rPr>
+                <w:rFonts w:ascii="Times New Roman" w:hAnsi="Times New Roman" w:cs="Times New Roman"/>
+              </w:rPr>
+              <w:t>22</w:t>
+            </w:r>
+          </w:p>
+        </w:tc>
+        <w:tc>
+          <w:tcPr>
+            <w:tcW w:w="0" w:type="auto"/>
+          </w:tcPr>
+          <w:p>
+            <w:pPr>
+              <w:cnfStyle w:val="000000000000" w:firstRow="0" w:lastRow="0" w:firstColumn="0" w:lastColumn="0" w:oddVBand="0" w:evenVBand="0" w:oddHBand="0" w:evenHBand="0" w:firstRowFirstColumn="0" w:firstRowLastColumn="0" w:lastRowFirstColumn="0" w:lastRowLastColumn="0"/>
+              <w:rPr>
+                <w:rFonts w:ascii="Times New Roman" w:hAnsi="Times New Roman" w:cs="Times New Roman"/>
+              </w:rPr>
+            </w:pPr>
+            <w:r>
+              <w:rPr>
+                <w:rFonts w:ascii="Times New Roman" w:hAnsi="Times New Roman" w:cs="Times New Roman"/>
               </w:rPr>
               <w:t>Integration Testing</w:t>
             </w:r>
             <w:r>
               <w:rPr>
                 <w:rFonts w:ascii="Times New Roman" w:hAnsi="Times New Roman" w:cs="Times New Roman"/>
-                <w:b w:val="0"/>
-                <w:bCs w:val="0"/>
               </w:rPr>
               <w:t xml:space="preserve"> Complete</w:t>
             </w:r>
@@ -12920,33 +13124,41 @@
           </w:tcPr>
           <w:p>
             <w:pPr>
-              <w:rPr>
-                <w:rFonts w:ascii="Times New Roman" w:hAnsi="Times New Roman" w:cs="Times New Roman"/>
-              </w:rPr>
-            </w:pPr>
-            <w:r>
-              <w:rPr>
-                <w:rFonts w:ascii="Times New Roman" w:hAnsi="Times New Roman" w:cs="Times New Roman"/>
-                <w:b w:val="0"/>
-                <w:bCs w:val="0"/>
+              <w:jc w:val="center"/>
+              <w:rPr>
+                <w:rFonts w:ascii="Times New Roman" w:hAnsi="Times New Roman" w:cs="Times New Roman"/>
+              </w:rPr>
+            </w:pPr>
+            <w:r>
+              <w:rPr>
+                <w:rFonts w:ascii="Times New Roman" w:hAnsi="Times New Roman" w:cs="Times New Roman"/>
+              </w:rPr>
+              <w:t>23</w:t>
+            </w:r>
+          </w:p>
+        </w:tc>
+        <w:tc>
+          <w:tcPr>
+            <w:tcW w:w="0" w:type="auto"/>
+          </w:tcPr>
+          <w:p>
+            <w:pPr>
+              <w:cnfStyle w:val="000000100000" w:firstRow="0" w:lastRow="0" w:firstColumn="0" w:lastColumn="0" w:oddVBand="0" w:evenVBand="0" w:oddHBand="1" w:evenHBand="0" w:firstRowFirstColumn="0" w:firstRowLastColumn="0" w:lastRowFirstColumn="0" w:lastRowLastColumn="0"/>
+              <w:rPr>
+                <w:rFonts w:ascii="Times New Roman" w:hAnsi="Times New Roman" w:cs="Times New Roman"/>
+              </w:rPr>
+            </w:pPr>
+            <w:r>
+              <w:rPr>
+                <w:rFonts w:ascii="Times New Roman" w:hAnsi="Times New Roman" w:cs="Times New Roman"/>
               </w:rPr>
               <w:t>Acceptance Testing</w:t>
             </w:r>
             <w:r>
               <w:rPr>
                 <w:rFonts w:ascii="Times New Roman" w:hAnsi="Times New Roman" w:cs="Times New Roman"/>
-                <w:b w:val="0"/>
-                <w:bCs w:val="0"/>
-              </w:rPr>
-              <w:t xml:space="preserve"> </w:t>
-            </w:r>
-            <w:r>
-              <w:rPr>
-                <w:rFonts w:ascii="Times New Roman" w:hAnsi="Times New Roman" w:cs="Times New Roman"/>
-                <w:b w:val="0"/>
-                <w:bCs w:val="0"/>
-              </w:rPr>
-              <w:t>Complete</w:t>
+              </w:rPr>
+              <w:t xml:space="preserve"> Complete</w:t>
             </w:r>
           </w:p>
         </w:tc>
@@ -12979,23 +13191,39 @@
           </w:tcPr>
           <w:p>
             <w:pPr>
-              <w:rPr>
-                <w:rFonts w:ascii="Times New Roman" w:hAnsi="Times New Roman" w:cs="Times New Roman"/>
-              </w:rPr>
-            </w:pPr>
-            <w:r>
-              <w:rPr>
-                <w:rFonts w:ascii="Times New Roman" w:hAnsi="Times New Roman" w:cs="Times New Roman"/>
-                <w:b w:val="0"/>
-                <w:bCs w:val="0"/>
+              <w:jc w:val="center"/>
+              <w:rPr>
+                <w:rFonts w:ascii="Times New Roman" w:hAnsi="Times New Roman" w:cs="Times New Roman"/>
+              </w:rPr>
+            </w:pPr>
+            <w:r>
+              <w:rPr>
+                <w:rFonts w:ascii="Times New Roman" w:hAnsi="Times New Roman" w:cs="Times New Roman"/>
+              </w:rPr>
+              <w:t>24</w:t>
+            </w:r>
+          </w:p>
+        </w:tc>
+        <w:tc>
+          <w:tcPr>
+            <w:tcW w:w="0" w:type="auto"/>
+          </w:tcPr>
+          <w:p>
+            <w:pPr>
+              <w:cnfStyle w:val="000000000000" w:firstRow="0" w:lastRow="0" w:firstColumn="0" w:lastColumn="0" w:oddVBand="0" w:evenVBand="0" w:oddHBand="0" w:evenHBand="0" w:firstRowFirstColumn="0" w:firstRowLastColumn="0" w:lastRowFirstColumn="0" w:lastRowLastColumn="0"/>
+              <w:rPr>
+                <w:rFonts w:ascii="Times New Roman" w:hAnsi="Times New Roman" w:cs="Times New Roman"/>
+              </w:rPr>
+            </w:pPr>
+            <w:r>
+              <w:rPr>
+                <w:rFonts w:ascii="Times New Roman" w:hAnsi="Times New Roman" w:cs="Times New Roman"/>
               </w:rPr>
               <w:t xml:space="preserve">IEEE Conference Paper </w:t>
             </w:r>
             <w:r>
               <w:rPr>
                 <w:rFonts w:ascii="Times New Roman" w:hAnsi="Times New Roman" w:cs="Times New Roman"/>
-                <w:b w:val="0"/>
-                <w:bCs w:val="0"/>
               </w:rPr>
               <w:t>Written</w:t>
             </w:r>
@@ -13033,25 +13261,35 @@
           </w:tcPr>
           <w:p>
             <w:pPr>
-              <w:rPr>
-                <w:rFonts w:ascii="Times New Roman" w:hAnsi="Times New Roman" w:cs="Times New Roman"/>
-              </w:rPr>
-            </w:pPr>
-            <w:r>
-              <w:rPr>
-                <w:rFonts w:ascii="Times New Roman" w:hAnsi="Times New Roman" w:cs="Times New Roman"/>
-                <w:b w:val="0"/>
-                <w:bCs w:val="0"/>
-              </w:rPr>
-              <w:t>Documentation &amp; GitHub Repository</w:t>
-            </w:r>
-            <w:r>
-              <w:rPr>
-                <w:rFonts w:ascii="Times New Roman" w:hAnsi="Times New Roman" w:cs="Times New Roman"/>
-                <w:b w:val="0"/>
-                <w:bCs w:val="0"/>
-              </w:rPr>
-              <w:t xml:space="preserve"> Updated</w:t>
+              <w:jc w:val="center"/>
+              <w:rPr>
+                <w:rFonts w:ascii="Times New Roman" w:hAnsi="Times New Roman" w:cs="Times New Roman"/>
+              </w:rPr>
+            </w:pPr>
+            <w:r>
+              <w:rPr>
+                <w:rFonts w:ascii="Times New Roman" w:hAnsi="Times New Roman" w:cs="Times New Roman"/>
+              </w:rPr>
+              <w:t>25</w:t>
+            </w:r>
+          </w:p>
+        </w:tc>
+        <w:tc>
+          <w:tcPr>
+            <w:tcW w:w="0" w:type="auto"/>
+          </w:tcPr>
+          <w:p>
+            <w:pPr>
+              <w:cnfStyle w:val="000000100000" w:firstRow="0" w:lastRow="0" w:firstColumn="0" w:lastColumn="0" w:oddVBand="0" w:evenVBand="0" w:oddHBand="1" w:evenHBand="0" w:firstRowFirstColumn="0" w:firstRowLastColumn="0" w:lastRowFirstColumn="0" w:lastRowLastColumn="0"/>
+              <w:rPr>
+                <w:rFonts w:ascii="Times New Roman" w:hAnsi="Times New Roman" w:cs="Times New Roman"/>
+              </w:rPr>
+            </w:pPr>
+            <w:r>
+              <w:rPr>
+                <w:rFonts w:ascii="Times New Roman" w:hAnsi="Times New Roman" w:cs="Times New Roman"/>
+              </w:rPr>
+              <w:t>Documentation &amp; GitHub Repository Updated</w:t>
             </w:r>
           </w:p>
         </w:tc>

</xml_diff>